<commit_message>
Changed some wording in questions
</commit_message>
<xml_diff>
--- a/docassemble/LLAW33012021S1FLAC1/data/templates/Form1.docx
+++ b/docassemble/LLAW33012021S1FLAC1/data/templates/Form1.docx
@@ -1,6 +1,6 @@
 
 <file path=word/document.xml><?xml version="1.0" encoding="utf-8"?>
-<w:document xmlns:wpc="http://schemas.microsoft.com/office/word/2010/wordprocessingCanvas" xmlns:cx="http://schemas.microsoft.com/office/drawing/2014/chartex" xmlns:cx1="http://schemas.microsoft.com/office/drawing/2015/9/8/chartex" xmlns:cx2="http://schemas.microsoft.com/office/drawing/2015/10/21/chartex" xmlns:cx3="http://schemas.microsoft.com/office/drawing/2016/5/9/chartex" xmlns:cx4="http://schemas.microsoft.com/office/drawing/2016/5/10/chartex" xmlns:cx5="http://schemas.microsoft.com/office/drawing/2016/5/11/chartex" xmlns:cx6="http://schemas.microsoft.com/office/drawing/2016/5/12/chartex" xmlns:cx7="http://schemas.microsoft.com/office/drawing/2016/5/13/chartex" xmlns:cx8="http://schemas.microsoft.com/office/drawing/2016/5/14/chartex" xmlns:mc="http://schemas.openxmlformats.org/markup-compatibility/2006" xmlns:aink="http://schemas.microsoft.com/office/drawing/2016/ink" xmlns:am3d="http://schemas.microsoft.com/office/drawing/2017/model3d" xmlns:o="urn:schemas-microsoft-com:office:office" xmlns:r="http://schemas.openxmlformats.org/officeDocument/2006/relationships" xmlns:m="http://schemas.openxmlformats.org/officeDocument/2006/math" xmlns:v="urn:schemas-microsoft-com:vml" xmlns:wp14="http://schemas.microsoft.com/office/word/2010/wordprocessingDrawing" xmlns:wp="http://schemas.openxmlformats.org/drawingml/2006/wordprocessingDrawing" xmlns:w10="urn:schemas-microsoft-com:office:word" xmlns:w="http://schemas.openxmlformats.org/wordprocessingml/2006/main" xmlns:w14="http://schemas.microsoft.com/office/word/2010/wordml" xmlns:w15="http://schemas.microsoft.com/office/word/2012/wordml" xmlns:w16cex="http://schemas.microsoft.com/office/word/2018/wordml/cex" xmlns:w16cid="http://schemas.microsoft.com/office/word/2016/wordml/cid" xmlns:w16="http://schemas.microsoft.com/office/word/2018/wordml" xmlns:w16sdtdh="http://schemas.microsoft.com/office/word/2020/wordml/sdtdatahash" xmlns:w16se="http://schemas.microsoft.com/office/word/2015/wordml/symex" xmlns:wpg="http://schemas.microsoft.com/office/word/2010/wordprocessingGroup" xmlns:wpi="http://schemas.microsoft.com/office/word/2010/wordprocessingInk" xmlns:wne="http://schemas.microsoft.com/office/word/2006/wordml" xmlns:wps="http://schemas.microsoft.com/office/word/2010/wordprocessingShape" mc:Ignorable="w14 w15 w16se w16cid w16 w16cex w16sdtdh wp14">
+<w:document xmlns:wpc="http://schemas.microsoft.com/office/word/2010/wordprocessingCanvas" xmlns:cx="http://schemas.microsoft.com/office/drawing/2014/chartex" xmlns:cx1="http://schemas.microsoft.com/office/drawing/2015/9/8/chartex" xmlns:cx2="http://schemas.microsoft.com/office/drawing/2015/10/21/chartex" xmlns:cx3="http://schemas.microsoft.com/office/drawing/2016/5/9/chartex" xmlns:cx4="http://schemas.microsoft.com/office/drawing/2016/5/10/chartex" xmlns:cx5="http://schemas.microsoft.com/office/drawing/2016/5/11/chartex" xmlns:cx6="http://schemas.microsoft.com/office/drawing/2016/5/12/chartex" xmlns:cx7="http://schemas.microsoft.com/office/drawing/2016/5/13/chartex" xmlns:cx8="http://schemas.microsoft.com/office/drawing/2016/5/14/chartex" xmlns:mc="http://schemas.openxmlformats.org/markup-compatibility/2006" xmlns:aink="http://schemas.microsoft.com/office/drawing/2016/ink" xmlns:am3d="http://schemas.microsoft.com/office/drawing/2017/model3d" xmlns:o="urn:schemas-microsoft-com:office:office" xmlns:r="http://schemas.openxmlformats.org/officeDocument/2006/relationships" xmlns:m="http://schemas.openxmlformats.org/officeDocument/2006/math" xmlns:v="urn:schemas-microsoft-com:vml" xmlns:wp14="http://schemas.microsoft.com/office/word/2010/wordprocessingDrawing" xmlns:wp="http://schemas.openxmlformats.org/drawingml/2006/wordprocessingDrawing" xmlns:w10="urn:schemas-microsoft-com:office:word" xmlns:w="http://schemas.openxmlformats.org/wordprocessingml/2006/main" xmlns:w14="http://schemas.microsoft.com/office/word/2010/wordml" xmlns:w15="http://schemas.microsoft.com/office/word/2012/wordml" xmlns:w16cex="http://schemas.microsoft.com/office/word/2018/wordml/cex" xmlns:w16cid="http://schemas.microsoft.com/office/word/2016/wordml/cid" xmlns:w16="http://schemas.microsoft.com/office/word/2018/wordml" xmlns:w16se="http://schemas.microsoft.com/office/word/2015/wordml/symex" xmlns:wpg="http://schemas.microsoft.com/office/word/2010/wordprocessingGroup" xmlns:wpi="http://schemas.microsoft.com/office/word/2010/wordprocessingInk" xmlns:wne="http://schemas.microsoft.com/office/word/2006/wordml" xmlns:wps="http://schemas.microsoft.com/office/word/2010/wordprocessingShape" mc:Ignorable="w14 w15 w16se w16cid w16 w16cex wp14">
   <w:body>
     <w:p>
       <w:pPr>
@@ -210,19 +210,8 @@
           <w:szCs w:val="28"/>
           <w:lang w:val="en-US"/>
         </w:rPr>
-        <w:t xml:space="preserve">TAKE NOTICE that I propose that a fence be erected between your </w:t>
-      </w:r>
-      <w:proofErr w:type="gramStart"/>
-      <w:r>
-        <w:rPr>
-          <w:rFonts w:ascii="Times New Roman" w:hAnsi="Times New Roman"/>
-          <w:sz w:val="28"/>
-          <w:szCs w:val="28"/>
-          <w:lang w:val="en-US"/>
-        </w:rPr>
-        <w:t>land</w:t>
-      </w:r>
-      <w:proofErr w:type="gramEnd"/>
+        <w:t>TAKE NOTICE that I propose that a fence be erected between your land</w:t>
+      </w:r>
     </w:p>
     <w:p>
       <w:pPr>
@@ -351,6 +340,29 @@
           <w:lang w:val="en-US"/>
         </w:rPr>
       </w:pPr>
+    </w:p>
+    <w:p>
+      <w:pPr>
+        <w:autoSpaceDE w:val="0"/>
+        <w:autoSpaceDN w:val="0"/>
+        <w:adjustRightInd w:val="0"/>
+        <w:spacing w:before="0" w:after="0"/>
+        <w:rPr>
+          <w:rFonts w:ascii="Times New Roman" w:hAnsi="Times New Roman"/>
+          <w:sz w:val="28"/>
+          <w:szCs w:val="28"/>
+          <w:lang w:val="en-US"/>
+        </w:rPr>
+      </w:pPr>
+      <w:r>
+        <w:rPr>
+          <w:rFonts w:ascii="Times New Roman" w:hAnsi="Times New Roman"/>
+          <w:sz w:val="28"/>
+          <w:szCs w:val="28"/>
+          <w:lang w:val="en-US"/>
+        </w:rPr>
+        <w:t>Length of fence:</w:t>
+      </w:r>
       <w:r>
         <w:rPr>
           <w:rFonts w:ascii="Times New Roman" w:hAnsi="Times New Roman"/>
@@ -399,6 +411,16 @@
           <w:u w:val="single"/>
           <w:lang w:val="en-US"/>
         </w:rPr>
+        <w:t xml:space="preserve">meters at the </w:t>
+      </w:r>
+      <w:r>
+        <w:rPr>
+          <w:rFonts w:ascii="Times New Roman" w:hAnsi="Times New Roman"/>
+          <w:sz w:val="28"/>
+          <w:szCs w:val="28"/>
+          <w:u w:val="single"/>
+          <w:lang w:val="en-US"/>
+        </w:rPr>
         <w:t>{{</w:t>
       </w:r>
       <w:r>
@@ -421,20 +443,58 @@
         </w:rPr>
         <w:t>}</w:t>
       </w:r>
-    </w:p>
-    <w:p>
-      <w:pPr>
-        <w:autoSpaceDE w:val="0"/>
-        <w:autoSpaceDN w:val="0"/>
-        <w:adjustRightInd w:val="0"/>
-        <w:spacing w:before="0" w:after="0"/>
-        <w:rPr>
-          <w:rFonts w:ascii="Times New Roman" w:hAnsi="Times New Roman"/>
-          <w:sz w:val="28"/>
-          <w:szCs w:val="28"/>
-          <w:lang w:val="en-US"/>
-        </w:rPr>
-      </w:pPr>
+      <w:r>
+        <w:rPr>
+          <w:rFonts w:ascii="Times New Roman" w:hAnsi="Times New Roman"/>
+          <w:sz w:val="28"/>
+          <w:szCs w:val="28"/>
+          <w:u w:val="single"/>
+          <w:lang w:val="en-US"/>
+        </w:rPr>
+        <w:t xml:space="preserve"> of my property</w:t>
+      </w:r>
+      <w:r>
+        <w:rPr>
+          <w:rFonts w:ascii="Times New Roman" w:hAnsi="Times New Roman"/>
+          <w:sz w:val="28"/>
+          <w:szCs w:val="28"/>
+          <w:lang w:val="en-US"/>
+        </w:rPr>
+        <w:t xml:space="preserve"> </w:t>
+      </w:r>
+    </w:p>
+    <w:p>
+      <w:pPr>
+        <w:autoSpaceDE w:val="0"/>
+        <w:autoSpaceDN w:val="0"/>
+        <w:adjustRightInd w:val="0"/>
+        <w:spacing w:before="0" w:after="0"/>
+        <w:rPr>
+          <w:rFonts w:ascii="Times New Roman" w:hAnsi="Times New Roman"/>
+          <w:sz w:val="28"/>
+          <w:szCs w:val="28"/>
+          <w:lang w:val="en-US"/>
+        </w:rPr>
+      </w:pPr>
+      <w:r>
+        <w:rPr>
+          <w:rFonts w:ascii="Times New Roman" w:hAnsi="Times New Roman"/>
+          <w:sz w:val="28"/>
+          <w:szCs w:val="28"/>
+          <w:lang w:val="en-US"/>
+        </w:rPr>
+        <w:t>Type of fence:</w:t>
+      </w:r>
+      <w:r>
+        <w:rPr>
+          <w:rFonts w:ascii="Times New Roman" w:hAnsi="Times New Roman"/>
+          <w:sz w:val="28"/>
+          <w:szCs w:val="28"/>
+          <w:u w:val="single"/>
+          <w:lang w:val="en-US"/>
+        </w:rPr>
+        <w:t xml:space="preserve"> </w:t>
+      </w:r>
       <w:r>
         <w:rPr>
           <w:rFonts w:ascii="Times New Roman" w:hAnsi="Times New Roman"/>
@@ -1082,7 +1142,7 @@
       </w:pPr>
     </w:p>
     <w:sectPr>
-      <w:headerReference w:type="default" r:id="rId7"/>
+      <w:headerReference w:type="default" r:id="rId10"/>
       <w:pgSz w:w="11907" w:h="16840" w:code="9"/>
       <w:pgMar w:top="1440" w:right="1134" w:bottom="1134" w:left="1701" w:header="709" w:footer="709" w:gutter="0"/>
       <w:cols w:space="708"/>
@@ -1093,7 +1153,7 @@
 </file>
 
 <file path=word/endnotes.xml><?xml version="1.0" encoding="utf-8"?>
-<w:endnotes xmlns:wpc="http://schemas.microsoft.com/office/word/2010/wordprocessingCanvas" xmlns:cx="http://schemas.microsoft.com/office/drawing/2014/chartex" xmlns:cx1="http://schemas.microsoft.com/office/drawing/2015/9/8/chartex" xmlns:cx2="http://schemas.microsoft.com/office/drawing/2015/10/21/chartex" xmlns:cx3="http://schemas.microsoft.com/office/drawing/2016/5/9/chartex" xmlns:cx4="http://schemas.microsoft.com/office/drawing/2016/5/10/chartex" xmlns:cx5="http://schemas.microsoft.com/office/drawing/2016/5/11/chartex" xmlns:cx6="http://schemas.microsoft.com/office/drawing/2016/5/12/chartex" xmlns:cx7="http://schemas.microsoft.com/office/drawing/2016/5/13/chartex" xmlns:cx8="http://schemas.microsoft.com/office/drawing/2016/5/14/chartex" xmlns:mc="http://schemas.openxmlformats.org/markup-compatibility/2006" xmlns:aink="http://schemas.microsoft.com/office/drawing/2016/ink" xmlns:am3d="http://schemas.microsoft.com/office/drawing/2017/model3d" xmlns:o="urn:schemas-microsoft-com:office:office" xmlns:r="http://schemas.openxmlformats.org/officeDocument/2006/relationships" xmlns:m="http://schemas.openxmlformats.org/officeDocument/2006/math" xmlns:v="urn:schemas-microsoft-com:vml" xmlns:wp14="http://schemas.microsoft.com/office/word/2010/wordprocessingDrawing" xmlns:wp="http://schemas.openxmlformats.org/drawingml/2006/wordprocessingDrawing" xmlns:w10="urn:schemas-microsoft-com:office:word" xmlns:w="http://schemas.openxmlformats.org/wordprocessingml/2006/main" xmlns:w14="http://schemas.microsoft.com/office/word/2010/wordml" xmlns:w15="http://schemas.microsoft.com/office/word/2012/wordml" xmlns:w16cex="http://schemas.microsoft.com/office/word/2018/wordml/cex" xmlns:w16cid="http://schemas.microsoft.com/office/word/2016/wordml/cid" xmlns:w16="http://schemas.microsoft.com/office/word/2018/wordml" xmlns:w16sdtdh="http://schemas.microsoft.com/office/word/2020/wordml/sdtdatahash" xmlns:w16se="http://schemas.microsoft.com/office/word/2015/wordml/symex" xmlns:wpg="http://schemas.microsoft.com/office/word/2010/wordprocessingGroup" xmlns:wpi="http://schemas.microsoft.com/office/word/2010/wordprocessingInk" xmlns:wne="http://schemas.microsoft.com/office/word/2006/wordml" xmlns:wps="http://schemas.microsoft.com/office/word/2010/wordprocessingShape" mc:Ignorable="w14 w15 w16se w16cid w16 w16cex w16sdtdh wp14">
+<w:endnotes xmlns:wpc="http://schemas.microsoft.com/office/word/2010/wordprocessingCanvas" xmlns:cx="http://schemas.microsoft.com/office/drawing/2014/chartex" xmlns:cx1="http://schemas.microsoft.com/office/drawing/2015/9/8/chartex" xmlns:cx2="http://schemas.microsoft.com/office/drawing/2015/10/21/chartex" xmlns:cx3="http://schemas.microsoft.com/office/drawing/2016/5/9/chartex" xmlns:cx4="http://schemas.microsoft.com/office/drawing/2016/5/10/chartex" xmlns:cx5="http://schemas.microsoft.com/office/drawing/2016/5/11/chartex" xmlns:cx6="http://schemas.microsoft.com/office/drawing/2016/5/12/chartex" xmlns:cx7="http://schemas.microsoft.com/office/drawing/2016/5/13/chartex" xmlns:cx8="http://schemas.microsoft.com/office/drawing/2016/5/14/chartex" xmlns:mc="http://schemas.openxmlformats.org/markup-compatibility/2006" xmlns:aink="http://schemas.microsoft.com/office/drawing/2016/ink" xmlns:am3d="http://schemas.microsoft.com/office/drawing/2017/model3d" xmlns:o="urn:schemas-microsoft-com:office:office" xmlns:r="http://schemas.openxmlformats.org/officeDocument/2006/relationships" xmlns:m="http://schemas.openxmlformats.org/officeDocument/2006/math" xmlns:v="urn:schemas-microsoft-com:vml" xmlns:wp14="http://schemas.microsoft.com/office/word/2010/wordprocessingDrawing" xmlns:wp="http://schemas.openxmlformats.org/drawingml/2006/wordprocessingDrawing" xmlns:w10="urn:schemas-microsoft-com:office:word" xmlns:w="http://schemas.openxmlformats.org/wordprocessingml/2006/main" xmlns:w14="http://schemas.microsoft.com/office/word/2010/wordml" xmlns:w15="http://schemas.microsoft.com/office/word/2012/wordml" xmlns:w16cex="http://schemas.microsoft.com/office/word/2018/wordml/cex" xmlns:w16cid="http://schemas.microsoft.com/office/word/2016/wordml/cid" xmlns:w16="http://schemas.microsoft.com/office/word/2018/wordml" xmlns:w16se="http://schemas.microsoft.com/office/word/2015/wordml/symex" xmlns:wpg="http://schemas.microsoft.com/office/word/2010/wordprocessingGroup" xmlns:wpi="http://schemas.microsoft.com/office/word/2010/wordprocessingInk" xmlns:wne="http://schemas.microsoft.com/office/word/2006/wordml" xmlns:wps="http://schemas.microsoft.com/office/word/2010/wordprocessingShape" mc:Ignorable="w14 w15 w16se w16cid w16 w16cex wp14">
   <w:endnote w:type="separator" w:id="-1">
     <w:p>
       <w:r>
@@ -1112,7 +1172,7 @@
 </file>
 
 <file path=word/footnotes.xml><?xml version="1.0" encoding="utf-8"?>
-<w:footnotes xmlns:wpc="http://schemas.microsoft.com/office/word/2010/wordprocessingCanvas" xmlns:cx="http://schemas.microsoft.com/office/drawing/2014/chartex" xmlns:cx1="http://schemas.microsoft.com/office/drawing/2015/9/8/chartex" xmlns:cx2="http://schemas.microsoft.com/office/drawing/2015/10/21/chartex" xmlns:cx3="http://schemas.microsoft.com/office/drawing/2016/5/9/chartex" xmlns:cx4="http://schemas.microsoft.com/office/drawing/2016/5/10/chartex" xmlns:cx5="http://schemas.microsoft.com/office/drawing/2016/5/11/chartex" xmlns:cx6="http://schemas.microsoft.com/office/drawing/2016/5/12/chartex" xmlns:cx7="http://schemas.microsoft.com/office/drawing/2016/5/13/chartex" xmlns:cx8="http://schemas.microsoft.com/office/drawing/2016/5/14/chartex" xmlns:mc="http://schemas.openxmlformats.org/markup-compatibility/2006" xmlns:aink="http://schemas.microsoft.com/office/drawing/2016/ink" xmlns:am3d="http://schemas.microsoft.com/office/drawing/2017/model3d" xmlns:o="urn:schemas-microsoft-com:office:office" xmlns:r="http://schemas.openxmlformats.org/officeDocument/2006/relationships" xmlns:m="http://schemas.openxmlformats.org/officeDocument/2006/math" xmlns:v="urn:schemas-microsoft-com:vml" xmlns:wp14="http://schemas.microsoft.com/office/word/2010/wordprocessingDrawing" xmlns:wp="http://schemas.openxmlformats.org/drawingml/2006/wordprocessingDrawing" xmlns:w10="urn:schemas-microsoft-com:office:word" xmlns:w="http://schemas.openxmlformats.org/wordprocessingml/2006/main" xmlns:w14="http://schemas.microsoft.com/office/word/2010/wordml" xmlns:w15="http://schemas.microsoft.com/office/word/2012/wordml" xmlns:w16cex="http://schemas.microsoft.com/office/word/2018/wordml/cex" xmlns:w16cid="http://schemas.microsoft.com/office/word/2016/wordml/cid" xmlns:w16="http://schemas.microsoft.com/office/word/2018/wordml" xmlns:w16sdtdh="http://schemas.microsoft.com/office/word/2020/wordml/sdtdatahash" xmlns:w16se="http://schemas.microsoft.com/office/word/2015/wordml/symex" xmlns:wpg="http://schemas.microsoft.com/office/word/2010/wordprocessingGroup" xmlns:wpi="http://schemas.microsoft.com/office/word/2010/wordprocessingInk" xmlns:wne="http://schemas.microsoft.com/office/word/2006/wordml" xmlns:wps="http://schemas.microsoft.com/office/word/2010/wordprocessingShape" mc:Ignorable="w14 w15 w16se w16cid w16 w16cex w16sdtdh wp14">
+<w:footnotes xmlns:wpc="http://schemas.microsoft.com/office/word/2010/wordprocessingCanvas" xmlns:cx="http://schemas.microsoft.com/office/drawing/2014/chartex" xmlns:cx1="http://schemas.microsoft.com/office/drawing/2015/9/8/chartex" xmlns:cx2="http://schemas.microsoft.com/office/drawing/2015/10/21/chartex" xmlns:cx3="http://schemas.microsoft.com/office/drawing/2016/5/9/chartex" xmlns:cx4="http://schemas.microsoft.com/office/drawing/2016/5/10/chartex" xmlns:cx5="http://schemas.microsoft.com/office/drawing/2016/5/11/chartex" xmlns:cx6="http://schemas.microsoft.com/office/drawing/2016/5/12/chartex" xmlns:cx7="http://schemas.microsoft.com/office/drawing/2016/5/13/chartex" xmlns:cx8="http://schemas.microsoft.com/office/drawing/2016/5/14/chartex" xmlns:mc="http://schemas.openxmlformats.org/markup-compatibility/2006" xmlns:aink="http://schemas.microsoft.com/office/drawing/2016/ink" xmlns:am3d="http://schemas.microsoft.com/office/drawing/2017/model3d" xmlns:o="urn:schemas-microsoft-com:office:office" xmlns:r="http://schemas.openxmlformats.org/officeDocument/2006/relationships" xmlns:m="http://schemas.openxmlformats.org/officeDocument/2006/math" xmlns:v="urn:schemas-microsoft-com:vml" xmlns:wp14="http://schemas.microsoft.com/office/word/2010/wordprocessingDrawing" xmlns:wp="http://schemas.openxmlformats.org/drawingml/2006/wordprocessingDrawing" xmlns:w10="urn:schemas-microsoft-com:office:word" xmlns:w="http://schemas.openxmlformats.org/wordprocessingml/2006/main" xmlns:w14="http://schemas.microsoft.com/office/word/2010/wordml" xmlns:w15="http://schemas.microsoft.com/office/word/2012/wordml" xmlns:w16cex="http://schemas.microsoft.com/office/word/2018/wordml/cex" xmlns:w16cid="http://schemas.microsoft.com/office/word/2016/wordml/cid" xmlns:w16="http://schemas.microsoft.com/office/word/2018/wordml" xmlns:w16se="http://schemas.microsoft.com/office/word/2015/wordml/symex" xmlns:wpg="http://schemas.microsoft.com/office/word/2010/wordprocessingGroup" xmlns:wpi="http://schemas.microsoft.com/office/word/2010/wordprocessingInk" xmlns:wne="http://schemas.microsoft.com/office/word/2006/wordml" xmlns:wps="http://schemas.microsoft.com/office/word/2010/wordprocessingShape" mc:Ignorable="w14 w15 w16se w16cid w16 w16cex wp14">
   <w:footnote w:type="separator" w:id="-1">
     <w:p>
       <w:r>
@@ -1131,7 +1191,7 @@
 </file>
 
 <file path=word/header1.xml><?xml version="1.0" encoding="utf-8"?>
-<w:hdr xmlns:wpc="http://schemas.microsoft.com/office/word/2010/wordprocessingCanvas" xmlns:cx="http://schemas.microsoft.com/office/drawing/2014/chartex" xmlns:cx1="http://schemas.microsoft.com/office/drawing/2015/9/8/chartex" xmlns:cx2="http://schemas.microsoft.com/office/drawing/2015/10/21/chartex" xmlns:cx3="http://schemas.microsoft.com/office/drawing/2016/5/9/chartex" xmlns:cx4="http://schemas.microsoft.com/office/drawing/2016/5/10/chartex" xmlns:cx5="http://schemas.microsoft.com/office/drawing/2016/5/11/chartex" xmlns:cx6="http://schemas.microsoft.com/office/drawing/2016/5/12/chartex" xmlns:cx7="http://schemas.microsoft.com/office/drawing/2016/5/13/chartex" xmlns:cx8="http://schemas.microsoft.com/office/drawing/2016/5/14/chartex" xmlns:mc="http://schemas.openxmlformats.org/markup-compatibility/2006" xmlns:aink="http://schemas.microsoft.com/office/drawing/2016/ink" xmlns:am3d="http://schemas.microsoft.com/office/drawing/2017/model3d" xmlns:o="urn:schemas-microsoft-com:office:office" xmlns:r="http://schemas.openxmlformats.org/officeDocument/2006/relationships" xmlns:m="http://schemas.openxmlformats.org/officeDocument/2006/math" xmlns:v="urn:schemas-microsoft-com:vml" xmlns:wp14="http://schemas.microsoft.com/office/word/2010/wordprocessingDrawing" xmlns:wp="http://schemas.openxmlformats.org/drawingml/2006/wordprocessingDrawing" xmlns:w10="urn:schemas-microsoft-com:office:word" xmlns:w="http://schemas.openxmlformats.org/wordprocessingml/2006/main" xmlns:w14="http://schemas.microsoft.com/office/word/2010/wordml" xmlns:w15="http://schemas.microsoft.com/office/word/2012/wordml" xmlns:w16cex="http://schemas.microsoft.com/office/word/2018/wordml/cex" xmlns:w16cid="http://schemas.microsoft.com/office/word/2016/wordml/cid" xmlns:w16="http://schemas.microsoft.com/office/word/2018/wordml" xmlns:w16sdtdh="http://schemas.microsoft.com/office/word/2020/wordml/sdtdatahash" xmlns:w16se="http://schemas.microsoft.com/office/word/2015/wordml/symex" xmlns:wpg="http://schemas.microsoft.com/office/word/2010/wordprocessingGroup" xmlns:wpi="http://schemas.microsoft.com/office/word/2010/wordprocessingInk" xmlns:wne="http://schemas.microsoft.com/office/word/2006/wordml" xmlns:wps="http://schemas.microsoft.com/office/word/2010/wordprocessingShape" mc:Ignorable="w14 w15 w16se w16cid w16 w16cex w16sdtdh wp14">
+<w:hdr xmlns:wpc="http://schemas.microsoft.com/office/word/2010/wordprocessingCanvas" xmlns:cx="http://schemas.microsoft.com/office/drawing/2014/chartex" xmlns:cx1="http://schemas.microsoft.com/office/drawing/2015/9/8/chartex" xmlns:cx2="http://schemas.microsoft.com/office/drawing/2015/10/21/chartex" xmlns:cx3="http://schemas.microsoft.com/office/drawing/2016/5/9/chartex" xmlns:cx4="http://schemas.microsoft.com/office/drawing/2016/5/10/chartex" xmlns:cx5="http://schemas.microsoft.com/office/drawing/2016/5/11/chartex" xmlns:cx6="http://schemas.microsoft.com/office/drawing/2016/5/12/chartex" xmlns:cx7="http://schemas.microsoft.com/office/drawing/2016/5/13/chartex" xmlns:cx8="http://schemas.microsoft.com/office/drawing/2016/5/14/chartex" xmlns:mc="http://schemas.openxmlformats.org/markup-compatibility/2006" xmlns:aink="http://schemas.microsoft.com/office/drawing/2016/ink" xmlns:am3d="http://schemas.microsoft.com/office/drawing/2017/model3d" xmlns:o="urn:schemas-microsoft-com:office:office" xmlns:r="http://schemas.openxmlformats.org/officeDocument/2006/relationships" xmlns:m="http://schemas.openxmlformats.org/officeDocument/2006/math" xmlns:v="urn:schemas-microsoft-com:vml" xmlns:wp14="http://schemas.microsoft.com/office/word/2010/wordprocessingDrawing" xmlns:wp="http://schemas.openxmlformats.org/drawingml/2006/wordprocessingDrawing" xmlns:w10="urn:schemas-microsoft-com:office:word" xmlns:w="http://schemas.openxmlformats.org/wordprocessingml/2006/main" xmlns:w14="http://schemas.microsoft.com/office/word/2010/wordml" xmlns:w15="http://schemas.microsoft.com/office/word/2012/wordml" xmlns:w16cex="http://schemas.microsoft.com/office/word/2018/wordml/cex" xmlns:w16cid="http://schemas.microsoft.com/office/word/2016/wordml/cid" xmlns:w16="http://schemas.microsoft.com/office/word/2018/wordml" xmlns:w16se="http://schemas.microsoft.com/office/word/2015/wordml/symex" xmlns:wpg="http://schemas.microsoft.com/office/word/2010/wordprocessingGroup" xmlns:wpi="http://schemas.microsoft.com/office/word/2010/wordprocessingInk" xmlns:wne="http://schemas.microsoft.com/office/word/2006/wordml" xmlns:wps="http://schemas.microsoft.com/office/word/2010/wordprocessingShape" mc:Ignorable="w14 w15 w16se w16cid w16 w16cex wp14">
   <w:p>
     <w:pPr>
       <w:pStyle w:val="Header"/>
@@ -1147,7 +1207,7 @@
 </file>
 
 <file path=word/numbering.xml><?xml version="1.0" encoding="utf-8"?>
-<w:numbering xmlns:wpc="http://schemas.microsoft.com/office/word/2010/wordprocessingCanvas" xmlns:cx="http://schemas.microsoft.com/office/drawing/2014/chartex" xmlns:cx1="http://schemas.microsoft.com/office/drawing/2015/9/8/chartex" xmlns:cx2="http://schemas.microsoft.com/office/drawing/2015/10/21/chartex" xmlns:cx3="http://schemas.microsoft.com/office/drawing/2016/5/9/chartex" xmlns:cx4="http://schemas.microsoft.com/office/drawing/2016/5/10/chartex" xmlns:cx5="http://schemas.microsoft.com/office/drawing/2016/5/11/chartex" xmlns:cx6="http://schemas.microsoft.com/office/drawing/2016/5/12/chartex" xmlns:cx7="http://schemas.microsoft.com/office/drawing/2016/5/13/chartex" xmlns:cx8="http://schemas.microsoft.com/office/drawing/2016/5/14/chartex" xmlns:mc="http://schemas.openxmlformats.org/markup-compatibility/2006" xmlns:aink="http://schemas.microsoft.com/office/drawing/2016/ink" xmlns:am3d="http://schemas.microsoft.com/office/drawing/2017/model3d" xmlns:o="urn:schemas-microsoft-com:office:office" xmlns:r="http://schemas.openxmlformats.org/officeDocument/2006/relationships" xmlns:m="http://schemas.openxmlformats.org/officeDocument/2006/math" xmlns:v="urn:schemas-microsoft-com:vml" xmlns:wp14="http://schemas.microsoft.com/office/word/2010/wordprocessingDrawing" xmlns:wp="http://schemas.openxmlformats.org/drawingml/2006/wordprocessingDrawing" xmlns:w10="urn:schemas-microsoft-com:office:word" xmlns:w="http://schemas.openxmlformats.org/wordprocessingml/2006/main" xmlns:w14="http://schemas.microsoft.com/office/word/2010/wordml" xmlns:w15="http://schemas.microsoft.com/office/word/2012/wordml" xmlns:w16cex="http://schemas.microsoft.com/office/word/2018/wordml/cex" xmlns:w16cid="http://schemas.microsoft.com/office/word/2016/wordml/cid" xmlns:w16="http://schemas.microsoft.com/office/word/2018/wordml" xmlns:w16sdtdh="http://schemas.microsoft.com/office/word/2020/wordml/sdtdatahash" xmlns:w16se="http://schemas.microsoft.com/office/word/2015/wordml/symex" xmlns:wpg="http://schemas.microsoft.com/office/word/2010/wordprocessingGroup" xmlns:wpi="http://schemas.microsoft.com/office/word/2010/wordprocessingInk" xmlns:wne="http://schemas.microsoft.com/office/word/2006/wordml" xmlns:wps="http://schemas.microsoft.com/office/word/2010/wordprocessingShape" mc:Ignorable="w14 w15 w16se w16cid w16 w16cex w16sdtdh wp14">
+<w:numbering xmlns:wpc="http://schemas.microsoft.com/office/word/2010/wordprocessingCanvas" xmlns:cx="http://schemas.microsoft.com/office/drawing/2014/chartex" xmlns:cx1="http://schemas.microsoft.com/office/drawing/2015/9/8/chartex" xmlns:cx2="http://schemas.microsoft.com/office/drawing/2015/10/21/chartex" xmlns:cx3="http://schemas.microsoft.com/office/drawing/2016/5/9/chartex" xmlns:cx4="http://schemas.microsoft.com/office/drawing/2016/5/10/chartex" xmlns:cx5="http://schemas.microsoft.com/office/drawing/2016/5/11/chartex" xmlns:cx6="http://schemas.microsoft.com/office/drawing/2016/5/12/chartex" xmlns:cx7="http://schemas.microsoft.com/office/drawing/2016/5/13/chartex" xmlns:cx8="http://schemas.microsoft.com/office/drawing/2016/5/14/chartex" xmlns:mc="http://schemas.openxmlformats.org/markup-compatibility/2006" xmlns:aink="http://schemas.microsoft.com/office/drawing/2016/ink" xmlns:am3d="http://schemas.microsoft.com/office/drawing/2017/model3d" xmlns:o="urn:schemas-microsoft-com:office:office" xmlns:r="http://schemas.openxmlformats.org/officeDocument/2006/relationships" xmlns:m="http://schemas.openxmlformats.org/officeDocument/2006/math" xmlns:v="urn:schemas-microsoft-com:vml" xmlns:wp14="http://schemas.microsoft.com/office/word/2010/wordprocessingDrawing" xmlns:wp="http://schemas.openxmlformats.org/drawingml/2006/wordprocessingDrawing" xmlns:w10="urn:schemas-microsoft-com:office:word" xmlns:w="http://schemas.openxmlformats.org/wordprocessingml/2006/main" xmlns:w14="http://schemas.microsoft.com/office/word/2010/wordml" xmlns:w15="http://schemas.microsoft.com/office/word/2012/wordml" xmlns:w16cex="http://schemas.microsoft.com/office/word/2018/wordml/cex" xmlns:w16cid="http://schemas.microsoft.com/office/word/2016/wordml/cid" xmlns:w16="http://schemas.microsoft.com/office/word/2018/wordml" xmlns:w16se="http://schemas.microsoft.com/office/word/2015/wordml/symex" xmlns:wpg="http://schemas.microsoft.com/office/word/2010/wordprocessingGroup" xmlns:wpi="http://schemas.microsoft.com/office/word/2010/wordprocessingInk" xmlns:wne="http://schemas.microsoft.com/office/word/2006/wordml" xmlns:wps="http://schemas.microsoft.com/office/word/2010/wordprocessingShape" mc:Ignorable="w14 w15 w16se w16cid w16 w16cex wp14">
   <w:abstractNum w:abstractNumId="0" w15:restartNumberingAfterBreak="0">
     <w:nsid w:val="03061E39"/>
     <w:multiLevelType w:val="multilevel"/>
@@ -1542,12 +1602,12 @@
 </file>
 
 <file path=word/styles.xml><?xml version="1.0" encoding="utf-8"?>
-<w:styles xmlns:mc="http://schemas.openxmlformats.org/markup-compatibility/2006" xmlns:r="http://schemas.openxmlformats.org/officeDocument/2006/relationships" xmlns:w="http://schemas.openxmlformats.org/wordprocessingml/2006/main" xmlns:w14="http://schemas.microsoft.com/office/word/2010/wordml" xmlns:w15="http://schemas.microsoft.com/office/word/2012/wordml" xmlns:w16cex="http://schemas.microsoft.com/office/word/2018/wordml/cex" xmlns:w16cid="http://schemas.microsoft.com/office/word/2016/wordml/cid" xmlns:w16="http://schemas.microsoft.com/office/word/2018/wordml" xmlns:w16sdtdh="http://schemas.microsoft.com/office/word/2020/wordml/sdtdatahash" xmlns:w16se="http://schemas.microsoft.com/office/word/2015/wordml/symex" mc:Ignorable="w14 w15 w16se w16cid w16 w16cex w16sdtdh">
+<w:styles xmlns:mc="http://schemas.openxmlformats.org/markup-compatibility/2006" xmlns:r="http://schemas.openxmlformats.org/officeDocument/2006/relationships" xmlns:w="http://schemas.openxmlformats.org/wordprocessingml/2006/main" xmlns:w14="http://schemas.microsoft.com/office/word/2010/wordml" xmlns:w15="http://schemas.microsoft.com/office/word/2012/wordml" xmlns:w16cex="http://schemas.microsoft.com/office/word/2018/wordml/cex" xmlns:w16cid="http://schemas.microsoft.com/office/word/2016/wordml/cid" xmlns:w16="http://schemas.microsoft.com/office/word/2018/wordml" xmlns:w16se="http://schemas.microsoft.com/office/word/2015/wordml/symex" mc:Ignorable="w14 w15 w16se w16cid w16 w16cex">
   <w:docDefaults>
     <w:rPrDefault>
       <w:rPr>
         <w:rFonts w:ascii="Times New Roman" w:eastAsia="Times New Roman" w:hAnsi="Times New Roman" w:cs="Times New Roman"/>
-        <w:lang w:val="en-AU" w:eastAsia="en-AU" w:bidi="ar-SA"/>
+        <w:lang w:val="en-AU" w:eastAsia="en-GB" w:bidi="ar-SA"/>
       </w:rPr>
     </w:rPrDefault>
     <w:pPrDefault/>
@@ -2594,13 +2654,36 @@
 </file>
 
 <file path=customXml/itemProps1.xml><?xml version="1.0" encoding="utf-8"?>
-<ds:datastoreItem xmlns:ds="http://schemas.openxmlformats.org/officeDocument/2006/customXml" ds:itemID="{5B67F681-4BD8-4A1A-8866-AA0679E78187}"/>
+<ds:datastoreItem xmlns:ds="http://schemas.openxmlformats.org/officeDocument/2006/customXml" ds:itemID="{5B67F681-4BD8-4A1A-8866-AA0679E78187}">
+  <ds:schemaRefs>
+    <ds:schemaRef ds:uri="http://schemas.microsoft.com/office/2006/metadata/contentType"/>
+    <ds:schemaRef ds:uri="http://schemas.microsoft.com/office/2006/metadata/properties/metaAttributes"/>
+    <ds:schemaRef ds:uri="http://www.w3.org/2001/XMLSchema"/>
+    <ds:schemaRef ds:uri="http://schemas.microsoft.com/office/2006/metadata/properties"/>
+    <ds:schemaRef ds:uri="bc1daaa4-4f48-4a86-812b-e046c91a6a19"/>
+    <ds:schemaRef ds:uri="http://schemas.microsoft.com/office/2006/documentManagement/types"/>
+    <ds:schemaRef ds:uri="http://schemas.microsoft.com/office/infopath/2007/PartnerControls"/>
+    <ds:schemaRef ds:uri="http://schemas.openxmlformats.org/package/2006/metadata/core-properties"/>
+    <ds:schemaRef ds:uri="http://purl.org/dc/elements/1.1/"/>
+    <ds:schemaRef ds:uri="http://purl.org/dc/terms/"/>
+    <ds:schemaRef ds:uri="http://schemas.microsoft.com/internal/obd"/>
+  </ds:schemaRefs>
+</ds:datastoreItem>
 </file>
 
 <file path=customXml/itemProps2.xml><?xml version="1.0" encoding="utf-8"?>
-<ds:datastoreItem xmlns:ds="http://schemas.openxmlformats.org/officeDocument/2006/customXml" ds:itemID="{5911C291-E94D-4AF1-8839-D41783878284}"/>
+<ds:datastoreItem xmlns:ds="http://schemas.openxmlformats.org/officeDocument/2006/customXml" ds:itemID="{5911C291-E94D-4AF1-8839-D41783878284}">
+  <ds:schemaRefs>
+    <ds:schemaRef ds:uri="http://schemas.microsoft.com/sharepoint/v3/contenttype/forms"/>
+  </ds:schemaRefs>
+</ds:datastoreItem>
 </file>
 
 <file path=customXml/itemProps3.xml><?xml version="1.0" encoding="utf-8"?>
-<ds:datastoreItem xmlns:ds="http://schemas.openxmlformats.org/officeDocument/2006/customXml" ds:itemID="{66241457-401E-4922-A6B3-7F9FA47E8760}"/>
+<ds:datastoreItem xmlns:ds="http://schemas.openxmlformats.org/officeDocument/2006/customXml" ds:itemID="{66241457-401E-4922-A6B3-7F9FA47E8760}">
+  <ds:schemaRefs>
+    <ds:schemaRef ds:uri="http://schemas.microsoft.com/office/2006/metadata/properties"/>
+    <ds:schemaRef ds:uri="http://schemas.microsoft.com/office/infopath/2007/PartnerControls"/>
+  </ds:schemaRefs>
+</ds:datastoreItem>
 </file>
</xml_diff>

<commit_message>
Fixed up alot of styling issues, fixed questions - Still have to do CSS styling and Flow of application/Form3
</commit_message>
<xml_diff>
--- a/docassemble/LLAW33012021S1FLAC1/data/templates/Form1.docx
+++ b/docassemble/LLAW33012021S1FLAC1/data/templates/Form1.docx
@@ -1,6 +1,6 @@
 
 <file path=word/document.xml><?xml version="1.0" encoding="utf-8"?>
-<w:document xmlns:wpc="http://schemas.microsoft.com/office/word/2010/wordprocessingCanvas" xmlns:cx="http://schemas.microsoft.com/office/drawing/2014/chartex" xmlns:cx1="http://schemas.microsoft.com/office/drawing/2015/9/8/chartex" xmlns:cx2="http://schemas.microsoft.com/office/drawing/2015/10/21/chartex" xmlns:cx3="http://schemas.microsoft.com/office/drawing/2016/5/9/chartex" xmlns:cx4="http://schemas.microsoft.com/office/drawing/2016/5/10/chartex" xmlns:cx5="http://schemas.microsoft.com/office/drawing/2016/5/11/chartex" xmlns:cx6="http://schemas.microsoft.com/office/drawing/2016/5/12/chartex" xmlns:cx7="http://schemas.microsoft.com/office/drawing/2016/5/13/chartex" xmlns:cx8="http://schemas.microsoft.com/office/drawing/2016/5/14/chartex" xmlns:mc="http://schemas.openxmlformats.org/markup-compatibility/2006" xmlns:aink="http://schemas.microsoft.com/office/drawing/2016/ink" xmlns:am3d="http://schemas.microsoft.com/office/drawing/2017/model3d" xmlns:o="urn:schemas-microsoft-com:office:office" xmlns:r="http://schemas.openxmlformats.org/officeDocument/2006/relationships" xmlns:m="http://schemas.openxmlformats.org/officeDocument/2006/math" xmlns:v="urn:schemas-microsoft-com:vml" xmlns:wp14="http://schemas.microsoft.com/office/word/2010/wordprocessingDrawing" xmlns:wp="http://schemas.openxmlformats.org/drawingml/2006/wordprocessingDrawing" xmlns:w10="urn:schemas-microsoft-com:office:word" xmlns:w="http://schemas.openxmlformats.org/wordprocessingml/2006/main" xmlns:w14="http://schemas.microsoft.com/office/word/2010/wordml" xmlns:w15="http://schemas.microsoft.com/office/word/2012/wordml" xmlns:w16cex="http://schemas.microsoft.com/office/word/2018/wordml/cex" xmlns:w16cid="http://schemas.microsoft.com/office/word/2016/wordml/cid" xmlns:w16="http://schemas.microsoft.com/office/word/2018/wordml" xmlns:w16se="http://schemas.microsoft.com/office/word/2015/wordml/symex" xmlns:wpg="http://schemas.microsoft.com/office/word/2010/wordprocessingGroup" xmlns:wpi="http://schemas.microsoft.com/office/word/2010/wordprocessingInk" xmlns:wne="http://schemas.microsoft.com/office/word/2006/wordml" xmlns:wps="http://schemas.microsoft.com/office/word/2010/wordprocessingShape" mc:Ignorable="w14 w15 w16se w16cid w16 w16cex wp14">
+<w:document xmlns:wpc="http://schemas.microsoft.com/office/word/2010/wordprocessingCanvas" xmlns:cx="http://schemas.microsoft.com/office/drawing/2014/chartex" xmlns:cx1="http://schemas.microsoft.com/office/drawing/2015/9/8/chartex" xmlns:cx2="http://schemas.microsoft.com/office/drawing/2015/10/21/chartex" xmlns:cx3="http://schemas.microsoft.com/office/drawing/2016/5/9/chartex" xmlns:cx4="http://schemas.microsoft.com/office/drawing/2016/5/10/chartex" xmlns:cx5="http://schemas.microsoft.com/office/drawing/2016/5/11/chartex" xmlns:cx6="http://schemas.microsoft.com/office/drawing/2016/5/12/chartex" xmlns:cx7="http://schemas.microsoft.com/office/drawing/2016/5/13/chartex" xmlns:cx8="http://schemas.microsoft.com/office/drawing/2016/5/14/chartex" xmlns:mc="http://schemas.openxmlformats.org/markup-compatibility/2006" xmlns:aink="http://schemas.microsoft.com/office/drawing/2016/ink" xmlns:am3d="http://schemas.microsoft.com/office/drawing/2017/model3d" xmlns:o="urn:schemas-microsoft-com:office:office" xmlns:r="http://schemas.openxmlformats.org/officeDocument/2006/relationships" xmlns:m="http://schemas.openxmlformats.org/officeDocument/2006/math" xmlns:v="urn:schemas-microsoft-com:vml" xmlns:wp14="http://schemas.microsoft.com/office/word/2010/wordprocessingDrawing" xmlns:wp="http://schemas.openxmlformats.org/drawingml/2006/wordprocessingDrawing" xmlns:w10="urn:schemas-microsoft-com:office:word" xmlns:w="http://schemas.openxmlformats.org/wordprocessingml/2006/main" xmlns:w14="http://schemas.microsoft.com/office/word/2010/wordml" xmlns:w15="http://schemas.microsoft.com/office/word/2012/wordml" xmlns:w16cex="http://schemas.microsoft.com/office/word/2018/wordml/cex" xmlns:w16cid="http://schemas.microsoft.com/office/word/2016/wordml/cid" xmlns:w16="http://schemas.microsoft.com/office/word/2018/wordml" xmlns:w16sdtdh="http://schemas.microsoft.com/office/word/2020/wordml/sdtdatahash" xmlns:w16se="http://schemas.microsoft.com/office/word/2015/wordml/symex" xmlns:wpg="http://schemas.microsoft.com/office/word/2010/wordprocessingGroup" xmlns:wpi="http://schemas.microsoft.com/office/word/2010/wordprocessingInk" xmlns:wne="http://schemas.microsoft.com/office/word/2006/wordml" xmlns:wps="http://schemas.microsoft.com/office/word/2010/wordprocessingShape" mc:Ignorable="w14 w15 w16se w16cid w16 w16cex w16sdtdh wp14">
   <w:body>
     <w:p>
       <w:pPr>
@@ -97,7 +97,6 @@
           <w:rFonts w:ascii="Times New Roman" w:hAnsi="Times New Roman"/>
           <w:sz w:val="28"/>
           <w:szCs w:val="28"/>
-          <w:u w:val="single"/>
           <w:lang w:val="en-US"/>
         </w:rPr>
         <w:t xml:space="preserve"> </w:t>
@@ -107,23 +106,75 @@
           <w:rFonts w:ascii="Times New Roman" w:hAnsi="Times New Roman"/>
           <w:sz w:val="28"/>
           <w:szCs w:val="28"/>
-          <w:u w:val="single"/>
-          <w:lang w:val="en-US"/>
-        </w:rPr>
-        <w:t>{{Form1Respondant}}</w:t>
-      </w:r>
-    </w:p>
-    <w:p>
-      <w:pPr>
-        <w:autoSpaceDE w:val="0"/>
-        <w:autoSpaceDN w:val="0"/>
-        <w:adjustRightInd w:val="0"/>
-        <w:spacing w:before="0" w:after="0"/>
-        <w:rPr>
-          <w:rFonts w:ascii="Times New Roman" w:hAnsi="Times New Roman"/>
-          <w:sz w:val="28"/>
-          <w:szCs w:val="28"/>
-          <w:u w:val="single"/>
+          <w:lang w:val="en-US"/>
+        </w:rPr>
+        <w:t>{{Form1Respondan</w:t>
+      </w:r>
+      <w:r>
+        <w:rPr>
+          <w:rFonts w:ascii="Times New Roman" w:hAnsi="Times New Roman"/>
+          <w:sz w:val="28"/>
+          <w:szCs w:val="28"/>
+          <w:lang w:val="en-US"/>
+        </w:rPr>
+        <w:t>t</w:t>
+      </w:r>
+      <w:r>
+        <w:rPr>
+          <w:rFonts w:ascii="Times New Roman" w:hAnsi="Times New Roman"/>
+          <w:sz w:val="28"/>
+          <w:szCs w:val="28"/>
+          <w:lang w:val="en-US"/>
+        </w:rPr>
+        <w:t>Fname}}</w:t>
+      </w:r>
+      <w:r>
+        <w:rPr>
+          <w:rFonts w:ascii="Times New Roman" w:hAnsi="Times New Roman"/>
+          <w:sz w:val="28"/>
+          <w:szCs w:val="28"/>
+          <w:lang w:val="en-US"/>
+        </w:rPr>
+        <w:t xml:space="preserve"> </w:t>
+      </w:r>
+      <w:r>
+        <w:rPr>
+          <w:rFonts w:ascii="Times New Roman" w:hAnsi="Times New Roman"/>
+          <w:sz w:val="28"/>
+          <w:szCs w:val="28"/>
+          <w:lang w:val="en-US"/>
+        </w:rPr>
+        <w:t>{{Form1Respondan</w:t>
+      </w:r>
+      <w:r>
+        <w:rPr>
+          <w:rFonts w:ascii="Times New Roman" w:hAnsi="Times New Roman"/>
+          <w:sz w:val="28"/>
+          <w:szCs w:val="28"/>
+          <w:lang w:val="en-US"/>
+        </w:rPr>
+        <w:t>t</w:t>
+      </w:r>
+      <w:r>
+        <w:rPr>
+          <w:rFonts w:ascii="Times New Roman" w:hAnsi="Times New Roman"/>
+          <w:sz w:val="28"/>
+          <w:szCs w:val="28"/>
+          <w:lang w:val="en-US"/>
+        </w:rPr>
+        <w:t>Sname}}</w:t>
+      </w:r>
+    </w:p>
+    <w:p>
+      <w:pPr>
+        <w:autoSpaceDE w:val="0"/>
+        <w:autoSpaceDN w:val="0"/>
+        <w:adjustRightInd w:val="0"/>
+        <w:spacing w:before="0" w:after="0"/>
+        <w:rPr>
+          <w:rFonts w:ascii="Times New Roman" w:hAnsi="Times New Roman"/>
+          <w:sz w:val="28"/>
+          <w:szCs w:val="28"/>
           <w:lang w:val="en-US"/>
         </w:rPr>
       </w:pPr>
@@ -150,131 +201,208 @@
           <w:rFonts w:ascii="Times New Roman" w:hAnsi="Times New Roman"/>
           <w:sz w:val="28"/>
           <w:szCs w:val="28"/>
-          <w:u w:val="single"/>
-          <w:lang w:val="en-US"/>
-        </w:rPr>
-        <w:t>{</w:t>
-      </w:r>
-      <w:r>
-        <w:rPr>
-          <w:rFonts w:ascii="Times New Roman" w:hAnsi="Times New Roman"/>
-          <w:sz w:val="28"/>
-          <w:szCs w:val="28"/>
-          <w:u w:val="single"/>
-          <w:lang w:val="en-US"/>
-        </w:rPr>
-        <w:t>{Form1RespondantLand}</w:t>
-      </w:r>
-      <w:r>
-        <w:rPr>
-          <w:rFonts w:ascii="Times New Roman" w:hAnsi="Times New Roman"/>
-          <w:sz w:val="28"/>
-          <w:szCs w:val="28"/>
-          <w:u w:val="single"/>
+          <w:lang w:val="en-US"/>
+        </w:rPr>
+        <w:t>{{F1RStreet}} {{F1RSuburb}} {{F1RCity}} {{F1RState}}  {{F1RLand}}</w:t>
+      </w:r>
+    </w:p>
+    <w:p>
+      <w:pPr>
+        <w:autoSpaceDE w:val="0"/>
+        <w:autoSpaceDN w:val="0"/>
+        <w:adjustRightInd w:val="0"/>
+        <w:spacing w:before="0" w:after="0"/>
+        <w:rPr>
+          <w:rFonts w:ascii="Times New Roman" w:hAnsi="Times New Roman"/>
+          <w:sz w:val="28"/>
+          <w:szCs w:val="28"/>
+          <w:lang w:val="en-US"/>
+        </w:rPr>
+      </w:pPr>
+    </w:p>
+    <w:p>
+      <w:pPr>
+        <w:autoSpaceDE w:val="0"/>
+        <w:autoSpaceDN w:val="0"/>
+        <w:adjustRightInd w:val="0"/>
+        <w:spacing w:before="0" w:after="0"/>
+        <w:rPr>
+          <w:rFonts w:ascii="Times New Roman" w:hAnsi="Times New Roman"/>
+          <w:sz w:val="28"/>
+          <w:szCs w:val="28"/>
+          <w:lang w:val="en-US"/>
+        </w:rPr>
+      </w:pPr>
+      <w:r>
+        <w:rPr>
+          <w:rFonts w:ascii="Times New Roman" w:hAnsi="Times New Roman"/>
+          <w:sz w:val="28"/>
+          <w:szCs w:val="28"/>
+          <w:lang w:val="en-US"/>
+        </w:rPr>
+        <w:t>TAKE NOTICE that I propose that a fence be erected between your land</w:t>
+      </w:r>
+    </w:p>
+    <w:p>
+      <w:pPr>
+        <w:autoSpaceDE w:val="0"/>
+        <w:autoSpaceDN w:val="0"/>
+        <w:adjustRightInd w:val="0"/>
+        <w:spacing w:before="0" w:after="0"/>
+        <w:rPr>
+          <w:rFonts w:ascii="Times New Roman" w:hAnsi="Times New Roman"/>
+          <w:sz w:val="28"/>
+          <w:szCs w:val="28"/>
+          <w:lang w:val="en-US"/>
+        </w:rPr>
+      </w:pPr>
+      <w:r>
+        <w:rPr>
+          <w:rFonts w:ascii="Times New Roman" w:hAnsi="Times New Roman"/>
+          <w:sz w:val="28"/>
+          <w:szCs w:val="28"/>
+          <w:lang w:val="en-US"/>
+        </w:rPr>
+        <w:t>described above and my land at:</w:t>
+      </w:r>
+    </w:p>
+    <w:p>
+      <w:pPr>
+        <w:autoSpaceDE w:val="0"/>
+        <w:autoSpaceDN w:val="0"/>
+        <w:adjustRightInd w:val="0"/>
+        <w:spacing w:before="0" w:after="0"/>
+        <w:rPr>
+          <w:rFonts w:ascii="Times New Roman" w:hAnsi="Times New Roman"/>
+          <w:sz w:val="28"/>
+          <w:szCs w:val="28"/>
+          <w:lang w:val="en-US"/>
+        </w:rPr>
+      </w:pPr>
+      <w:r>
+        <w:rPr>
+          <w:rFonts w:ascii="Times New Roman" w:hAnsi="Times New Roman"/>
+          <w:sz w:val="28"/>
+          <w:szCs w:val="28"/>
+          <w:lang w:val="en-US"/>
+        </w:rPr>
+        <w:t>{{F1OStreet}} {{F1OSuburb}} {{F1OCity}} {{F1OState}}</w:t>
+      </w:r>
+    </w:p>
+    <w:p>
+      <w:pPr>
+        <w:autoSpaceDE w:val="0"/>
+        <w:autoSpaceDN w:val="0"/>
+        <w:adjustRightInd w:val="0"/>
+        <w:spacing w:before="0" w:after="0"/>
+        <w:rPr>
+          <w:rFonts w:ascii="Times New Roman" w:hAnsi="Times New Roman"/>
+          <w:sz w:val="28"/>
+          <w:szCs w:val="28"/>
+          <w:lang w:val="en-US"/>
+        </w:rPr>
+      </w:pPr>
+    </w:p>
+    <w:p>
+      <w:pPr>
+        <w:autoSpaceDE w:val="0"/>
+        <w:autoSpaceDN w:val="0"/>
+        <w:adjustRightInd w:val="0"/>
+        <w:spacing w:before="0" w:after="0"/>
+        <w:rPr>
+          <w:rFonts w:ascii="Times New Roman" w:hAnsi="Times New Roman"/>
+          <w:sz w:val="28"/>
+          <w:szCs w:val="28"/>
+          <w:lang w:val="en-US"/>
+        </w:rPr>
+      </w:pPr>
+      <w:r>
+        <w:rPr>
+          <w:rFonts w:ascii="Times New Roman" w:hAnsi="Times New Roman"/>
+          <w:sz w:val="28"/>
+          <w:szCs w:val="28"/>
+          <w:lang w:val="en-US"/>
+        </w:rPr>
+        <w:t>The particulars of my proposal are as follows:</w:t>
+      </w:r>
+    </w:p>
+    <w:p>
+      <w:pPr>
+        <w:autoSpaceDE w:val="0"/>
+        <w:autoSpaceDN w:val="0"/>
+        <w:adjustRightInd w:val="0"/>
+        <w:spacing w:before="0" w:after="0"/>
+        <w:rPr>
+          <w:rFonts w:ascii="Times New Roman" w:hAnsi="Times New Roman"/>
+          <w:sz w:val="28"/>
+          <w:szCs w:val="28"/>
+          <w:lang w:val="en-US"/>
+        </w:rPr>
+      </w:pPr>
+    </w:p>
+    <w:p>
+      <w:pPr>
+        <w:autoSpaceDE w:val="0"/>
+        <w:autoSpaceDN w:val="0"/>
+        <w:adjustRightInd w:val="0"/>
+        <w:spacing w:before="0" w:after="0"/>
+        <w:rPr>
+          <w:rFonts w:ascii="Times New Roman" w:hAnsi="Times New Roman"/>
+          <w:sz w:val="28"/>
+          <w:szCs w:val="28"/>
+          <w:lang w:val="en-US"/>
+        </w:rPr>
+      </w:pPr>
+      <w:r>
+        <w:rPr>
+          <w:rFonts w:ascii="Times New Roman" w:hAnsi="Times New Roman"/>
+          <w:sz w:val="28"/>
+          <w:szCs w:val="28"/>
+          <w:lang w:val="en-US"/>
+        </w:rPr>
+        <w:t>Length of fence:</w:t>
+      </w:r>
+      <w:r>
+        <w:rPr>
+          <w:rFonts w:ascii="Times New Roman" w:hAnsi="Times New Roman"/>
+          <w:sz w:val="28"/>
+          <w:szCs w:val="28"/>
+          <w:lang w:val="en-US"/>
+        </w:rPr>
+        <w:t>{{</w:t>
+      </w:r>
+      <w:r>
+        <w:rPr>
+          <w:rFonts w:ascii="Times New Roman" w:hAnsi="Times New Roman"/>
+          <w:sz w:val="28"/>
+          <w:szCs w:val="28"/>
+          <w:lang w:val="en-US"/>
+        </w:rPr>
+        <w:t>F</w:t>
+      </w:r>
+      <w:r>
+        <w:rPr>
+          <w:rFonts w:ascii="Times New Roman" w:hAnsi="Times New Roman"/>
+          <w:sz w:val="28"/>
+          <w:szCs w:val="28"/>
+          <w:lang w:val="en-US"/>
+        </w:rPr>
+        <w:t>1Length</w:t>
+      </w:r>
+      <w:r>
+        <w:rPr>
+          <w:rFonts w:ascii="Times New Roman" w:hAnsi="Times New Roman"/>
+          <w:sz w:val="28"/>
+          <w:szCs w:val="28"/>
           <w:lang w:val="en-US"/>
         </w:rPr>
         <w:t>}</w:t>
       </w:r>
-    </w:p>
-    <w:p>
-      <w:pPr>
-        <w:autoSpaceDE w:val="0"/>
-        <w:autoSpaceDN w:val="0"/>
-        <w:adjustRightInd w:val="0"/>
-        <w:spacing w:before="0" w:after="0"/>
-        <w:rPr>
-          <w:rFonts w:ascii="Times New Roman" w:hAnsi="Times New Roman"/>
-          <w:sz w:val="28"/>
-          <w:szCs w:val="28"/>
-          <w:lang w:val="en-US"/>
-        </w:rPr>
-      </w:pPr>
-    </w:p>
-    <w:p>
-      <w:pPr>
-        <w:autoSpaceDE w:val="0"/>
-        <w:autoSpaceDN w:val="0"/>
-        <w:adjustRightInd w:val="0"/>
-        <w:spacing w:before="0" w:after="0"/>
-        <w:rPr>
-          <w:rFonts w:ascii="Times New Roman" w:hAnsi="Times New Roman"/>
-          <w:sz w:val="28"/>
-          <w:szCs w:val="28"/>
-          <w:lang w:val="en-US"/>
-        </w:rPr>
-      </w:pPr>
-      <w:r>
-        <w:rPr>
-          <w:rFonts w:ascii="Times New Roman" w:hAnsi="Times New Roman"/>
-          <w:sz w:val="28"/>
-          <w:szCs w:val="28"/>
-          <w:lang w:val="en-US"/>
-        </w:rPr>
-        <w:t>TAKE NOTICE that I propose that a fence be erected between your land</w:t>
-      </w:r>
-    </w:p>
-    <w:p>
-      <w:pPr>
-        <w:autoSpaceDE w:val="0"/>
-        <w:autoSpaceDN w:val="0"/>
-        <w:adjustRightInd w:val="0"/>
-        <w:spacing w:before="0" w:after="0"/>
-        <w:rPr>
-          <w:rFonts w:ascii="Times New Roman" w:hAnsi="Times New Roman"/>
-          <w:sz w:val="28"/>
-          <w:szCs w:val="28"/>
-          <w:lang w:val="en-US"/>
-        </w:rPr>
-      </w:pPr>
-      <w:r>
-        <w:rPr>
-          <w:rFonts w:ascii="Times New Roman" w:hAnsi="Times New Roman"/>
-          <w:sz w:val="28"/>
-          <w:szCs w:val="28"/>
-          <w:lang w:val="en-US"/>
-        </w:rPr>
-        <w:t>described above and my land at:</w:t>
-      </w:r>
-    </w:p>
-    <w:p>
-      <w:pPr>
-        <w:autoSpaceDE w:val="0"/>
-        <w:autoSpaceDN w:val="0"/>
-        <w:adjustRightInd w:val="0"/>
-        <w:spacing w:before="0" w:after="0"/>
-        <w:rPr>
-          <w:rFonts w:ascii="Times New Roman" w:hAnsi="Times New Roman"/>
-          <w:sz w:val="28"/>
-          <w:szCs w:val="28"/>
-          <w:lang w:val="en-US"/>
-        </w:rPr>
-      </w:pPr>
-      <w:r>
-        <w:rPr>
-          <w:rFonts w:ascii="Times New Roman" w:hAnsi="Times New Roman"/>
-          <w:sz w:val="28"/>
-          <w:szCs w:val="28"/>
-          <w:u w:val="single"/>
-          <w:lang w:val="en-US"/>
-        </w:rPr>
-        <w:t>{</w:t>
-      </w:r>
-      <w:r>
-        <w:rPr>
-          <w:rFonts w:ascii="Times New Roman" w:hAnsi="Times New Roman"/>
-          <w:sz w:val="28"/>
-          <w:szCs w:val="28"/>
-          <w:u w:val="single"/>
-          <w:lang w:val="en-US"/>
-        </w:rPr>
-        <w:t>{Form1MyLand</w:t>
-      </w:r>
-      <w:r>
-        <w:rPr>
-          <w:rFonts w:ascii="Times New Roman" w:hAnsi="Times New Roman"/>
-          <w:sz w:val="28"/>
-          <w:szCs w:val="28"/>
-          <w:u w:val="single"/>
+      <w:r>
+        <w:rPr>
+          <w:rFonts w:ascii="Times New Roman" w:hAnsi="Times New Roman"/>
+          <w:sz w:val="28"/>
+          <w:szCs w:val="28"/>
           <w:lang w:val="en-US"/>
         </w:rPr>
         <w:t>}</w:t>
@@ -284,91 +412,101 @@
           <w:rFonts w:ascii="Times New Roman" w:hAnsi="Times New Roman"/>
           <w:sz w:val="28"/>
           <w:szCs w:val="28"/>
-          <w:u w:val="single"/>
+          <w:lang w:val="en-US"/>
+        </w:rPr>
+        <w:t xml:space="preserve">meters at the </w:t>
+      </w:r>
+      <w:r>
+        <w:rPr>
+          <w:rFonts w:ascii="Times New Roman" w:hAnsi="Times New Roman"/>
+          <w:sz w:val="28"/>
+          <w:szCs w:val="28"/>
+          <w:lang w:val="en-US"/>
+        </w:rPr>
+        <w:t>{{</w:t>
+      </w:r>
+      <w:r>
+        <w:rPr>
+          <w:rFonts w:ascii="Times New Roman" w:hAnsi="Times New Roman"/>
+          <w:sz w:val="28"/>
+          <w:szCs w:val="28"/>
+          <w:lang w:val="en-US"/>
+        </w:rPr>
+        <w:t>F</w:t>
+      </w:r>
+      <w:r>
+        <w:rPr>
+          <w:rFonts w:ascii="Times New Roman" w:hAnsi="Times New Roman"/>
+          <w:sz w:val="28"/>
+          <w:szCs w:val="28"/>
+          <w:lang w:val="en-US"/>
+        </w:rPr>
+        <w:t>1Location</w:t>
+      </w:r>
+      <w:r>
+        <w:rPr>
+          <w:rFonts w:ascii="Times New Roman" w:hAnsi="Times New Roman"/>
+          <w:sz w:val="28"/>
+          <w:szCs w:val="28"/>
           <w:lang w:val="en-US"/>
         </w:rPr>
         <w:t>}</w:t>
       </w:r>
-    </w:p>
-    <w:p>
-      <w:pPr>
-        <w:autoSpaceDE w:val="0"/>
-        <w:autoSpaceDN w:val="0"/>
-        <w:adjustRightInd w:val="0"/>
-        <w:spacing w:before="0" w:after="0"/>
-        <w:rPr>
-          <w:rFonts w:ascii="Times New Roman" w:hAnsi="Times New Roman"/>
-          <w:sz w:val="28"/>
-          <w:szCs w:val="28"/>
-          <w:lang w:val="en-US"/>
-        </w:rPr>
-      </w:pPr>
-    </w:p>
-    <w:p>
-      <w:pPr>
-        <w:autoSpaceDE w:val="0"/>
-        <w:autoSpaceDN w:val="0"/>
-        <w:adjustRightInd w:val="0"/>
-        <w:spacing w:before="0" w:after="0"/>
-        <w:rPr>
-          <w:rFonts w:ascii="Times New Roman" w:hAnsi="Times New Roman"/>
-          <w:sz w:val="28"/>
-          <w:szCs w:val="28"/>
-          <w:lang w:val="en-US"/>
-        </w:rPr>
-      </w:pPr>
-      <w:r>
-        <w:rPr>
-          <w:rFonts w:ascii="Times New Roman" w:hAnsi="Times New Roman"/>
-          <w:sz w:val="28"/>
-          <w:szCs w:val="28"/>
-          <w:lang w:val="en-US"/>
-        </w:rPr>
-        <w:t>The particulars of my proposal are as follows:</w:t>
-      </w:r>
-    </w:p>
-    <w:p>
-      <w:pPr>
-        <w:autoSpaceDE w:val="0"/>
-        <w:autoSpaceDN w:val="0"/>
-        <w:adjustRightInd w:val="0"/>
-        <w:spacing w:before="0" w:after="0"/>
-        <w:rPr>
-          <w:rFonts w:ascii="Times New Roman" w:hAnsi="Times New Roman"/>
-          <w:sz w:val="28"/>
-          <w:szCs w:val="28"/>
-          <w:lang w:val="en-US"/>
-        </w:rPr>
-      </w:pPr>
-    </w:p>
-    <w:p>
-      <w:pPr>
-        <w:autoSpaceDE w:val="0"/>
-        <w:autoSpaceDN w:val="0"/>
-        <w:adjustRightInd w:val="0"/>
-        <w:spacing w:before="0" w:after="0"/>
-        <w:rPr>
-          <w:rFonts w:ascii="Times New Roman" w:hAnsi="Times New Roman"/>
-          <w:sz w:val="28"/>
-          <w:szCs w:val="28"/>
-          <w:lang w:val="en-US"/>
-        </w:rPr>
-      </w:pPr>
-      <w:r>
-        <w:rPr>
-          <w:rFonts w:ascii="Times New Roman" w:hAnsi="Times New Roman"/>
-          <w:sz w:val="28"/>
-          <w:szCs w:val="28"/>
-          <w:lang w:val="en-US"/>
-        </w:rPr>
-        <w:t>Length of fence:</w:t>
-      </w:r>
-      <w:r>
-        <w:rPr>
-          <w:rFonts w:ascii="Times New Roman" w:hAnsi="Times New Roman"/>
-          <w:sz w:val="28"/>
-          <w:szCs w:val="28"/>
-          <w:u w:val="single"/>
+      <w:r>
+        <w:rPr>
+          <w:rFonts w:ascii="Times New Roman" w:hAnsi="Times New Roman"/>
+          <w:sz w:val="28"/>
+          <w:szCs w:val="28"/>
+          <w:lang w:val="en-US"/>
+        </w:rPr>
+        <w:t>}</w:t>
+      </w:r>
+      <w:r>
+        <w:rPr>
+          <w:rFonts w:ascii="Times New Roman" w:hAnsi="Times New Roman"/>
+          <w:sz w:val="28"/>
+          <w:szCs w:val="28"/>
+          <w:lang w:val="en-US"/>
+        </w:rPr>
+        <w:t xml:space="preserve"> of my property</w:t>
+      </w:r>
+      <w:r>
+        <w:rPr>
+          <w:rFonts w:ascii="Times New Roman" w:hAnsi="Times New Roman"/>
+          <w:sz w:val="28"/>
+          <w:szCs w:val="28"/>
+          <w:lang w:val="en-US"/>
+        </w:rPr>
+        <w:t xml:space="preserve"> </w:t>
+      </w:r>
+    </w:p>
+    <w:p>
+      <w:pPr>
+        <w:autoSpaceDE w:val="0"/>
+        <w:autoSpaceDN w:val="0"/>
+        <w:adjustRightInd w:val="0"/>
+        <w:spacing w:before="0" w:after="0"/>
+        <w:rPr>
+          <w:rFonts w:ascii="Times New Roman" w:hAnsi="Times New Roman"/>
+          <w:sz w:val="28"/>
+          <w:szCs w:val="28"/>
+          <w:lang w:val="en-US"/>
+        </w:rPr>
+      </w:pPr>
+      <w:r>
+        <w:rPr>
+          <w:rFonts w:ascii="Times New Roman" w:hAnsi="Times New Roman"/>
+          <w:sz w:val="28"/>
+          <w:szCs w:val="28"/>
+          <w:lang w:val="en-US"/>
+        </w:rPr>
+        <w:t xml:space="preserve">Type of fence: </w:t>
+      </w:r>
+      <w:r>
+        <w:rPr>
+          <w:rFonts w:ascii="Times New Roman" w:hAnsi="Times New Roman"/>
+          <w:sz w:val="28"/>
+          <w:szCs w:val="28"/>
           <w:lang w:val="en-US"/>
         </w:rPr>
         <w:t>{{</w:t>
@@ -378,17 +516,24 @@
           <w:rFonts w:ascii="Times New Roman" w:hAnsi="Times New Roman"/>
           <w:sz w:val="28"/>
           <w:szCs w:val="28"/>
-          <w:u w:val="single"/>
-          <w:lang w:val="en-US"/>
-        </w:rPr>
-        <w:t>Form1FLength</w:t>
-      </w:r>
-      <w:r>
-        <w:rPr>
-          <w:rFonts w:ascii="Times New Roman" w:hAnsi="Times New Roman"/>
-          <w:sz w:val="28"/>
-          <w:szCs w:val="28"/>
-          <w:u w:val="single"/>
+          <w:lang w:val="en-US"/>
+        </w:rPr>
+        <w:t>F</w:t>
+      </w:r>
+      <w:r>
+        <w:rPr>
+          <w:rFonts w:ascii="Times New Roman" w:hAnsi="Times New Roman"/>
+          <w:sz w:val="28"/>
+          <w:szCs w:val="28"/>
+          <w:lang w:val="en-US"/>
+        </w:rPr>
+        <w:t>1Type</w:t>
+      </w:r>
+      <w:r>
+        <w:rPr>
+          <w:rFonts w:ascii="Times New Roman" w:hAnsi="Times New Roman"/>
+          <w:sz w:val="28"/>
+          <w:szCs w:val="28"/>
           <w:lang w:val="en-US"/>
         </w:rPr>
         <w:t>}</w:t>
@@ -398,27 +543,52 @@
           <w:rFonts w:ascii="Times New Roman" w:hAnsi="Times New Roman"/>
           <w:sz w:val="28"/>
           <w:szCs w:val="28"/>
-          <w:u w:val="single"/>
           <w:lang w:val="en-US"/>
         </w:rPr>
         <w:t>}</w:t>
       </w:r>
-      <w:r>
-        <w:rPr>
-          <w:rFonts w:ascii="Times New Roman" w:hAnsi="Times New Roman"/>
-          <w:sz w:val="28"/>
-          <w:szCs w:val="28"/>
-          <w:u w:val="single"/>
-          <w:lang w:val="en-US"/>
-        </w:rPr>
-        <w:t xml:space="preserve">meters at the </w:t>
-      </w:r>
-      <w:r>
-        <w:rPr>
-          <w:rFonts w:ascii="Times New Roman" w:hAnsi="Times New Roman"/>
-          <w:sz w:val="28"/>
-          <w:szCs w:val="28"/>
-          <w:u w:val="single"/>
+    </w:p>
+    <w:p>
+      <w:pPr>
+        <w:autoSpaceDE w:val="0"/>
+        <w:autoSpaceDN w:val="0"/>
+        <w:adjustRightInd w:val="0"/>
+        <w:spacing w:before="0" w:after="0"/>
+        <w:rPr>
+          <w:rFonts w:ascii="Times New Roman" w:hAnsi="Times New Roman"/>
+          <w:sz w:val="28"/>
+          <w:szCs w:val="28"/>
+          <w:lang w:val="en-US"/>
+        </w:rPr>
+      </w:pPr>
+    </w:p>
+    <w:p>
+      <w:pPr>
+        <w:autoSpaceDE w:val="0"/>
+        <w:autoSpaceDN w:val="0"/>
+        <w:adjustRightInd w:val="0"/>
+        <w:spacing w:before="0" w:after="0"/>
+        <w:rPr>
+          <w:rFonts w:ascii="Times New Roman" w:hAnsi="Times New Roman"/>
+          <w:sz w:val="28"/>
+          <w:szCs w:val="28"/>
+          <w:lang w:val="en-US"/>
+        </w:rPr>
+      </w:pPr>
+      <w:r>
+        <w:rPr>
+          <w:rFonts w:ascii="Times New Roman" w:hAnsi="Times New Roman"/>
+          <w:sz w:val="28"/>
+          <w:szCs w:val="28"/>
+          <w:lang w:val="en-US"/>
+        </w:rPr>
+        <w:t xml:space="preserve">Total cost of fencing work $ </w:t>
+      </w:r>
+      <w:r>
+        <w:rPr>
+          <w:rFonts w:ascii="Times New Roman" w:hAnsi="Times New Roman"/>
+          <w:sz w:val="28"/>
+          <w:szCs w:val="28"/>
           <w:lang w:val="en-US"/>
         </w:rPr>
         <w:t>{{</w:t>
@@ -428,79 +598,65 @@
           <w:rFonts w:ascii="Times New Roman" w:hAnsi="Times New Roman"/>
           <w:sz w:val="28"/>
           <w:szCs w:val="28"/>
-          <w:u w:val="single"/>
-          <w:lang w:val="en-US"/>
-        </w:rPr>
-        <w:t>Form1FLength2}</w:t>
-      </w:r>
-      <w:r>
-        <w:rPr>
-          <w:rFonts w:ascii="Times New Roman" w:hAnsi="Times New Roman"/>
-          <w:sz w:val="28"/>
-          <w:szCs w:val="28"/>
-          <w:u w:val="single"/>
+          <w:lang w:val="en-US"/>
+        </w:rPr>
+        <w:t xml:space="preserve"> F</w:t>
+      </w:r>
+      <w:r>
+        <w:rPr>
+          <w:rFonts w:ascii="Times New Roman" w:hAnsi="Times New Roman"/>
+          <w:sz w:val="28"/>
+          <w:szCs w:val="28"/>
+          <w:lang w:val="en-US"/>
+        </w:rPr>
+        <w:t>1Cost</w:t>
+      </w:r>
+      <w:r>
+        <w:rPr>
+          <w:rFonts w:ascii="Times New Roman" w:hAnsi="Times New Roman"/>
+          <w:sz w:val="28"/>
+          <w:szCs w:val="28"/>
+          <w:lang w:val="en-US"/>
+        </w:rPr>
+        <w:t xml:space="preserve"> }</w:t>
+      </w:r>
+      <w:r>
+        <w:rPr>
+          <w:rFonts w:ascii="Times New Roman" w:hAnsi="Times New Roman"/>
+          <w:sz w:val="28"/>
+          <w:szCs w:val="28"/>
           <w:lang w:val="en-US"/>
         </w:rPr>
         <w:t>}</w:t>
       </w:r>
-      <w:r>
-        <w:rPr>
-          <w:rFonts w:ascii="Times New Roman" w:hAnsi="Times New Roman"/>
-          <w:sz w:val="28"/>
-          <w:szCs w:val="28"/>
-          <w:u w:val="single"/>
-          <w:lang w:val="en-US"/>
-        </w:rPr>
-        <w:t xml:space="preserve"> of my property</w:t>
-      </w:r>
-      <w:r>
-        <w:rPr>
-          <w:rFonts w:ascii="Times New Roman" w:hAnsi="Times New Roman"/>
-          <w:sz w:val="28"/>
-          <w:szCs w:val="28"/>
-          <w:lang w:val="en-US"/>
-        </w:rPr>
-        <w:t xml:space="preserve"> </w:t>
-      </w:r>
-    </w:p>
-    <w:p>
-      <w:pPr>
-        <w:autoSpaceDE w:val="0"/>
-        <w:autoSpaceDN w:val="0"/>
-        <w:adjustRightInd w:val="0"/>
-        <w:spacing w:before="0" w:after="0"/>
-        <w:rPr>
-          <w:rFonts w:ascii="Times New Roman" w:hAnsi="Times New Roman"/>
-          <w:sz w:val="28"/>
-          <w:szCs w:val="28"/>
-          <w:lang w:val="en-US"/>
-        </w:rPr>
-      </w:pPr>
-      <w:r>
-        <w:rPr>
-          <w:rFonts w:ascii="Times New Roman" w:hAnsi="Times New Roman"/>
-          <w:sz w:val="28"/>
-          <w:szCs w:val="28"/>
-          <w:lang w:val="en-US"/>
-        </w:rPr>
-        <w:t>Type of fence:</w:t>
-      </w:r>
-      <w:r>
-        <w:rPr>
-          <w:rFonts w:ascii="Times New Roman" w:hAnsi="Times New Roman"/>
-          <w:sz w:val="28"/>
-          <w:szCs w:val="28"/>
-          <w:u w:val="single"/>
-          <w:lang w:val="en-US"/>
-        </w:rPr>
-        <w:t xml:space="preserve"> </w:t>
-      </w:r>
-      <w:r>
-        <w:rPr>
-          <w:rFonts w:ascii="Times New Roman" w:hAnsi="Times New Roman"/>
-          <w:sz w:val="28"/>
-          <w:szCs w:val="28"/>
-          <w:u w:val="single"/>
+    </w:p>
+    <w:p>
+      <w:pPr>
+        <w:autoSpaceDE w:val="0"/>
+        <w:autoSpaceDN w:val="0"/>
+        <w:adjustRightInd w:val="0"/>
+        <w:spacing w:before="0" w:after="0"/>
+        <w:rPr>
+          <w:rFonts w:ascii="Times New Roman" w:hAnsi="Times New Roman"/>
+          <w:sz w:val="28"/>
+          <w:szCs w:val="28"/>
+          <w:lang w:val="en-US"/>
+        </w:rPr>
+      </w:pPr>
+      <w:r>
+        <w:rPr>
+          <w:rFonts w:ascii="Times New Roman" w:hAnsi="Times New Roman"/>
+          <w:sz w:val="28"/>
+          <w:szCs w:val="28"/>
+          <w:lang w:val="en-US"/>
+        </w:rPr>
+        <w:t xml:space="preserve">Amount claimed from you $ </w:t>
+      </w:r>
+      <w:r>
+        <w:rPr>
+          <w:rFonts w:ascii="Times New Roman" w:hAnsi="Times New Roman"/>
+          <w:sz w:val="28"/>
+          <w:szCs w:val="28"/>
           <w:lang w:val="en-US"/>
         </w:rPr>
         <w:t>{{</w:t>
@@ -510,17 +666,33 @@
           <w:rFonts w:ascii="Times New Roman" w:hAnsi="Times New Roman"/>
           <w:sz w:val="28"/>
           <w:szCs w:val="28"/>
-          <w:u w:val="single"/>
-          <w:lang w:val="en-US"/>
-        </w:rPr>
-        <w:t>Form1FType}</w:t>
-      </w:r>
-      <w:r>
-        <w:rPr>
-          <w:rFonts w:ascii="Times New Roman" w:hAnsi="Times New Roman"/>
-          <w:sz w:val="28"/>
-          <w:szCs w:val="28"/>
-          <w:u w:val="single"/>
+          <w:lang w:val="en-US"/>
+        </w:rPr>
+        <w:t xml:space="preserve"> F</w:t>
+      </w:r>
+      <w:r>
+        <w:rPr>
+          <w:rFonts w:ascii="Times New Roman" w:hAnsi="Times New Roman"/>
+          <w:sz w:val="28"/>
+          <w:szCs w:val="28"/>
+          <w:lang w:val="en-US"/>
+        </w:rPr>
+        <w:t>1Split</w:t>
+      </w:r>
+      <w:r>
+        <w:rPr>
+          <w:rFonts w:ascii="Times New Roman" w:hAnsi="Times New Roman"/>
+          <w:sz w:val="28"/>
+          <w:szCs w:val="28"/>
+          <w:lang w:val="en-US"/>
+        </w:rPr>
+        <w:t xml:space="preserve"> }</w:t>
+      </w:r>
+      <w:r>
+        <w:rPr>
+          <w:rFonts w:ascii="Times New Roman" w:hAnsi="Times New Roman"/>
+          <w:sz w:val="28"/>
+          <w:szCs w:val="28"/>
           <w:lang w:val="en-US"/>
         </w:rPr>
         <w:t>}</w:t>
@@ -560,14 +732,27 @@
           <w:szCs w:val="28"/>
           <w:lang w:val="en-US"/>
         </w:rPr>
-        <w:t xml:space="preserve">Total cost of fencing work $ </w:t>
-      </w:r>
-      <w:r>
-        <w:rPr>
-          <w:rFonts w:ascii="Times New Roman" w:hAnsi="Times New Roman"/>
-          <w:sz w:val="28"/>
-          <w:szCs w:val="28"/>
-          <w:u w:val="single"/>
+        <w:t>Name and address of proposed fencing contractor:</w:t>
+      </w:r>
+    </w:p>
+    <w:p>
+      <w:pPr>
+        <w:autoSpaceDE w:val="0"/>
+        <w:autoSpaceDN w:val="0"/>
+        <w:adjustRightInd w:val="0"/>
+        <w:spacing w:before="0" w:after="0"/>
+        <w:rPr>
+          <w:rFonts w:ascii="Times New Roman" w:hAnsi="Times New Roman"/>
+          <w:sz w:val="28"/>
+          <w:szCs w:val="28"/>
+          <w:lang w:val="en-US"/>
+        </w:rPr>
+      </w:pPr>
+      <w:r>
+        <w:rPr>
+          <w:rFonts w:ascii="Times New Roman" w:hAnsi="Times New Roman"/>
+          <w:sz w:val="28"/>
+          <w:szCs w:val="28"/>
           <w:lang w:val="en-US"/>
         </w:rPr>
         <w:t>{{</w:t>
@@ -577,50 +762,56 @@
           <w:rFonts w:ascii="Times New Roman" w:hAnsi="Times New Roman"/>
           <w:sz w:val="28"/>
           <w:szCs w:val="28"/>
-          <w:u w:val="single"/>
-          <w:lang w:val="en-US"/>
-        </w:rPr>
-        <w:t xml:space="preserve"> Form1FCost }</w:t>
-      </w:r>
-      <w:r>
-        <w:rPr>
-          <w:rFonts w:ascii="Times New Roman" w:hAnsi="Times New Roman"/>
-          <w:sz w:val="28"/>
-          <w:szCs w:val="28"/>
-          <w:u w:val="single"/>
+          <w:lang w:val="en-US"/>
+        </w:rPr>
+        <w:t>F</w:t>
+      </w:r>
+      <w:r>
+        <w:rPr>
+          <w:rFonts w:ascii="Times New Roman" w:hAnsi="Times New Roman"/>
+          <w:sz w:val="28"/>
+          <w:szCs w:val="28"/>
+          <w:lang w:val="en-US"/>
+        </w:rPr>
+        <w:t>1Cname</w:t>
+      </w:r>
+      <w:r>
+        <w:rPr>
+          <w:rFonts w:ascii="Times New Roman" w:hAnsi="Times New Roman"/>
+          <w:sz w:val="28"/>
+          <w:szCs w:val="28"/>
           <w:lang w:val="en-US"/>
         </w:rPr>
         <w:t>}</w:t>
       </w:r>
-    </w:p>
-    <w:p>
-      <w:pPr>
-        <w:autoSpaceDE w:val="0"/>
-        <w:autoSpaceDN w:val="0"/>
-        <w:adjustRightInd w:val="0"/>
-        <w:spacing w:before="0" w:after="0"/>
-        <w:rPr>
-          <w:rFonts w:ascii="Times New Roman" w:hAnsi="Times New Roman"/>
-          <w:sz w:val="28"/>
-          <w:szCs w:val="28"/>
-          <w:lang w:val="en-US"/>
-        </w:rPr>
-      </w:pPr>
-      <w:r>
-        <w:rPr>
-          <w:rFonts w:ascii="Times New Roman" w:hAnsi="Times New Roman"/>
-          <w:sz w:val="28"/>
-          <w:szCs w:val="28"/>
-          <w:lang w:val="en-US"/>
-        </w:rPr>
-        <w:t xml:space="preserve">Amount claimed from you $ </w:t>
-      </w:r>
-      <w:r>
-        <w:rPr>
-          <w:rFonts w:ascii="Times New Roman" w:hAnsi="Times New Roman"/>
-          <w:sz w:val="28"/>
-          <w:szCs w:val="28"/>
-          <w:u w:val="single"/>
+      <w:r>
+        <w:rPr>
+          <w:rFonts w:ascii="Times New Roman" w:hAnsi="Times New Roman"/>
+          <w:sz w:val="28"/>
+          <w:szCs w:val="28"/>
+          <w:lang w:val="en-US"/>
+        </w:rPr>
+        <w:t>}</w:t>
+      </w:r>
+    </w:p>
+    <w:p>
+      <w:pPr>
+        <w:autoSpaceDE w:val="0"/>
+        <w:autoSpaceDN w:val="0"/>
+        <w:adjustRightInd w:val="0"/>
+        <w:spacing w:before="0" w:after="0"/>
+        <w:rPr>
+          <w:rFonts w:ascii="Times New Roman" w:hAnsi="Times New Roman"/>
+          <w:sz w:val="28"/>
+          <w:szCs w:val="28"/>
+          <w:lang w:val="en-US"/>
+        </w:rPr>
+      </w:pPr>
+      <w:r>
+        <w:rPr>
+          <w:rFonts w:ascii="Times New Roman" w:hAnsi="Times New Roman"/>
+          <w:sz w:val="28"/>
+          <w:szCs w:val="28"/>
           <w:lang w:val="en-US"/>
         </w:rPr>
         <w:t>{{</w:t>
@@ -630,99 +821,33 @@
           <w:rFonts w:ascii="Times New Roman" w:hAnsi="Times New Roman"/>
           <w:sz w:val="28"/>
           <w:szCs w:val="28"/>
-          <w:u w:val="single"/>
-          <w:lang w:val="en-US"/>
-        </w:rPr>
-        <w:t xml:space="preserve"> Form1Csplit }</w:t>
-      </w:r>
-      <w:r>
-        <w:rPr>
-          <w:rFonts w:ascii="Times New Roman" w:hAnsi="Times New Roman"/>
-          <w:sz w:val="28"/>
-          <w:szCs w:val="28"/>
-          <w:u w:val="single"/>
+          <w:lang w:val="en-US"/>
+        </w:rPr>
+        <w:t>F</w:t>
+      </w:r>
+      <w:r>
+        <w:rPr>
+          <w:rFonts w:ascii="Times New Roman" w:hAnsi="Times New Roman"/>
+          <w:sz w:val="28"/>
+          <w:szCs w:val="28"/>
+          <w:lang w:val="en-US"/>
+        </w:rPr>
+        <w:t>1FenceCoStreet</w:t>
+      </w:r>
+      <w:r>
+        <w:rPr>
+          <w:rFonts w:ascii="Times New Roman" w:hAnsi="Times New Roman"/>
+          <w:sz w:val="28"/>
+          <w:szCs w:val="28"/>
           <w:lang w:val="en-US"/>
         </w:rPr>
         <w:t>}</w:t>
       </w:r>
-    </w:p>
-    <w:p>
-      <w:pPr>
-        <w:autoSpaceDE w:val="0"/>
-        <w:autoSpaceDN w:val="0"/>
-        <w:adjustRightInd w:val="0"/>
-        <w:spacing w:before="0" w:after="0"/>
-        <w:rPr>
-          <w:rFonts w:ascii="Times New Roman" w:hAnsi="Times New Roman"/>
-          <w:sz w:val="28"/>
-          <w:szCs w:val="28"/>
-          <w:lang w:val="en-US"/>
-        </w:rPr>
-      </w:pPr>
-    </w:p>
-    <w:p>
-      <w:pPr>
-        <w:autoSpaceDE w:val="0"/>
-        <w:autoSpaceDN w:val="0"/>
-        <w:adjustRightInd w:val="0"/>
-        <w:spacing w:before="0" w:after="0"/>
-        <w:rPr>
-          <w:rFonts w:ascii="Times New Roman" w:hAnsi="Times New Roman"/>
-          <w:sz w:val="28"/>
-          <w:szCs w:val="28"/>
-          <w:lang w:val="en-US"/>
-        </w:rPr>
-      </w:pPr>
-      <w:r>
-        <w:rPr>
-          <w:rFonts w:ascii="Times New Roman" w:hAnsi="Times New Roman"/>
-          <w:sz w:val="28"/>
-          <w:szCs w:val="28"/>
-          <w:lang w:val="en-US"/>
-        </w:rPr>
-        <w:t>Name and address of proposed fencing contractor:</w:t>
-      </w:r>
-    </w:p>
-    <w:p>
-      <w:pPr>
-        <w:autoSpaceDE w:val="0"/>
-        <w:autoSpaceDN w:val="0"/>
-        <w:adjustRightInd w:val="0"/>
-        <w:spacing w:before="0" w:after="0"/>
-        <w:rPr>
-          <w:rFonts w:ascii="Times New Roman" w:hAnsi="Times New Roman"/>
-          <w:sz w:val="28"/>
-          <w:szCs w:val="28"/>
-          <w:u w:val="single"/>
-          <w:lang w:val="en-US"/>
-        </w:rPr>
-      </w:pPr>
-      <w:r>
-        <w:rPr>
-          <w:rFonts w:ascii="Times New Roman" w:hAnsi="Times New Roman"/>
-          <w:sz w:val="28"/>
-          <w:szCs w:val="28"/>
-          <w:u w:val="single"/>
-          <w:lang w:val="en-US"/>
-        </w:rPr>
-        <w:t>{{</w:t>
-      </w:r>
-      <w:r>
-        <w:rPr>
-          <w:rFonts w:ascii="Times New Roman" w:hAnsi="Times New Roman"/>
-          <w:sz w:val="28"/>
-          <w:szCs w:val="28"/>
-          <w:u w:val="single"/>
-          <w:lang w:val="en-US"/>
-        </w:rPr>
-        <w:t>Form1CName</w:t>
-      </w:r>
-      <w:r>
-        <w:rPr>
-          <w:rFonts w:ascii="Times New Roman" w:hAnsi="Times New Roman"/>
-          <w:sz w:val="28"/>
-          <w:szCs w:val="28"/>
-          <w:u w:val="single"/>
+      <w:r>
+        <w:rPr>
+          <w:rFonts w:ascii="Times New Roman" w:hAnsi="Times New Roman"/>
+          <w:sz w:val="28"/>
+          <w:szCs w:val="28"/>
           <w:lang w:val="en-US"/>
         </w:rPr>
         <w:t>}</w:t>
@@ -732,65 +857,27 @@
           <w:rFonts w:ascii="Times New Roman" w:hAnsi="Times New Roman"/>
           <w:sz w:val="28"/>
           <w:szCs w:val="28"/>
-          <w:u w:val="single"/>
-          <w:lang w:val="en-US"/>
-        </w:rPr>
-        <w:t>}</w:t>
-      </w:r>
-    </w:p>
-    <w:p>
-      <w:pPr>
-        <w:autoSpaceDE w:val="0"/>
-        <w:autoSpaceDN w:val="0"/>
-        <w:adjustRightInd w:val="0"/>
-        <w:spacing w:before="0" w:after="0"/>
-        <w:rPr>
-          <w:rFonts w:ascii="Times New Roman" w:hAnsi="Times New Roman"/>
-          <w:sz w:val="28"/>
-          <w:szCs w:val="28"/>
-          <w:u w:val="single"/>
-          <w:lang w:val="en-US"/>
-        </w:rPr>
-      </w:pPr>
-      <w:r>
-        <w:rPr>
-          <w:rFonts w:ascii="Times New Roman" w:hAnsi="Times New Roman"/>
-          <w:sz w:val="28"/>
-          <w:szCs w:val="28"/>
-          <w:u w:val="single"/>
-          <w:lang w:val="en-US"/>
-        </w:rPr>
-        <w:t>{{</w:t>
-      </w:r>
-      <w:r>
-        <w:rPr>
-          <w:rFonts w:ascii="Times New Roman" w:hAnsi="Times New Roman"/>
-          <w:sz w:val="28"/>
-          <w:szCs w:val="28"/>
-          <w:u w:val="single"/>
-          <w:lang w:val="en-US"/>
-        </w:rPr>
-        <w:t>Form1CAddy</w:t>
-      </w:r>
-      <w:r>
-        <w:rPr>
-          <w:rFonts w:ascii="Times New Roman" w:hAnsi="Times New Roman"/>
-          <w:sz w:val="28"/>
-          <w:szCs w:val="28"/>
-          <w:u w:val="single"/>
-          <w:lang w:val="en-US"/>
-        </w:rPr>
-        <w:t>}</w:t>
-      </w:r>
-      <w:r>
-        <w:rPr>
-          <w:rFonts w:ascii="Times New Roman" w:hAnsi="Times New Roman"/>
-          <w:sz w:val="28"/>
-          <w:szCs w:val="28"/>
-          <w:u w:val="single"/>
-          <w:lang w:val="en-US"/>
-        </w:rPr>
-        <w:t>}</w:t>
+          <w:lang w:val="en-US"/>
+        </w:rPr>
+        <w:t xml:space="preserve"> {{F1FenceCoSuburb}} {{F1</w:t>
+      </w:r>
+      <w:r>
+        <w:rPr>
+          <w:rFonts w:ascii="Times New Roman" w:hAnsi="Times New Roman"/>
+          <w:sz w:val="28"/>
+          <w:szCs w:val="28"/>
+          <w:lang w:val="en-US"/>
+        </w:rPr>
+        <w:t>F</w:t>
+      </w:r>
+      <w:r>
+        <w:rPr>
+          <w:rFonts w:ascii="Times New Roman" w:hAnsi="Times New Roman"/>
+          <w:sz w:val="28"/>
+          <w:szCs w:val="28"/>
+          <w:lang w:val="en-US"/>
+        </w:rPr>
+        <w:t>enceCoCity}} {{F1FenceCoState}}</w:t>
       </w:r>
     </w:p>
     <w:p>
@@ -1032,16 +1119,14 @@
           <w:rFonts w:ascii="Times New Roman" w:hAnsi="Times New Roman"/>
           <w:sz w:val="28"/>
           <w:szCs w:val="28"/>
-          <w:u w:val="single"/>
-          <w:lang w:val="en-US"/>
-        </w:rPr>
-      </w:pPr>
-      <w:r>
-        <w:rPr>
-          <w:rFonts w:ascii="Times New Roman" w:hAnsi="Times New Roman"/>
-          <w:sz w:val="28"/>
-          <w:szCs w:val="28"/>
-          <w:u w:val="single"/>
+          <w:lang w:val="en-US"/>
+        </w:rPr>
+      </w:pPr>
+      <w:r>
+        <w:rPr>
+          <w:rFonts w:ascii="Times New Roman" w:hAnsi="Times New Roman"/>
+          <w:sz w:val="28"/>
+          <w:szCs w:val="28"/>
           <w:lang w:val="en-US"/>
         </w:rPr>
         <w:t>{{</w:t>
@@ -1051,17 +1136,42 @@
           <w:rFonts w:ascii="Times New Roman" w:hAnsi="Times New Roman"/>
           <w:sz w:val="28"/>
           <w:szCs w:val="28"/>
-          <w:u w:val="single"/>
-          <w:lang w:val="en-US"/>
-        </w:rPr>
-        <w:t>Form1MyName</w:t>
-      </w:r>
-      <w:r>
-        <w:rPr>
-          <w:rFonts w:ascii="Times New Roman" w:hAnsi="Times New Roman"/>
-          <w:sz w:val="28"/>
-          <w:szCs w:val="28"/>
-          <w:u w:val="single"/>
+          <w:lang w:val="en-US"/>
+        </w:rPr>
+        <w:t>F</w:t>
+      </w:r>
+      <w:r>
+        <w:rPr>
+          <w:rFonts w:ascii="Times New Roman" w:hAnsi="Times New Roman"/>
+          <w:sz w:val="28"/>
+          <w:szCs w:val="28"/>
+          <w:lang w:val="en-US"/>
+        </w:rPr>
+        <w:t>1</w:t>
+      </w:r>
+      <w:r>
+        <w:rPr>
+          <w:rFonts w:ascii="Times New Roman" w:hAnsi="Times New Roman"/>
+          <w:sz w:val="28"/>
+          <w:szCs w:val="28"/>
+          <w:lang w:val="en-US"/>
+        </w:rPr>
+        <w:t>M</w:t>
+      </w:r>
+      <w:r>
+        <w:rPr>
+          <w:rFonts w:ascii="Times New Roman" w:hAnsi="Times New Roman"/>
+          <w:sz w:val="28"/>
+          <w:szCs w:val="28"/>
+          <w:lang w:val="en-US"/>
+        </w:rPr>
+        <w:t>yFname</w:t>
+      </w:r>
+      <w:r>
+        <w:rPr>
+          <w:rFonts w:ascii="Times New Roman" w:hAnsi="Times New Roman"/>
+          <w:sz w:val="28"/>
+          <w:szCs w:val="28"/>
           <w:lang w:val="en-US"/>
         </w:rPr>
         <w:t>}</w:t>
@@ -1071,65 +1181,41 @@
           <w:rFonts w:ascii="Times New Roman" w:hAnsi="Times New Roman"/>
           <w:sz w:val="28"/>
           <w:szCs w:val="28"/>
-          <w:u w:val="single"/>
           <w:lang w:val="en-US"/>
         </w:rPr>
         <w:t>}</w:t>
       </w:r>
-    </w:p>
-    <w:p>
-      <w:pPr>
-        <w:autoSpaceDE w:val="0"/>
-        <w:autoSpaceDN w:val="0"/>
-        <w:adjustRightInd w:val="0"/>
-        <w:spacing w:before="0" w:after="0"/>
-        <w:rPr>
-          <w:rFonts w:ascii="Times New Roman" w:hAnsi="Times New Roman"/>
-          <w:sz w:val="28"/>
-          <w:szCs w:val="28"/>
-          <w:u w:val="single"/>
-          <w:lang w:val="en-US"/>
-        </w:rPr>
-      </w:pPr>
-      <w:r>
-        <w:rPr>
-          <w:rFonts w:ascii="Times New Roman" w:hAnsi="Times New Roman"/>
-          <w:sz w:val="28"/>
-          <w:szCs w:val="28"/>
-          <w:u w:val="single"/>
-          <w:lang w:val="en-US"/>
-        </w:rPr>
-        <w:t>{{</w:t>
-      </w:r>
-      <w:r>
-        <w:rPr>
-          <w:rFonts w:ascii="Times New Roman" w:hAnsi="Times New Roman"/>
-          <w:sz w:val="28"/>
-          <w:szCs w:val="28"/>
-          <w:u w:val="single"/>
-          <w:lang w:val="en-US"/>
-        </w:rPr>
-        <w:t>Form1MyAddy</w:t>
-      </w:r>
-      <w:r>
-        <w:rPr>
-          <w:rFonts w:ascii="Times New Roman" w:hAnsi="Times New Roman"/>
-          <w:sz w:val="28"/>
-          <w:szCs w:val="28"/>
-          <w:u w:val="single"/>
-          <w:lang w:val="en-US"/>
-        </w:rPr>
-        <w:t>}</w:t>
-      </w:r>
-      <w:r>
-        <w:rPr>
-          <w:rFonts w:ascii="Times New Roman" w:hAnsi="Times New Roman"/>
-          <w:sz w:val="28"/>
-          <w:szCs w:val="28"/>
-          <w:u w:val="single"/>
-          <w:lang w:val="en-US"/>
-        </w:rPr>
-        <w:t>}</w:t>
+      <w:r>
+        <w:rPr>
+          <w:rFonts w:ascii="Times New Roman" w:hAnsi="Times New Roman"/>
+          <w:sz w:val="28"/>
+          <w:szCs w:val="28"/>
+          <w:lang w:val="en-US"/>
+        </w:rPr>
+        <w:t xml:space="preserve"> {{F1MySname}}</w:t>
+      </w:r>
+    </w:p>
+    <w:p>
+      <w:pPr>
+        <w:autoSpaceDE w:val="0"/>
+        <w:autoSpaceDN w:val="0"/>
+        <w:adjustRightInd w:val="0"/>
+        <w:spacing w:before="0" w:after="0"/>
+        <w:rPr>
+          <w:rFonts w:ascii="Times New Roman" w:hAnsi="Times New Roman"/>
+          <w:sz w:val="28"/>
+          <w:szCs w:val="28"/>
+          <w:lang w:val="en-US"/>
+        </w:rPr>
+      </w:pPr>
+      <w:r>
+        <w:rPr>
+          <w:rFonts w:ascii="Times New Roman" w:hAnsi="Times New Roman"/>
+          <w:sz w:val="28"/>
+          <w:szCs w:val="28"/>
+          <w:lang w:val="en-US"/>
+        </w:rPr>
+        <w:t>{{F1OStreet}} {{F1OSuburb}} {{F1OCity}} {{F1OState}}</w:t>
       </w:r>
     </w:p>
     <w:p>
@@ -1153,7 +1239,7 @@
 </file>
 
 <file path=word/endnotes.xml><?xml version="1.0" encoding="utf-8"?>
-<w:endnotes xmlns:wpc="http://schemas.microsoft.com/office/word/2010/wordprocessingCanvas" xmlns:cx="http://schemas.microsoft.com/office/drawing/2014/chartex" xmlns:cx1="http://schemas.microsoft.com/office/drawing/2015/9/8/chartex" xmlns:cx2="http://schemas.microsoft.com/office/drawing/2015/10/21/chartex" xmlns:cx3="http://schemas.microsoft.com/office/drawing/2016/5/9/chartex" xmlns:cx4="http://schemas.microsoft.com/office/drawing/2016/5/10/chartex" xmlns:cx5="http://schemas.microsoft.com/office/drawing/2016/5/11/chartex" xmlns:cx6="http://schemas.microsoft.com/office/drawing/2016/5/12/chartex" xmlns:cx7="http://schemas.microsoft.com/office/drawing/2016/5/13/chartex" xmlns:cx8="http://schemas.microsoft.com/office/drawing/2016/5/14/chartex" xmlns:mc="http://schemas.openxmlformats.org/markup-compatibility/2006" xmlns:aink="http://schemas.microsoft.com/office/drawing/2016/ink" xmlns:am3d="http://schemas.microsoft.com/office/drawing/2017/model3d" xmlns:o="urn:schemas-microsoft-com:office:office" xmlns:r="http://schemas.openxmlformats.org/officeDocument/2006/relationships" xmlns:m="http://schemas.openxmlformats.org/officeDocument/2006/math" xmlns:v="urn:schemas-microsoft-com:vml" xmlns:wp14="http://schemas.microsoft.com/office/word/2010/wordprocessingDrawing" xmlns:wp="http://schemas.openxmlformats.org/drawingml/2006/wordprocessingDrawing" xmlns:w10="urn:schemas-microsoft-com:office:word" xmlns:w="http://schemas.openxmlformats.org/wordprocessingml/2006/main" xmlns:w14="http://schemas.microsoft.com/office/word/2010/wordml" xmlns:w15="http://schemas.microsoft.com/office/word/2012/wordml" xmlns:w16cex="http://schemas.microsoft.com/office/word/2018/wordml/cex" xmlns:w16cid="http://schemas.microsoft.com/office/word/2016/wordml/cid" xmlns:w16="http://schemas.microsoft.com/office/word/2018/wordml" xmlns:w16se="http://schemas.microsoft.com/office/word/2015/wordml/symex" xmlns:wpg="http://schemas.microsoft.com/office/word/2010/wordprocessingGroup" xmlns:wpi="http://schemas.microsoft.com/office/word/2010/wordprocessingInk" xmlns:wne="http://schemas.microsoft.com/office/word/2006/wordml" xmlns:wps="http://schemas.microsoft.com/office/word/2010/wordprocessingShape" mc:Ignorable="w14 w15 w16se w16cid w16 w16cex wp14">
+<w:endnotes xmlns:wpc="http://schemas.microsoft.com/office/word/2010/wordprocessingCanvas" xmlns:cx="http://schemas.microsoft.com/office/drawing/2014/chartex" xmlns:cx1="http://schemas.microsoft.com/office/drawing/2015/9/8/chartex" xmlns:cx2="http://schemas.microsoft.com/office/drawing/2015/10/21/chartex" xmlns:cx3="http://schemas.microsoft.com/office/drawing/2016/5/9/chartex" xmlns:cx4="http://schemas.microsoft.com/office/drawing/2016/5/10/chartex" xmlns:cx5="http://schemas.microsoft.com/office/drawing/2016/5/11/chartex" xmlns:cx6="http://schemas.microsoft.com/office/drawing/2016/5/12/chartex" xmlns:cx7="http://schemas.microsoft.com/office/drawing/2016/5/13/chartex" xmlns:cx8="http://schemas.microsoft.com/office/drawing/2016/5/14/chartex" xmlns:mc="http://schemas.openxmlformats.org/markup-compatibility/2006" xmlns:aink="http://schemas.microsoft.com/office/drawing/2016/ink" xmlns:am3d="http://schemas.microsoft.com/office/drawing/2017/model3d" xmlns:o="urn:schemas-microsoft-com:office:office" xmlns:r="http://schemas.openxmlformats.org/officeDocument/2006/relationships" xmlns:m="http://schemas.openxmlformats.org/officeDocument/2006/math" xmlns:v="urn:schemas-microsoft-com:vml" xmlns:wp14="http://schemas.microsoft.com/office/word/2010/wordprocessingDrawing" xmlns:wp="http://schemas.openxmlformats.org/drawingml/2006/wordprocessingDrawing" xmlns:w10="urn:schemas-microsoft-com:office:word" xmlns:w="http://schemas.openxmlformats.org/wordprocessingml/2006/main" xmlns:w14="http://schemas.microsoft.com/office/word/2010/wordml" xmlns:w15="http://schemas.microsoft.com/office/word/2012/wordml" xmlns:w16cex="http://schemas.microsoft.com/office/word/2018/wordml/cex" xmlns:w16cid="http://schemas.microsoft.com/office/word/2016/wordml/cid" xmlns:w16="http://schemas.microsoft.com/office/word/2018/wordml" xmlns:w16sdtdh="http://schemas.microsoft.com/office/word/2020/wordml/sdtdatahash" xmlns:w16se="http://schemas.microsoft.com/office/word/2015/wordml/symex" xmlns:wpg="http://schemas.microsoft.com/office/word/2010/wordprocessingGroup" xmlns:wpi="http://schemas.microsoft.com/office/word/2010/wordprocessingInk" xmlns:wne="http://schemas.microsoft.com/office/word/2006/wordml" xmlns:wps="http://schemas.microsoft.com/office/word/2010/wordprocessingShape" mc:Ignorable="w14 w15 w16se w16cid w16 w16cex w16sdtdh wp14">
   <w:endnote w:type="separator" w:id="-1">
     <w:p>
       <w:r>
@@ -1172,7 +1258,7 @@
 </file>
 
 <file path=word/footnotes.xml><?xml version="1.0" encoding="utf-8"?>
-<w:footnotes xmlns:wpc="http://schemas.microsoft.com/office/word/2010/wordprocessingCanvas" xmlns:cx="http://schemas.microsoft.com/office/drawing/2014/chartex" xmlns:cx1="http://schemas.microsoft.com/office/drawing/2015/9/8/chartex" xmlns:cx2="http://schemas.microsoft.com/office/drawing/2015/10/21/chartex" xmlns:cx3="http://schemas.microsoft.com/office/drawing/2016/5/9/chartex" xmlns:cx4="http://schemas.microsoft.com/office/drawing/2016/5/10/chartex" xmlns:cx5="http://schemas.microsoft.com/office/drawing/2016/5/11/chartex" xmlns:cx6="http://schemas.microsoft.com/office/drawing/2016/5/12/chartex" xmlns:cx7="http://schemas.microsoft.com/office/drawing/2016/5/13/chartex" xmlns:cx8="http://schemas.microsoft.com/office/drawing/2016/5/14/chartex" xmlns:mc="http://schemas.openxmlformats.org/markup-compatibility/2006" xmlns:aink="http://schemas.microsoft.com/office/drawing/2016/ink" xmlns:am3d="http://schemas.microsoft.com/office/drawing/2017/model3d" xmlns:o="urn:schemas-microsoft-com:office:office" xmlns:r="http://schemas.openxmlformats.org/officeDocument/2006/relationships" xmlns:m="http://schemas.openxmlformats.org/officeDocument/2006/math" xmlns:v="urn:schemas-microsoft-com:vml" xmlns:wp14="http://schemas.microsoft.com/office/word/2010/wordprocessingDrawing" xmlns:wp="http://schemas.openxmlformats.org/drawingml/2006/wordprocessingDrawing" xmlns:w10="urn:schemas-microsoft-com:office:word" xmlns:w="http://schemas.openxmlformats.org/wordprocessingml/2006/main" xmlns:w14="http://schemas.microsoft.com/office/word/2010/wordml" xmlns:w15="http://schemas.microsoft.com/office/word/2012/wordml" xmlns:w16cex="http://schemas.microsoft.com/office/word/2018/wordml/cex" xmlns:w16cid="http://schemas.microsoft.com/office/word/2016/wordml/cid" xmlns:w16="http://schemas.microsoft.com/office/word/2018/wordml" xmlns:w16se="http://schemas.microsoft.com/office/word/2015/wordml/symex" xmlns:wpg="http://schemas.microsoft.com/office/word/2010/wordprocessingGroup" xmlns:wpi="http://schemas.microsoft.com/office/word/2010/wordprocessingInk" xmlns:wne="http://schemas.microsoft.com/office/word/2006/wordml" xmlns:wps="http://schemas.microsoft.com/office/word/2010/wordprocessingShape" mc:Ignorable="w14 w15 w16se w16cid w16 w16cex wp14">
+<w:footnotes xmlns:wpc="http://schemas.microsoft.com/office/word/2010/wordprocessingCanvas" xmlns:cx="http://schemas.microsoft.com/office/drawing/2014/chartex" xmlns:cx1="http://schemas.microsoft.com/office/drawing/2015/9/8/chartex" xmlns:cx2="http://schemas.microsoft.com/office/drawing/2015/10/21/chartex" xmlns:cx3="http://schemas.microsoft.com/office/drawing/2016/5/9/chartex" xmlns:cx4="http://schemas.microsoft.com/office/drawing/2016/5/10/chartex" xmlns:cx5="http://schemas.microsoft.com/office/drawing/2016/5/11/chartex" xmlns:cx6="http://schemas.microsoft.com/office/drawing/2016/5/12/chartex" xmlns:cx7="http://schemas.microsoft.com/office/drawing/2016/5/13/chartex" xmlns:cx8="http://schemas.microsoft.com/office/drawing/2016/5/14/chartex" xmlns:mc="http://schemas.openxmlformats.org/markup-compatibility/2006" xmlns:aink="http://schemas.microsoft.com/office/drawing/2016/ink" xmlns:am3d="http://schemas.microsoft.com/office/drawing/2017/model3d" xmlns:o="urn:schemas-microsoft-com:office:office" xmlns:r="http://schemas.openxmlformats.org/officeDocument/2006/relationships" xmlns:m="http://schemas.openxmlformats.org/officeDocument/2006/math" xmlns:v="urn:schemas-microsoft-com:vml" xmlns:wp14="http://schemas.microsoft.com/office/word/2010/wordprocessingDrawing" xmlns:wp="http://schemas.openxmlformats.org/drawingml/2006/wordprocessingDrawing" xmlns:w10="urn:schemas-microsoft-com:office:word" xmlns:w="http://schemas.openxmlformats.org/wordprocessingml/2006/main" xmlns:w14="http://schemas.microsoft.com/office/word/2010/wordml" xmlns:w15="http://schemas.microsoft.com/office/word/2012/wordml" xmlns:w16cex="http://schemas.microsoft.com/office/word/2018/wordml/cex" xmlns:w16cid="http://schemas.microsoft.com/office/word/2016/wordml/cid" xmlns:w16="http://schemas.microsoft.com/office/word/2018/wordml" xmlns:w16sdtdh="http://schemas.microsoft.com/office/word/2020/wordml/sdtdatahash" xmlns:w16se="http://schemas.microsoft.com/office/word/2015/wordml/symex" xmlns:wpg="http://schemas.microsoft.com/office/word/2010/wordprocessingGroup" xmlns:wpi="http://schemas.microsoft.com/office/word/2010/wordprocessingInk" xmlns:wne="http://schemas.microsoft.com/office/word/2006/wordml" xmlns:wps="http://schemas.microsoft.com/office/word/2010/wordprocessingShape" mc:Ignorable="w14 w15 w16se w16cid w16 w16cex w16sdtdh wp14">
   <w:footnote w:type="separator" w:id="-1">
     <w:p>
       <w:r>
@@ -1191,7 +1277,7 @@
 </file>
 
 <file path=word/header1.xml><?xml version="1.0" encoding="utf-8"?>
-<w:hdr xmlns:wpc="http://schemas.microsoft.com/office/word/2010/wordprocessingCanvas" xmlns:cx="http://schemas.microsoft.com/office/drawing/2014/chartex" xmlns:cx1="http://schemas.microsoft.com/office/drawing/2015/9/8/chartex" xmlns:cx2="http://schemas.microsoft.com/office/drawing/2015/10/21/chartex" xmlns:cx3="http://schemas.microsoft.com/office/drawing/2016/5/9/chartex" xmlns:cx4="http://schemas.microsoft.com/office/drawing/2016/5/10/chartex" xmlns:cx5="http://schemas.microsoft.com/office/drawing/2016/5/11/chartex" xmlns:cx6="http://schemas.microsoft.com/office/drawing/2016/5/12/chartex" xmlns:cx7="http://schemas.microsoft.com/office/drawing/2016/5/13/chartex" xmlns:cx8="http://schemas.microsoft.com/office/drawing/2016/5/14/chartex" xmlns:mc="http://schemas.openxmlformats.org/markup-compatibility/2006" xmlns:aink="http://schemas.microsoft.com/office/drawing/2016/ink" xmlns:am3d="http://schemas.microsoft.com/office/drawing/2017/model3d" xmlns:o="urn:schemas-microsoft-com:office:office" xmlns:r="http://schemas.openxmlformats.org/officeDocument/2006/relationships" xmlns:m="http://schemas.openxmlformats.org/officeDocument/2006/math" xmlns:v="urn:schemas-microsoft-com:vml" xmlns:wp14="http://schemas.microsoft.com/office/word/2010/wordprocessingDrawing" xmlns:wp="http://schemas.openxmlformats.org/drawingml/2006/wordprocessingDrawing" xmlns:w10="urn:schemas-microsoft-com:office:word" xmlns:w="http://schemas.openxmlformats.org/wordprocessingml/2006/main" xmlns:w14="http://schemas.microsoft.com/office/word/2010/wordml" xmlns:w15="http://schemas.microsoft.com/office/word/2012/wordml" xmlns:w16cex="http://schemas.microsoft.com/office/word/2018/wordml/cex" xmlns:w16cid="http://schemas.microsoft.com/office/word/2016/wordml/cid" xmlns:w16="http://schemas.microsoft.com/office/word/2018/wordml" xmlns:w16se="http://schemas.microsoft.com/office/word/2015/wordml/symex" xmlns:wpg="http://schemas.microsoft.com/office/word/2010/wordprocessingGroup" xmlns:wpi="http://schemas.microsoft.com/office/word/2010/wordprocessingInk" xmlns:wne="http://schemas.microsoft.com/office/word/2006/wordml" xmlns:wps="http://schemas.microsoft.com/office/word/2010/wordprocessingShape" mc:Ignorable="w14 w15 w16se w16cid w16 w16cex wp14">
+<w:hdr xmlns:wpc="http://schemas.microsoft.com/office/word/2010/wordprocessingCanvas" xmlns:cx="http://schemas.microsoft.com/office/drawing/2014/chartex" xmlns:cx1="http://schemas.microsoft.com/office/drawing/2015/9/8/chartex" xmlns:cx2="http://schemas.microsoft.com/office/drawing/2015/10/21/chartex" xmlns:cx3="http://schemas.microsoft.com/office/drawing/2016/5/9/chartex" xmlns:cx4="http://schemas.microsoft.com/office/drawing/2016/5/10/chartex" xmlns:cx5="http://schemas.microsoft.com/office/drawing/2016/5/11/chartex" xmlns:cx6="http://schemas.microsoft.com/office/drawing/2016/5/12/chartex" xmlns:cx7="http://schemas.microsoft.com/office/drawing/2016/5/13/chartex" xmlns:cx8="http://schemas.microsoft.com/office/drawing/2016/5/14/chartex" xmlns:mc="http://schemas.openxmlformats.org/markup-compatibility/2006" xmlns:aink="http://schemas.microsoft.com/office/drawing/2016/ink" xmlns:am3d="http://schemas.microsoft.com/office/drawing/2017/model3d" xmlns:o="urn:schemas-microsoft-com:office:office" xmlns:r="http://schemas.openxmlformats.org/officeDocument/2006/relationships" xmlns:m="http://schemas.openxmlformats.org/officeDocument/2006/math" xmlns:v="urn:schemas-microsoft-com:vml" xmlns:wp14="http://schemas.microsoft.com/office/word/2010/wordprocessingDrawing" xmlns:wp="http://schemas.openxmlformats.org/drawingml/2006/wordprocessingDrawing" xmlns:w10="urn:schemas-microsoft-com:office:word" xmlns:w="http://schemas.openxmlformats.org/wordprocessingml/2006/main" xmlns:w14="http://schemas.microsoft.com/office/word/2010/wordml" xmlns:w15="http://schemas.microsoft.com/office/word/2012/wordml" xmlns:w16cex="http://schemas.microsoft.com/office/word/2018/wordml/cex" xmlns:w16cid="http://schemas.microsoft.com/office/word/2016/wordml/cid" xmlns:w16="http://schemas.microsoft.com/office/word/2018/wordml" xmlns:w16sdtdh="http://schemas.microsoft.com/office/word/2020/wordml/sdtdatahash" xmlns:w16se="http://schemas.microsoft.com/office/word/2015/wordml/symex" xmlns:wpg="http://schemas.microsoft.com/office/word/2010/wordprocessingGroup" xmlns:wpi="http://schemas.microsoft.com/office/word/2010/wordprocessingInk" xmlns:wne="http://schemas.microsoft.com/office/word/2006/wordml" xmlns:wps="http://schemas.microsoft.com/office/word/2010/wordprocessingShape" mc:Ignorable="w14 w15 w16se w16cid w16 w16cex w16sdtdh wp14">
   <w:p>
     <w:pPr>
       <w:pStyle w:val="Header"/>
@@ -1207,7 +1293,7 @@
 </file>
 
 <file path=word/numbering.xml><?xml version="1.0" encoding="utf-8"?>
-<w:numbering xmlns:wpc="http://schemas.microsoft.com/office/word/2010/wordprocessingCanvas" xmlns:cx="http://schemas.microsoft.com/office/drawing/2014/chartex" xmlns:cx1="http://schemas.microsoft.com/office/drawing/2015/9/8/chartex" xmlns:cx2="http://schemas.microsoft.com/office/drawing/2015/10/21/chartex" xmlns:cx3="http://schemas.microsoft.com/office/drawing/2016/5/9/chartex" xmlns:cx4="http://schemas.microsoft.com/office/drawing/2016/5/10/chartex" xmlns:cx5="http://schemas.microsoft.com/office/drawing/2016/5/11/chartex" xmlns:cx6="http://schemas.microsoft.com/office/drawing/2016/5/12/chartex" xmlns:cx7="http://schemas.microsoft.com/office/drawing/2016/5/13/chartex" xmlns:cx8="http://schemas.microsoft.com/office/drawing/2016/5/14/chartex" xmlns:mc="http://schemas.openxmlformats.org/markup-compatibility/2006" xmlns:aink="http://schemas.microsoft.com/office/drawing/2016/ink" xmlns:am3d="http://schemas.microsoft.com/office/drawing/2017/model3d" xmlns:o="urn:schemas-microsoft-com:office:office" xmlns:r="http://schemas.openxmlformats.org/officeDocument/2006/relationships" xmlns:m="http://schemas.openxmlformats.org/officeDocument/2006/math" xmlns:v="urn:schemas-microsoft-com:vml" xmlns:wp14="http://schemas.microsoft.com/office/word/2010/wordprocessingDrawing" xmlns:wp="http://schemas.openxmlformats.org/drawingml/2006/wordprocessingDrawing" xmlns:w10="urn:schemas-microsoft-com:office:word" xmlns:w="http://schemas.openxmlformats.org/wordprocessingml/2006/main" xmlns:w14="http://schemas.microsoft.com/office/word/2010/wordml" xmlns:w15="http://schemas.microsoft.com/office/word/2012/wordml" xmlns:w16cex="http://schemas.microsoft.com/office/word/2018/wordml/cex" xmlns:w16cid="http://schemas.microsoft.com/office/word/2016/wordml/cid" xmlns:w16="http://schemas.microsoft.com/office/word/2018/wordml" xmlns:w16se="http://schemas.microsoft.com/office/word/2015/wordml/symex" xmlns:wpg="http://schemas.microsoft.com/office/word/2010/wordprocessingGroup" xmlns:wpi="http://schemas.microsoft.com/office/word/2010/wordprocessingInk" xmlns:wne="http://schemas.microsoft.com/office/word/2006/wordml" xmlns:wps="http://schemas.microsoft.com/office/word/2010/wordprocessingShape" mc:Ignorable="w14 w15 w16se w16cid w16 w16cex wp14">
+<w:numbering xmlns:wpc="http://schemas.microsoft.com/office/word/2010/wordprocessingCanvas" xmlns:cx="http://schemas.microsoft.com/office/drawing/2014/chartex" xmlns:cx1="http://schemas.microsoft.com/office/drawing/2015/9/8/chartex" xmlns:cx2="http://schemas.microsoft.com/office/drawing/2015/10/21/chartex" xmlns:cx3="http://schemas.microsoft.com/office/drawing/2016/5/9/chartex" xmlns:cx4="http://schemas.microsoft.com/office/drawing/2016/5/10/chartex" xmlns:cx5="http://schemas.microsoft.com/office/drawing/2016/5/11/chartex" xmlns:cx6="http://schemas.microsoft.com/office/drawing/2016/5/12/chartex" xmlns:cx7="http://schemas.microsoft.com/office/drawing/2016/5/13/chartex" xmlns:cx8="http://schemas.microsoft.com/office/drawing/2016/5/14/chartex" xmlns:mc="http://schemas.openxmlformats.org/markup-compatibility/2006" xmlns:aink="http://schemas.microsoft.com/office/drawing/2016/ink" xmlns:am3d="http://schemas.microsoft.com/office/drawing/2017/model3d" xmlns:o="urn:schemas-microsoft-com:office:office" xmlns:r="http://schemas.openxmlformats.org/officeDocument/2006/relationships" xmlns:m="http://schemas.openxmlformats.org/officeDocument/2006/math" xmlns:v="urn:schemas-microsoft-com:vml" xmlns:wp14="http://schemas.microsoft.com/office/word/2010/wordprocessingDrawing" xmlns:wp="http://schemas.openxmlformats.org/drawingml/2006/wordprocessingDrawing" xmlns:w10="urn:schemas-microsoft-com:office:word" xmlns:w="http://schemas.openxmlformats.org/wordprocessingml/2006/main" xmlns:w14="http://schemas.microsoft.com/office/word/2010/wordml" xmlns:w15="http://schemas.microsoft.com/office/word/2012/wordml" xmlns:w16cex="http://schemas.microsoft.com/office/word/2018/wordml/cex" xmlns:w16cid="http://schemas.microsoft.com/office/word/2016/wordml/cid" xmlns:w16="http://schemas.microsoft.com/office/word/2018/wordml" xmlns:w16sdtdh="http://schemas.microsoft.com/office/word/2020/wordml/sdtdatahash" xmlns:w16se="http://schemas.microsoft.com/office/word/2015/wordml/symex" xmlns:wpg="http://schemas.microsoft.com/office/word/2010/wordprocessingGroup" xmlns:wpi="http://schemas.microsoft.com/office/word/2010/wordprocessingInk" xmlns:wne="http://schemas.microsoft.com/office/word/2006/wordml" xmlns:wps="http://schemas.microsoft.com/office/word/2010/wordprocessingShape" mc:Ignorable="w14 w15 w16se w16cid w16 w16cex w16sdtdh wp14">
   <w:abstractNum w:abstractNumId="0" w15:restartNumberingAfterBreak="0">
     <w:nsid w:val="03061E39"/>
     <w:multiLevelType w:val="multilevel"/>
@@ -1602,12 +1688,12 @@
 </file>
 
 <file path=word/styles.xml><?xml version="1.0" encoding="utf-8"?>
-<w:styles xmlns:mc="http://schemas.openxmlformats.org/markup-compatibility/2006" xmlns:r="http://schemas.openxmlformats.org/officeDocument/2006/relationships" xmlns:w="http://schemas.openxmlformats.org/wordprocessingml/2006/main" xmlns:w14="http://schemas.microsoft.com/office/word/2010/wordml" xmlns:w15="http://schemas.microsoft.com/office/word/2012/wordml" xmlns:w16cex="http://schemas.microsoft.com/office/word/2018/wordml/cex" xmlns:w16cid="http://schemas.microsoft.com/office/word/2016/wordml/cid" xmlns:w16="http://schemas.microsoft.com/office/word/2018/wordml" xmlns:w16se="http://schemas.microsoft.com/office/word/2015/wordml/symex" mc:Ignorable="w14 w15 w16se w16cid w16 w16cex">
+<w:styles xmlns:mc="http://schemas.openxmlformats.org/markup-compatibility/2006" xmlns:r="http://schemas.openxmlformats.org/officeDocument/2006/relationships" xmlns:w="http://schemas.openxmlformats.org/wordprocessingml/2006/main" xmlns:w14="http://schemas.microsoft.com/office/word/2010/wordml" xmlns:w15="http://schemas.microsoft.com/office/word/2012/wordml" xmlns:w16cex="http://schemas.microsoft.com/office/word/2018/wordml/cex" xmlns:w16cid="http://schemas.microsoft.com/office/word/2016/wordml/cid" xmlns:w16="http://schemas.microsoft.com/office/word/2018/wordml" xmlns:w16sdtdh="http://schemas.microsoft.com/office/word/2020/wordml/sdtdatahash" xmlns:w16se="http://schemas.microsoft.com/office/word/2015/wordml/symex" mc:Ignorable="w14 w15 w16se w16cid w16 w16cex w16sdtdh">
   <w:docDefaults>
     <w:rPrDefault>
       <w:rPr>
         <w:rFonts w:ascii="Times New Roman" w:eastAsia="Times New Roman" w:hAnsi="Times New Roman" w:cs="Times New Roman"/>
-        <w:lang w:val="en-AU" w:eastAsia="en-GB" w:bidi="ar-SA"/>
+        <w:lang w:val="en-AU" w:eastAsia="en-AU" w:bidi="ar-SA"/>
       </w:rPr>
     </w:rPrDefault>
     <w:pPrDefault/>

</xml_diff>

<commit_message>
Styling/wording changes & Changes to Form 1
</commit_message>
<xml_diff>
--- a/docassemble/LLAW33012021S1FLAC1/data/templates/Form1.docx
+++ b/docassemble/LLAW33012021S1FLAC1/data/templates/Form1.docx
@@ -1,6 +1,6 @@
 
 <file path=word/document.xml><?xml version="1.0" encoding="utf-8"?>
-<w:document xmlns:wpc="http://schemas.microsoft.com/office/word/2010/wordprocessingCanvas" xmlns:cx="http://schemas.microsoft.com/office/drawing/2014/chartex" xmlns:cx1="http://schemas.microsoft.com/office/drawing/2015/9/8/chartex" xmlns:cx2="http://schemas.microsoft.com/office/drawing/2015/10/21/chartex" xmlns:cx3="http://schemas.microsoft.com/office/drawing/2016/5/9/chartex" xmlns:cx4="http://schemas.microsoft.com/office/drawing/2016/5/10/chartex" xmlns:cx5="http://schemas.microsoft.com/office/drawing/2016/5/11/chartex" xmlns:cx6="http://schemas.microsoft.com/office/drawing/2016/5/12/chartex" xmlns:cx7="http://schemas.microsoft.com/office/drawing/2016/5/13/chartex" xmlns:cx8="http://schemas.microsoft.com/office/drawing/2016/5/14/chartex" xmlns:mc="http://schemas.openxmlformats.org/markup-compatibility/2006" xmlns:aink="http://schemas.microsoft.com/office/drawing/2016/ink" xmlns:am3d="http://schemas.microsoft.com/office/drawing/2017/model3d" xmlns:o="urn:schemas-microsoft-com:office:office" xmlns:r="http://schemas.openxmlformats.org/officeDocument/2006/relationships" xmlns:m="http://schemas.openxmlformats.org/officeDocument/2006/math" xmlns:v="urn:schemas-microsoft-com:vml" xmlns:wp14="http://schemas.microsoft.com/office/word/2010/wordprocessingDrawing" xmlns:wp="http://schemas.openxmlformats.org/drawingml/2006/wordprocessingDrawing" xmlns:w10="urn:schemas-microsoft-com:office:word" xmlns:w="http://schemas.openxmlformats.org/wordprocessingml/2006/main" xmlns:w14="http://schemas.microsoft.com/office/word/2010/wordml" xmlns:w15="http://schemas.microsoft.com/office/word/2012/wordml" xmlns:w16cex="http://schemas.microsoft.com/office/word/2018/wordml/cex" xmlns:w16cid="http://schemas.microsoft.com/office/word/2016/wordml/cid" xmlns:w16="http://schemas.microsoft.com/office/word/2018/wordml" xmlns:w16sdtdh="http://schemas.microsoft.com/office/word/2020/wordml/sdtdatahash" xmlns:w16se="http://schemas.microsoft.com/office/word/2015/wordml/symex" xmlns:wpg="http://schemas.microsoft.com/office/word/2010/wordprocessingGroup" xmlns:wpi="http://schemas.microsoft.com/office/word/2010/wordprocessingInk" xmlns:wne="http://schemas.microsoft.com/office/word/2006/wordml" xmlns:wps="http://schemas.microsoft.com/office/word/2010/wordprocessingShape" mc:Ignorable="w14 w15 w16se w16cid w16 w16cex w16sdtdh wp14">
+<w:document xmlns:wpc="http://schemas.microsoft.com/office/word/2010/wordprocessingCanvas" xmlns:cx="http://schemas.microsoft.com/office/drawing/2014/chartex" xmlns:cx1="http://schemas.microsoft.com/office/drawing/2015/9/8/chartex" xmlns:cx2="http://schemas.microsoft.com/office/drawing/2015/10/21/chartex" xmlns:cx3="http://schemas.microsoft.com/office/drawing/2016/5/9/chartex" xmlns:cx4="http://schemas.microsoft.com/office/drawing/2016/5/10/chartex" xmlns:cx5="http://schemas.microsoft.com/office/drawing/2016/5/11/chartex" xmlns:cx6="http://schemas.microsoft.com/office/drawing/2016/5/12/chartex" xmlns:cx7="http://schemas.microsoft.com/office/drawing/2016/5/13/chartex" xmlns:cx8="http://schemas.microsoft.com/office/drawing/2016/5/14/chartex" xmlns:mc="http://schemas.openxmlformats.org/markup-compatibility/2006" xmlns:aink="http://schemas.microsoft.com/office/drawing/2016/ink" xmlns:am3d="http://schemas.microsoft.com/office/drawing/2017/model3d" xmlns:o="urn:schemas-microsoft-com:office:office" xmlns:r="http://schemas.openxmlformats.org/officeDocument/2006/relationships" xmlns:m="http://schemas.openxmlformats.org/officeDocument/2006/math" xmlns:v="urn:schemas-microsoft-com:vml" xmlns:wp14="http://schemas.microsoft.com/office/word/2010/wordprocessingDrawing" xmlns:wp="http://schemas.openxmlformats.org/drawingml/2006/wordprocessingDrawing" xmlns:w10="urn:schemas-microsoft-com:office:word" xmlns:w="http://schemas.openxmlformats.org/wordprocessingml/2006/main" xmlns:w14="http://schemas.microsoft.com/office/word/2010/wordml" xmlns:w15="http://schemas.microsoft.com/office/word/2012/wordml" xmlns:w16cex="http://schemas.microsoft.com/office/word/2018/wordml/cex" xmlns:w16cid="http://schemas.microsoft.com/office/word/2016/wordml/cid" xmlns:w16="http://schemas.microsoft.com/office/word/2018/wordml" xmlns:w16se="http://schemas.microsoft.com/office/word/2015/wordml/symex" xmlns:wpg="http://schemas.microsoft.com/office/word/2010/wordprocessingGroup" xmlns:wpi="http://schemas.microsoft.com/office/word/2010/wordprocessingInk" xmlns:wne="http://schemas.microsoft.com/office/word/2006/wordml" xmlns:wps="http://schemas.microsoft.com/office/word/2010/wordprocessingShape" mc:Ignorable="w14 w15 w16se w16cid w16 w16cex wp14">
   <w:body>
     <w:p>
       <w:pPr>
@@ -97,7 +97,38 @@
           <w:rFonts w:ascii="Times New Roman" w:hAnsi="Times New Roman"/>
           <w:sz w:val="28"/>
           <w:szCs w:val="28"/>
-          <w:u w:val="single"/>
+          <w:lang w:val="en-US"/>
+        </w:rPr>
+        <w:t xml:space="preserve"> {{Form1Respondant}}</w:t>
+      </w:r>
+    </w:p>
+    <w:p>
+      <w:pPr>
+        <w:autoSpaceDE w:val="0"/>
+        <w:autoSpaceDN w:val="0"/>
+        <w:adjustRightInd w:val="0"/>
+        <w:spacing w:before="0" w:after="0"/>
+        <w:rPr>
+          <w:rFonts w:ascii="Times New Roman" w:hAnsi="Times New Roman"/>
+          <w:sz w:val="28"/>
+          <w:szCs w:val="28"/>
+          <w:lang w:val="en-US"/>
+        </w:rPr>
+      </w:pPr>
+      <w:r>
+        <w:rPr>
+          <w:rFonts w:ascii="Times New Roman" w:hAnsi="Times New Roman"/>
+          <w:sz w:val="28"/>
+          <w:szCs w:val="28"/>
+          <w:lang w:val="en-US"/>
+        </w:rPr>
+        <w:t>Owner of:</w:t>
+      </w:r>
+      <w:r>
+        <w:rPr>
+          <w:rFonts w:ascii="Times New Roman" w:hAnsi="Times New Roman"/>
+          <w:sz w:val="28"/>
+          <w:szCs w:val="28"/>
           <w:lang w:val="en-US"/>
         </w:rPr>
         <w:t xml:space="preserve"> </w:t>
@@ -107,50 +138,6 @@
           <w:rFonts w:ascii="Times New Roman" w:hAnsi="Times New Roman"/>
           <w:sz w:val="28"/>
           <w:szCs w:val="28"/>
-          <w:u w:val="single"/>
-          <w:lang w:val="en-US"/>
-        </w:rPr>
-        <w:t>{{Form1Respondant}}</w:t>
-      </w:r>
-    </w:p>
-    <w:p>
-      <w:pPr>
-        <w:autoSpaceDE w:val="0"/>
-        <w:autoSpaceDN w:val="0"/>
-        <w:adjustRightInd w:val="0"/>
-        <w:spacing w:before="0" w:after="0"/>
-        <w:rPr>
-          <w:rFonts w:ascii="Times New Roman" w:hAnsi="Times New Roman"/>
-          <w:sz w:val="28"/>
-          <w:szCs w:val="28"/>
-          <w:u w:val="single"/>
-          <w:lang w:val="en-US"/>
-        </w:rPr>
-      </w:pPr>
-      <w:r>
-        <w:rPr>
-          <w:rFonts w:ascii="Times New Roman" w:hAnsi="Times New Roman"/>
-          <w:sz w:val="28"/>
-          <w:szCs w:val="28"/>
-          <w:lang w:val="en-US"/>
-        </w:rPr>
-        <w:t>Owner of:</w:t>
-      </w:r>
-      <w:r>
-        <w:rPr>
-          <w:rFonts w:ascii="Times New Roman" w:hAnsi="Times New Roman"/>
-          <w:sz w:val="28"/>
-          <w:szCs w:val="28"/>
-          <w:lang w:val="en-US"/>
-        </w:rPr>
-        <w:t xml:space="preserve"> </w:t>
-      </w:r>
-      <w:r>
-        <w:rPr>
-          <w:rFonts w:ascii="Times New Roman" w:hAnsi="Times New Roman"/>
-          <w:sz w:val="28"/>
-          <w:szCs w:val="28"/>
-          <w:u w:val="single"/>
           <w:lang w:val="en-US"/>
         </w:rPr>
         <w:t>{</w:t>
@@ -160,69 +147,83 @@
           <w:rFonts w:ascii="Times New Roman" w:hAnsi="Times New Roman"/>
           <w:sz w:val="28"/>
           <w:szCs w:val="28"/>
-          <w:u w:val="single"/>
-          <w:lang w:val="en-US"/>
-        </w:rPr>
-        <w:t>{Form1RespondantLand}</w:t>
-      </w:r>
-      <w:r>
-        <w:rPr>
-          <w:rFonts w:ascii="Times New Roman" w:hAnsi="Times New Roman"/>
-          <w:sz w:val="28"/>
-          <w:szCs w:val="28"/>
-          <w:u w:val="single"/>
+          <w:lang w:val="en-US"/>
+        </w:rPr>
+        <w:t>{</w:t>
+      </w:r>
+      <w:r>
+        <w:rPr>
+          <w:rFonts w:ascii="Times New Roman" w:hAnsi="Times New Roman"/>
+          <w:sz w:val="28"/>
+          <w:szCs w:val="28"/>
+          <w:lang w:val="en-US"/>
+        </w:rPr>
+        <w:t>F1RStreet</w:t>
+      </w:r>
+      <w:r>
+        <w:rPr>
+          <w:rFonts w:ascii="Times New Roman" w:hAnsi="Times New Roman"/>
+          <w:sz w:val="28"/>
+          <w:szCs w:val="28"/>
           <w:lang w:val="en-US"/>
         </w:rPr>
         <w:t>}</w:t>
       </w:r>
-    </w:p>
-    <w:p>
-      <w:pPr>
-        <w:autoSpaceDE w:val="0"/>
-        <w:autoSpaceDN w:val="0"/>
-        <w:adjustRightInd w:val="0"/>
-        <w:spacing w:before="0" w:after="0"/>
-        <w:rPr>
-          <w:rFonts w:ascii="Times New Roman" w:hAnsi="Times New Roman"/>
-          <w:sz w:val="28"/>
-          <w:szCs w:val="28"/>
-          <w:lang w:val="en-US"/>
-        </w:rPr>
-      </w:pPr>
-    </w:p>
-    <w:p>
-      <w:pPr>
-        <w:autoSpaceDE w:val="0"/>
-        <w:autoSpaceDN w:val="0"/>
-        <w:adjustRightInd w:val="0"/>
-        <w:spacing w:before="0" w:after="0"/>
-        <w:rPr>
-          <w:rFonts w:ascii="Times New Roman" w:hAnsi="Times New Roman"/>
-          <w:sz w:val="28"/>
-          <w:szCs w:val="28"/>
-          <w:lang w:val="en-US"/>
-        </w:rPr>
-      </w:pPr>
-      <w:r>
-        <w:rPr>
-          <w:rFonts w:ascii="Times New Roman" w:hAnsi="Times New Roman"/>
-          <w:sz w:val="28"/>
-          <w:szCs w:val="28"/>
-          <w:lang w:val="en-US"/>
-        </w:rPr>
-        <w:t xml:space="preserve">TAKE NOTICE that I propose that a fence be erected between your </w:t>
-      </w:r>
-      <w:proofErr w:type="gramStart"/>
-      <w:r>
-        <w:rPr>
-          <w:rFonts w:ascii="Times New Roman" w:hAnsi="Times New Roman"/>
-          <w:sz w:val="28"/>
-          <w:szCs w:val="28"/>
-          <w:lang w:val="en-US"/>
-        </w:rPr>
-        <w:t>land</w:t>
-      </w:r>
-      <w:proofErr w:type="gramEnd"/>
+      <w:r>
+        <w:rPr>
+          <w:rFonts w:ascii="Times New Roman" w:hAnsi="Times New Roman"/>
+          <w:sz w:val="28"/>
+          <w:szCs w:val="28"/>
+          <w:lang w:val="en-US"/>
+        </w:rPr>
+        <w:t>}</w:t>
+      </w:r>
+      <w:r>
+        <w:rPr>
+          <w:rFonts w:ascii="Times New Roman" w:hAnsi="Times New Roman"/>
+          <w:sz w:val="28"/>
+          <w:szCs w:val="28"/>
+          <w:lang w:val="en-US"/>
+        </w:rPr>
+        <w:t xml:space="preserve"> {{F1RSuburb}} {{F1RCity}} {{F1RState}} {{F1RLand}}</w:t>
+      </w:r>
+    </w:p>
+    <w:p>
+      <w:pPr>
+        <w:autoSpaceDE w:val="0"/>
+        <w:autoSpaceDN w:val="0"/>
+        <w:adjustRightInd w:val="0"/>
+        <w:spacing w:before="0" w:after="0"/>
+        <w:rPr>
+          <w:rFonts w:ascii="Times New Roman" w:hAnsi="Times New Roman"/>
+          <w:sz w:val="28"/>
+          <w:szCs w:val="28"/>
+          <w:lang w:val="en-US"/>
+        </w:rPr>
+      </w:pPr>
+    </w:p>
+    <w:p>
+      <w:pPr>
+        <w:autoSpaceDE w:val="0"/>
+        <w:autoSpaceDN w:val="0"/>
+        <w:adjustRightInd w:val="0"/>
+        <w:spacing w:before="0" w:after="0"/>
+        <w:rPr>
+          <w:rFonts w:ascii="Times New Roman" w:hAnsi="Times New Roman"/>
+          <w:sz w:val="28"/>
+          <w:szCs w:val="28"/>
+          <w:lang w:val="en-US"/>
+        </w:rPr>
+      </w:pPr>
+      <w:r>
+        <w:rPr>
+          <w:rFonts w:ascii="Times New Roman" w:hAnsi="Times New Roman"/>
+          <w:sz w:val="28"/>
+          <w:szCs w:val="28"/>
+          <w:lang w:val="en-US"/>
+        </w:rPr>
+        <w:t>TAKE NOTICE that I propose that a fence be erected between your land</w:t>
+      </w:r>
     </w:p>
     <w:p>
       <w:pPr>
@@ -265,27 +266,138 @@
           <w:rFonts w:ascii="Times New Roman" w:hAnsi="Times New Roman"/>
           <w:sz w:val="28"/>
           <w:szCs w:val="28"/>
-          <w:u w:val="single"/>
-          <w:lang w:val="en-US"/>
-        </w:rPr>
-        <w:t>{</w:t>
-      </w:r>
-      <w:r>
-        <w:rPr>
-          <w:rFonts w:ascii="Times New Roman" w:hAnsi="Times New Roman"/>
-          <w:sz w:val="28"/>
-          <w:szCs w:val="28"/>
-          <w:u w:val="single"/>
-          <w:lang w:val="en-US"/>
-        </w:rPr>
-        <w:t>{Form1MyLand</w:t>
-      </w:r>
-      <w:r>
-        <w:rPr>
-          <w:rFonts w:ascii="Times New Roman" w:hAnsi="Times New Roman"/>
-          <w:sz w:val="28"/>
-          <w:szCs w:val="28"/>
-          <w:u w:val="single"/>
+          <w:lang w:val="en-US"/>
+        </w:rPr>
+        <w:t>{{</w:t>
+      </w:r>
+      <w:r>
+        <w:rPr>
+          <w:rFonts w:ascii="Times New Roman" w:hAnsi="Times New Roman"/>
+          <w:sz w:val="28"/>
+          <w:szCs w:val="28"/>
+          <w:lang w:val="en-US"/>
+        </w:rPr>
+        <w:t>F1OStreet</w:t>
+      </w:r>
+      <w:r>
+        <w:rPr>
+          <w:rFonts w:ascii="Times New Roman" w:hAnsi="Times New Roman"/>
+          <w:sz w:val="28"/>
+          <w:szCs w:val="28"/>
+          <w:lang w:val="en-US"/>
+        </w:rPr>
+        <w:t>}}</w:t>
+      </w:r>
+      <w:r>
+        <w:rPr>
+          <w:rFonts w:ascii="Times New Roman" w:hAnsi="Times New Roman"/>
+          <w:sz w:val="28"/>
+          <w:szCs w:val="28"/>
+          <w:lang w:val="en-US"/>
+        </w:rPr>
+        <w:t xml:space="preserve"> {{F1OSuburb}} {{F1OCity}} {{F1OState}}</w:t>
+      </w:r>
+    </w:p>
+    <w:p>
+      <w:pPr>
+        <w:autoSpaceDE w:val="0"/>
+        <w:autoSpaceDN w:val="0"/>
+        <w:adjustRightInd w:val="0"/>
+        <w:spacing w:before="0" w:after="0"/>
+        <w:rPr>
+          <w:rFonts w:ascii="Times New Roman" w:hAnsi="Times New Roman"/>
+          <w:sz w:val="28"/>
+          <w:szCs w:val="28"/>
+          <w:lang w:val="en-US"/>
+        </w:rPr>
+      </w:pPr>
+    </w:p>
+    <w:p>
+      <w:pPr>
+        <w:autoSpaceDE w:val="0"/>
+        <w:autoSpaceDN w:val="0"/>
+        <w:adjustRightInd w:val="0"/>
+        <w:spacing w:before="0" w:after="0"/>
+        <w:rPr>
+          <w:rFonts w:ascii="Times New Roman" w:hAnsi="Times New Roman"/>
+          <w:sz w:val="28"/>
+          <w:szCs w:val="28"/>
+          <w:lang w:val="en-US"/>
+        </w:rPr>
+      </w:pPr>
+      <w:r>
+        <w:rPr>
+          <w:rFonts w:ascii="Times New Roman" w:hAnsi="Times New Roman"/>
+          <w:sz w:val="28"/>
+          <w:szCs w:val="28"/>
+          <w:lang w:val="en-US"/>
+        </w:rPr>
+        <w:t>The particulars of my proposal are as follows:</w:t>
+      </w:r>
+    </w:p>
+    <w:p>
+      <w:pPr>
+        <w:autoSpaceDE w:val="0"/>
+        <w:autoSpaceDN w:val="0"/>
+        <w:adjustRightInd w:val="0"/>
+        <w:spacing w:before="0" w:after="0"/>
+        <w:rPr>
+          <w:rFonts w:ascii="Times New Roman" w:hAnsi="Times New Roman"/>
+          <w:sz w:val="28"/>
+          <w:szCs w:val="28"/>
+          <w:lang w:val="en-US"/>
+        </w:rPr>
+      </w:pPr>
+      <w:r>
+        <w:rPr>
+          <w:rFonts w:ascii="Times New Roman" w:hAnsi="Times New Roman"/>
+          <w:sz w:val="28"/>
+          <w:szCs w:val="28"/>
+          <w:lang w:val="en-US"/>
+        </w:rPr>
+        <w:t xml:space="preserve">A </w:t>
+      </w:r>
+      <w:r>
+        <w:rPr>
+          <w:rFonts w:ascii="Times New Roman" w:hAnsi="Times New Roman"/>
+          <w:sz w:val="28"/>
+          <w:szCs w:val="28"/>
+          <w:lang w:val="en-US"/>
+        </w:rPr>
+        <w:t>{{Form1FType}}</w:t>
+      </w:r>
+      <w:r>
+        <w:rPr>
+          <w:rFonts w:ascii="Times New Roman" w:hAnsi="Times New Roman"/>
+          <w:sz w:val="28"/>
+          <w:szCs w:val="28"/>
+          <w:lang w:val="en-US"/>
+        </w:rPr>
+        <w:t xml:space="preserve"> fence that is </w:t>
+      </w:r>
+      <w:r>
+        <w:rPr>
+          <w:rFonts w:ascii="Times New Roman" w:hAnsi="Times New Roman"/>
+          <w:sz w:val="28"/>
+          <w:szCs w:val="28"/>
+          <w:lang w:val="en-US"/>
+        </w:rPr>
+        <w:t>{{</w:t>
+      </w:r>
+      <w:r>
+        <w:rPr>
+          <w:rFonts w:ascii="Times New Roman" w:hAnsi="Times New Roman"/>
+          <w:sz w:val="28"/>
+          <w:szCs w:val="28"/>
+          <w:lang w:val="en-US"/>
+        </w:rPr>
+        <w:t>Form1FLength</w:t>
+      </w:r>
+      <w:r>
+        <w:rPr>
+          <w:rFonts w:ascii="Times New Roman" w:hAnsi="Times New Roman"/>
+          <w:sz w:val="28"/>
+          <w:szCs w:val="28"/>
           <w:lang w:val="en-US"/>
         </w:rPr>
         <w:t>}</w:t>
@@ -295,68 +407,24 @@
           <w:rFonts w:ascii="Times New Roman" w:hAnsi="Times New Roman"/>
           <w:sz w:val="28"/>
           <w:szCs w:val="28"/>
-          <w:u w:val="single"/>
           <w:lang w:val="en-US"/>
         </w:rPr>
         <w:t>}</w:t>
       </w:r>
-    </w:p>
-    <w:p>
-      <w:pPr>
-        <w:autoSpaceDE w:val="0"/>
-        <w:autoSpaceDN w:val="0"/>
-        <w:adjustRightInd w:val="0"/>
-        <w:spacing w:before="0" w:after="0"/>
-        <w:rPr>
-          <w:rFonts w:ascii="Times New Roman" w:hAnsi="Times New Roman"/>
-          <w:sz w:val="28"/>
-          <w:szCs w:val="28"/>
-          <w:lang w:val="en-US"/>
-        </w:rPr>
-      </w:pPr>
-    </w:p>
-    <w:p>
-      <w:pPr>
-        <w:autoSpaceDE w:val="0"/>
-        <w:autoSpaceDN w:val="0"/>
-        <w:adjustRightInd w:val="0"/>
-        <w:spacing w:before="0" w:after="0"/>
-        <w:rPr>
-          <w:rFonts w:ascii="Times New Roman" w:hAnsi="Times New Roman"/>
-          <w:sz w:val="28"/>
-          <w:szCs w:val="28"/>
-          <w:lang w:val="en-US"/>
-        </w:rPr>
-      </w:pPr>
-      <w:r>
-        <w:rPr>
-          <w:rFonts w:ascii="Times New Roman" w:hAnsi="Times New Roman"/>
-          <w:sz w:val="28"/>
-          <w:szCs w:val="28"/>
-          <w:lang w:val="en-US"/>
-        </w:rPr>
-        <w:t>The particulars of my proposal are as follows:</w:t>
-      </w:r>
-    </w:p>
-    <w:p>
-      <w:pPr>
-        <w:autoSpaceDE w:val="0"/>
-        <w:autoSpaceDN w:val="0"/>
-        <w:adjustRightInd w:val="0"/>
-        <w:spacing w:before="0" w:after="0"/>
-        <w:rPr>
-          <w:rFonts w:ascii="Times New Roman" w:hAnsi="Times New Roman"/>
-          <w:sz w:val="28"/>
-          <w:szCs w:val="28"/>
-          <w:lang w:val="en-US"/>
-        </w:rPr>
-      </w:pPr>
-      <w:r>
-        <w:rPr>
-          <w:rFonts w:ascii="Times New Roman" w:hAnsi="Times New Roman"/>
-          <w:sz w:val="28"/>
-          <w:szCs w:val="28"/>
-          <w:u w:val="single"/>
+      <w:r>
+        <w:rPr>
+          <w:rFonts w:ascii="Times New Roman" w:hAnsi="Times New Roman"/>
+          <w:sz w:val="28"/>
+          <w:szCs w:val="28"/>
+          <w:lang w:val="en-US"/>
+        </w:rPr>
+        <w:t xml:space="preserve"> meters, to be erected on the </w:t>
+      </w:r>
+      <w:r>
+        <w:rPr>
+          <w:rFonts w:ascii="Times New Roman" w:hAnsi="Times New Roman"/>
+          <w:sz w:val="28"/>
+          <w:szCs w:val="28"/>
           <w:lang w:val="en-US"/>
         </w:rPr>
         <w:t>{{</w:t>
@@ -366,17 +434,15 @@
           <w:rFonts w:ascii="Times New Roman" w:hAnsi="Times New Roman"/>
           <w:sz w:val="28"/>
           <w:szCs w:val="28"/>
-          <w:u w:val="single"/>
-          <w:lang w:val="en-US"/>
-        </w:rPr>
-        <w:t>Form1FLength</w:t>
-      </w:r>
-      <w:r>
-        <w:rPr>
-          <w:rFonts w:ascii="Times New Roman" w:hAnsi="Times New Roman"/>
-          <w:sz w:val="28"/>
-          <w:szCs w:val="28"/>
-          <w:u w:val="single"/>
+          <w:lang w:val="en-US"/>
+        </w:rPr>
+        <w:t>Form1FLength2}</w:t>
+      </w:r>
+      <w:r>
+        <w:rPr>
+          <w:rFonts w:ascii="Times New Roman" w:hAnsi="Times New Roman"/>
+          <w:sz w:val="28"/>
+          <w:szCs w:val="28"/>
           <w:lang w:val="en-US"/>
         </w:rPr>
         <w:t>}</w:t>
@@ -386,17 +452,102 @@
           <w:rFonts w:ascii="Times New Roman" w:hAnsi="Times New Roman"/>
           <w:sz w:val="28"/>
           <w:szCs w:val="28"/>
-          <w:u w:val="single"/>
+          <w:lang w:val="en-US"/>
+        </w:rPr>
+        <w:t xml:space="preserve"> side of my property.</w:t>
+      </w:r>
+    </w:p>
+    <w:p>
+      <w:pPr>
+        <w:autoSpaceDE w:val="0"/>
+        <w:autoSpaceDN w:val="0"/>
+        <w:adjustRightInd w:val="0"/>
+        <w:spacing w:before="0" w:after="0"/>
+        <w:rPr>
+          <w:rFonts w:ascii="Times New Roman" w:hAnsi="Times New Roman"/>
+          <w:sz w:val="28"/>
+          <w:szCs w:val="28"/>
+          <w:lang w:val="en-US"/>
+        </w:rPr>
+      </w:pPr>
+    </w:p>
+    <w:p>
+      <w:pPr>
+        <w:autoSpaceDE w:val="0"/>
+        <w:autoSpaceDN w:val="0"/>
+        <w:adjustRightInd w:val="0"/>
+        <w:spacing w:before="0" w:after="0"/>
+        <w:rPr>
+          <w:rFonts w:ascii="Times New Roman" w:hAnsi="Times New Roman"/>
+          <w:sz w:val="28"/>
+          <w:szCs w:val="28"/>
+          <w:lang w:val="en-US"/>
+        </w:rPr>
+      </w:pPr>
+      <w:r>
+        <w:rPr>
+          <w:rFonts w:ascii="Times New Roman" w:hAnsi="Times New Roman"/>
+          <w:sz w:val="28"/>
+          <w:szCs w:val="28"/>
+          <w:lang w:val="en-US"/>
+        </w:rPr>
+        <w:t xml:space="preserve">Total cost of fencing work $ </w:t>
+      </w:r>
+      <w:r>
+        <w:rPr>
+          <w:rFonts w:ascii="Times New Roman" w:hAnsi="Times New Roman"/>
+          <w:sz w:val="28"/>
+          <w:szCs w:val="28"/>
+          <w:lang w:val="en-US"/>
+        </w:rPr>
+        <w:t>{{</w:t>
+      </w:r>
+      <w:r>
+        <w:rPr>
+          <w:rFonts w:ascii="Times New Roman" w:hAnsi="Times New Roman"/>
+          <w:sz w:val="28"/>
+          <w:szCs w:val="28"/>
+          <w:lang w:val="en-US"/>
+        </w:rPr>
+        <w:t xml:space="preserve"> Form1FCost }</w:t>
+      </w:r>
+      <w:r>
+        <w:rPr>
+          <w:rFonts w:ascii="Times New Roman" w:hAnsi="Times New Roman"/>
+          <w:sz w:val="28"/>
+          <w:szCs w:val="28"/>
           <w:lang w:val="en-US"/>
         </w:rPr>
         <w:t>}</w:t>
       </w:r>
-      <w:r>
-        <w:rPr>
-          <w:rFonts w:ascii="Times New Roman" w:hAnsi="Times New Roman"/>
-          <w:sz w:val="28"/>
-          <w:szCs w:val="28"/>
-          <w:u w:val="single"/>
+    </w:p>
+    <w:p>
+      <w:pPr>
+        <w:autoSpaceDE w:val="0"/>
+        <w:autoSpaceDN w:val="0"/>
+        <w:adjustRightInd w:val="0"/>
+        <w:spacing w:before="0" w:after="0"/>
+        <w:rPr>
+          <w:rFonts w:ascii="Times New Roman" w:hAnsi="Times New Roman"/>
+          <w:sz w:val="28"/>
+          <w:szCs w:val="28"/>
+          <w:lang w:val="en-US"/>
+        </w:rPr>
+      </w:pPr>
+      <w:r>
+        <w:rPr>
+          <w:rFonts w:ascii="Times New Roman" w:hAnsi="Times New Roman"/>
+          <w:sz w:val="28"/>
+          <w:szCs w:val="28"/>
+          <w:lang w:val="en-US"/>
+        </w:rPr>
+        <w:t xml:space="preserve">Amount claimed from you $ </w:t>
+      </w:r>
+      <w:r>
+        <w:rPr>
+          <w:rFonts w:ascii="Times New Roman" w:hAnsi="Times New Roman"/>
+          <w:sz w:val="28"/>
+          <w:szCs w:val="28"/>
           <w:lang w:val="en-US"/>
         </w:rPr>
         <w:t>{{</w:t>
@@ -406,17 +557,15 @@
           <w:rFonts w:ascii="Times New Roman" w:hAnsi="Times New Roman"/>
           <w:sz w:val="28"/>
           <w:szCs w:val="28"/>
-          <w:u w:val="single"/>
-          <w:lang w:val="en-US"/>
-        </w:rPr>
-        <w:t>Form1FLength2}</w:t>
-      </w:r>
-      <w:r>
-        <w:rPr>
-          <w:rFonts w:ascii="Times New Roman" w:hAnsi="Times New Roman"/>
-          <w:sz w:val="28"/>
-          <w:szCs w:val="28"/>
-          <w:u w:val="single"/>
+          <w:lang w:val="en-US"/>
+        </w:rPr>
+        <w:t xml:space="preserve"> Form1Csplit }</w:t>
+      </w:r>
+      <w:r>
+        <w:rPr>
+          <w:rFonts w:ascii="Times New Roman" w:hAnsi="Times New Roman"/>
+          <w:sz w:val="28"/>
+          <w:szCs w:val="28"/>
           <w:lang w:val="en-US"/>
         </w:rPr>
         <w:t>}</w:t>
@@ -435,12 +584,48 @@
           <w:lang w:val="en-US"/>
         </w:rPr>
       </w:pPr>
-      <w:r>
-        <w:rPr>
-          <w:rFonts w:ascii="Times New Roman" w:hAnsi="Times New Roman"/>
-          <w:sz w:val="28"/>
-          <w:szCs w:val="28"/>
-          <w:u w:val="single"/>
+    </w:p>
+    <w:p>
+      <w:pPr>
+        <w:autoSpaceDE w:val="0"/>
+        <w:autoSpaceDN w:val="0"/>
+        <w:adjustRightInd w:val="0"/>
+        <w:spacing w:before="0" w:after="0"/>
+        <w:rPr>
+          <w:rFonts w:ascii="Times New Roman" w:hAnsi="Times New Roman"/>
+          <w:sz w:val="28"/>
+          <w:szCs w:val="28"/>
+          <w:lang w:val="en-US"/>
+        </w:rPr>
+      </w:pPr>
+      <w:r>
+        <w:rPr>
+          <w:rFonts w:ascii="Times New Roman" w:hAnsi="Times New Roman"/>
+          <w:sz w:val="28"/>
+          <w:szCs w:val="28"/>
+          <w:lang w:val="en-US"/>
+        </w:rPr>
+        <w:t>Name and address of proposed fencing contractor:</w:t>
+      </w:r>
+    </w:p>
+    <w:p>
+      <w:pPr>
+        <w:autoSpaceDE w:val="0"/>
+        <w:autoSpaceDN w:val="0"/>
+        <w:adjustRightInd w:val="0"/>
+        <w:spacing w:before="0" w:after="0"/>
+        <w:rPr>
+          <w:rFonts w:ascii="Times New Roman" w:hAnsi="Times New Roman"/>
+          <w:sz w:val="28"/>
+          <w:szCs w:val="28"/>
+          <w:lang w:val="en-US"/>
+        </w:rPr>
+      </w:pPr>
+      <w:r>
+        <w:rPr>
+          <w:rFonts w:ascii="Times New Roman" w:hAnsi="Times New Roman"/>
+          <w:sz w:val="28"/>
+          <w:szCs w:val="28"/>
           <w:lang w:val="en-US"/>
         </w:rPr>
         <w:t>{{</w:t>
@@ -450,64 +635,47 @@
           <w:rFonts w:ascii="Times New Roman" w:hAnsi="Times New Roman"/>
           <w:sz w:val="28"/>
           <w:szCs w:val="28"/>
-          <w:u w:val="single"/>
-          <w:lang w:val="en-US"/>
-        </w:rPr>
-        <w:t>Form1FType}</w:t>
-      </w:r>
-      <w:r>
-        <w:rPr>
-          <w:rFonts w:ascii="Times New Roman" w:hAnsi="Times New Roman"/>
-          <w:sz w:val="28"/>
-          <w:szCs w:val="28"/>
-          <w:u w:val="single"/>
+          <w:lang w:val="en-US"/>
+        </w:rPr>
+        <w:t>Form1CName</w:t>
+      </w:r>
+      <w:r>
+        <w:rPr>
+          <w:rFonts w:ascii="Times New Roman" w:hAnsi="Times New Roman"/>
+          <w:sz w:val="28"/>
+          <w:szCs w:val="28"/>
           <w:lang w:val="en-US"/>
         </w:rPr>
         <w:t>}</w:t>
       </w:r>
-    </w:p>
-    <w:p>
-      <w:pPr>
-        <w:autoSpaceDE w:val="0"/>
-        <w:autoSpaceDN w:val="0"/>
-        <w:adjustRightInd w:val="0"/>
-        <w:spacing w:before="0" w:after="0"/>
-        <w:rPr>
-          <w:rFonts w:ascii="Times New Roman" w:hAnsi="Times New Roman"/>
-          <w:sz w:val="28"/>
-          <w:szCs w:val="28"/>
-          <w:lang w:val="en-US"/>
-        </w:rPr>
-      </w:pPr>
-    </w:p>
-    <w:p>
-      <w:pPr>
-        <w:autoSpaceDE w:val="0"/>
-        <w:autoSpaceDN w:val="0"/>
-        <w:adjustRightInd w:val="0"/>
-        <w:spacing w:before="0" w:after="0"/>
-        <w:rPr>
-          <w:rFonts w:ascii="Times New Roman" w:hAnsi="Times New Roman"/>
-          <w:sz w:val="28"/>
-          <w:szCs w:val="28"/>
-          <w:lang w:val="en-US"/>
-        </w:rPr>
-      </w:pPr>
-      <w:r>
-        <w:rPr>
-          <w:rFonts w:ascii="Times New Roman" w:hAnsi="Times New Roman"/>
-          <w:sz w:val="28"/>
-          <w:szCs w:val="28"/>
-          <w:lang w:val="en-US"/>
-        </w:rPr>
-        <w:t xml:space="preserve">Total cost of fencing work $ </w:t>
-      </w:r>
-      <w:r>
-        <w:rPr>
-          <w:rFonts w:ascii="Times New Roman" w:hAnsi="Times New Roman"/>
-          <w:sz w:val="28"/>
-          <w:szCs w:val="28"/>
-          <w:u w:val="single"/>
+      <w:r>
+        <w:rPr>
+          <w:rFonts w:ascii="Times New Roman" w:hAnsi="Times New Roman"/>
+          <w:sz w:val="28"/>
+          <w:szCs w:val="28"/>
+          <w:lang w:val="en-US"/>
+        </w:rPr>
+        <w:t>}</w:t>
+      </w:r>
+    </w:p>
+    <w:p>
+      <w:pPr>
+        <w:autoSpaceDE w:val="0"/>
+        <w:autoSpaceDN w:val="0"/>
+        <w:adjustRightInd w:val="0"/>
+        <w:spacing w:before="0" w:after="0"/>
+        <w:rPr>
+          <w:rFonts w:ascii="Times New Roman" w:hAnsi="Times New Roman"/>
+          <w:sz w:val="28"/>
+          <w:szCs w:val="28"/>
+          <w:lang w:val="en-US"/>
+        </w:rPr>
+      </w:pPr>
+      <w:r>
+        <w:rPr>
+          <w:rFonts w:ascii="Times New Roman" w:hAnsi="Times New Roman"/>
+          <w:sz w:val="28"/>
+          <w:szCs w:val="28"/>
           <w:lang w:val="en-US"/>
         </w:rPr>
         <w:t>{{</w:t>
@@ -517,220 +685,45 @@
           <w:rFonts w:ascii="Times New Roman" w:hAnsi="Times New Roman"/>
           <w:sz w:val="28"/>
           <w:szCs w:val="28"/>
-          <w:u w:val="single"/>
-          <w:lang w:val="en-US"/>
-        </w:rPr>
-        <w:t xml:space="preserve"> Form1FCost }</w:t>
-      </w:r>
-      <w:r>
-        <w:rPr>
-          <w:rFonts w:ascii="Times New Roman" w:hAnsi="Times New Roman"/>
-          <w:sz w:val="28"/>
-          <w:szCs w:val="28"/>
-          <w:u w:val="single"/>
+          <w:lang w:val="en-US"/>
+        </w:rPr>
+        <w:t>F</w:t>
+      </w:r>
+      <w:r>
+        <w:rPr>
+          <w:rFonts w:ascii="Times New Roman" w:hAnsi="Times New Roman"/>
+          <w:sz w:val="28"/>
+          <w:szCs w:val="28"/>
+          <w:lang w:val="en-US"/>
+        </w:rPr>
+        <w:t>1FenceCoStreet</w:t>
+      </w:r>
+      <w:r>
+        <w:rPr>
+          <w:rFonts w:ascii="Times New Roman" w:hAnsi="Times New Roman"/>
+          <w:sz w:val="28"/>
+          <w:szCs w:val="28"/>
           <w:lang w:val="en-US"/>
         </w:rPr>
         <w:t>}</w:t>
       </w:r>
-    </w:p>
-    <w:p>
-      <w:pPr>
-        <w:autoSpaceDE w:val="0"/>
-        <w:autoSpaceDN w:val="0"/>
-        <w:adjustRightInd w:val="0"/>
-        <w:spacing w:before="0" w:after="0"/>
-        <w:rPr>
-          <w:rFonts w:ascii="Times New Roman" w:hAnsi="Times New Roman"/>
-          <w:sz w:val="28"/>
-          <w:szCs w:val="28"/>
-          <w:lang w:val="en-US"/>
-        </w:rPr>
-      </w:pPr>
-      <w:r>
-        <w:rPr>
-          <w:rFonts w:ascii="Times New Roman" w:hAnsi="Times New Roman"/>
-          <w:sz w:val="28"/>
-          <w:szCs w:val="28"/>
-          <w:lang w:val="en-US"/>
-        </w:rPr>
-        <w:t xml:space="preserve">Amount claimed from you $ </w:t>
-      </w:r>
-      <w:r>
-        <w:rPr>
-          <w:rFonts w:ascii="Times New Roman" w:hAnsi="Times New Roman"/>
-          <w:sz w:val="28"/>
-          <w:szCs w:val="28"/>
-          <w:u w:val="single"/>
-          <w:lang w:val="en-US"/>
-        </w:rPr>
-        <w:t>{{</w:t>
-      </w:r>
-      <w:r>
-        <w:rPr>
-          <w:rFonts w:ascii="Times New Roman" w:hAnsi="Times New Roman"/>
-          <w:sz w:val="28"/>
-          <w:szCs w:val="28"/>
-          <w:u w:val="single"/>
-          <w:lang w:val="en-US"/>
-        </w:rPr>
-        <w:t xml:space="preserve"> Form1Csplit }</w:t>
-      </w:r>
-      <w:r>
-        <w:rPr>
-          <w:rFonts w:ascii="Times New Roman" w:hAnsi="Times New Roman"/>
-          <w:sz w:val="28"/>
-          <w:szCs w:val="28"/>
-          <w:u w:val="single"/>
+      <w:r>
+        <w:rPr>
+          <w:rFonts w:ascii="Times New Roman" w:hAnsi="Times New Roman"/>
+          <w:sz w:val="28"/>
+          <w:szCs w:val="28"/>
           <w:lang w:val="en-US"/>
         </w:rPr>
         <w:t>}</w:t>
       </w:r>
-    </w:p>
-    <w:p>
-      <w:pPr>
-        <w:autoSpaceDE w:val="0"/>
-        <w:autoSpaceDN w:val="0"/>
-        <w:adjustRightInd w:val="0"/>
-        <w:spacing w:before="0" w:after="0"/>
-        <w:rPr>
-          <w:rFonts w:ascii="Times New Roman" w:hAnsi="Times New Roman"/>
-          <w:sz w:val="28"/>
-          <w:szCs w:val="28"/>
-          <w:lang w:val="en-US"/>
-        </w:rPr>
-      </w:pPr>
-    </w:p>
-    <w:p>
-      <w:pPr>
-        <w:autoSpaceDE w:val="0"/>
-        <w:autoSpaceDN w:val="0"/>
-        <w:adjustRightInd w:val="0"/>
-        <w:spacing w:before="0" w:after="0"/>
-        <w:rPr>
-          <w:rFonts w:ascii="Times New Roman" w:hAnsi="Times New Roman"/>
-          <w:sz w:val="28"/>
-          <w:szCs w:val="28"/>
-          <w:lang w:val="en-US"/>
-        </w:rPr>
-      </w:pPr>
-      <w:r>
-        <w:rPr>
-          <w:rFonts w:ascii="Times New Roman" w:hAnsi="Times New Roman"/>
-          <w:sz w:val="28"/>
-          <w:szCs w:val="28"/>
-          <w:lang w:val="en-US"/>
-        </w:rPr>
-        <w:t>Name and address of proposed fencing contractor:</w:t>
-      </w:r>
-    </w:p>
-    <w:p>
-      <w:pPr>
-        <w:autoSpaceDE w:val="0"/>
-        <w:autoSpaceDN w:val="0"/>
-        <w:adjustRightInd w:val="0"/>
-        <w:spacing w:before="0" w:after="0"/>
-        <w:rPr>
-          <w:rFonts w:ascii="Times New Roman" w:hAnsi="Times New Roman"/>
-          <w:sz w:val="28"/>
-          <w:szCs w:val="28"/>
-          <w:u w:val="single"/>
-          <w:lang w:val="en-US"/>
-        </w:rPr>
-      </w:pPr>
-      <w:r>
-        <w:rPr>
-          <w:rFonts w:ascii="Times New Roman" w:hAnsi="Times New Roman"/>
-          <w:sz w:val="28"/>
-          <w:szCs w:val="28"/>
-          <w:u w:val="single"/>
-          <w:lang w:val="en-US"/>
-        </w:rPr>
-        <w:t>{{</w:t>
-      </w:r>
-      <w:r>
-        <w:rPr>
-          <w:rFonts w:ascii="Times New Roman" w:hAnsi="Times New Roman"/>
-          <w:sz w:val="28"/>
-          <w:szCs w:val="28"/>
-          <w:u w:val="single"/>
-          <w:lang w:val="en-US"/>
-        </w:rPr>
-        <w:t>Form1CName</w:t>
-      </w:r>
-      <w:r>
-        <w:rPr>
-          <w:rFonts w:ascii="Times New Roman" w:hAnsi="Times New Roman"/>
-          <w:sz w:val="28"/>
-          <w:szCs w:val="28"/>
-          <w:u w:val="single"/>
-          <w:lang w:val="en-US"/>
-        </w:rPr>
-        <w:t>}</w:t>
-      </w:r>
-      <w:r>
-        <w:rPr>
-          <w:rFonts w:ascii="Times New Roman" w:hAnsi="Times New Roman"/>
-          <w:sz w:val="28"/>
-          <w:szCs w:val="28"/>
-          <w:u w:val="single"/>
-          <w:lang w:val="en-US"/>
-        </w:rPr>
-        <w:t>}</w:t>
-      </w:r>
-    </w:p>
-    <w:p>
-      <w:pPr>
-        <w:autoSpaceDE w:val="0"/>
-        <w:autoSpaceDN w:val="0"/>
-        <w:adjustRightInd w:val="0"/>
-        <w:spacing w:before="0" w:after="0"/>
-        <w:rPr>
-          <w:rFonts w:ascii="Times New Roman" w:hAnsi="Times New Roman"/>
-          <w:sz w:val="28"/>
-          <w:szCs w:val="28"/>
-          <w:u w:val="single"/>
-          <w:lang w:val="en-US"/>
-        </w:rPr>
-      </w:pPr>
-      <w:r>
-        <w:rPr>
-          <w:rFonts w:ascii="Times New Roman" w:hAnsi="Times New Roman"/>
-          <w:sz w:val="28"/>
-          <w:szCs w:val="28"/>
-          <w:u w:val="single"/>
-          <w:lang w:val="en-US"/>
-        </w:rPr>
-        <w:t>{{</w:t>
-      </w:r>
-      <w:r>
-        <w:rPr>
-          <w:rFonts w:ascii="Times New Roman" w:hAnsi="Times New Roman"/>
-          <w:sz w:val="28"/>
-          <w:szCs w:val="28"/>
-          <w:u w:val="single"/>
-          <w:lang w:val="en-US"/>
-        </w:rPr>
-        <w:t>Form1CAddy</w:t>
-      </w:r>
-      <w:r>
-        <w:rPr>
-          <w:rFonts w:ascii="Times New Roman" w:hAnsi="Times New Roman"/>
-          <w:sz w:val="28"/>
-          <w:szCs w:val="28"/>
-          <w:u w:val="single"/>
-          <w:lang w:val="en-US"/>
-        </w:rPr>
-        <w:t>}</w:t>
-      </w:r>
-      <w:r>
-        <w:rPr>
-          <w:rFonts w:ascii="Times New Roman" w:hAnsi="Times New Roman"/>
-          <w:sz w:val="28"/>
-          <w:szCs w:val="28"/>
-          <w:u w:val="single"/>
-          <w:lang w:val="en-US"/>
-        </w:rPr>
-        <w:t>}</w:t>
+      <w:r>
+        <w:rPr>
+          <w:rFonts w:ascii="Times New Roman" w:hAnsi="Times New Roman"/>
+          <w:sz w:val="28"/>
+          <w:szCs w:val="28"/>
+          <w:lang w:val="en-US"/>
+        </w:rPr>
+        <w:t xml:space="preserve"> {{F1FenceCoSuburb}} {{F1FenceCoCity}} {{F1FenceCoState}}</w:t>
       </w:r>
     </w:p>
     <w:p>
@@ -972,16 +965,14 @@
           <w:rFonts w:ascii="Times New Roman" w:hAnsi="Times New Roman"/>
           <w:sz w:val="28"/>
           <w:szCs w:val="28"/>
-          <w:u w:val="single"/>
-          <w:lang w:val="en-US"/>
-        </w:rPr>
-      </w:pPr>
-      <w:r>
-        <w:rPr>
-          <w:rFonts w:ascii="Times New Roman" w:hAnsi="Times New Roman"/>
-          <w:sz w:val="28"/>
-          <w:szCs w:val="28"/>
-          <w:u w:val="single"/>
+          <w:lang w:val="en-US"/>
+        </w:rPr>
+      </w:pPr>
+      <w:r>
+        <w:rPr>
+          <w:rFonts w:ascii="Times New Roman" w:hAnsi="Times New Roman"/>
+          <w:sz w:val="28"/>
+          <w:szCs w:val="28"/>
           <w:lang w:val="en-US"/>
         </w:rPr>
         <w:t>{{</w:t>
@@ -991,7 +982,6 @@
           <w:rFonts w:ascii="Times New Roman" w:hAnsi="Times New Roman"/>
           <w:sz w:val="28"/>
           <w:szCs w:val="28"/>
-          <w:u w:val="single"/>
           <w:lang w:val="en-US"/>
         </w:rPr>
         <w:t>Form1MyName</w:t>
@@ -1001,7 +991,6 @@
           <w:rFonts w:ascii="Times New Roman" w:hAnsi="Times New Roman"/>
           <w:sz w:val="28"/>
           <w:szCs w:val="28"/>
-          <w:u w:val="single"/>
           <w:lang w:val="en-US"/>
         </w:rPr>
         <w:t>}</w:t>
@@ -1011,7 +1000,6 @@
           <w:rFonts w:ascii="Times New Roman" w:hAnsi="Times New Roman"/>
           <w:sz w:val="28"/>
           <w:szCs w:val="28"/>
-          <w:u w:val="single"/>
           <w:lang w:val="en-US"/>
         </w:rPr>
         <w:t>}</w:t>
@@ -1027,16 +1015,14 @@
           <w:rFonts w:ascii="Times New Roman" w:hAnsi="Times New Roman"/>
           <w:sz w:val="28"/>
           <w:szCs w:val="28"/>
-          <w:u w:val="single"/>
-          <w:lang w:val="en-US"/>
-        </w:rPr>
-      </w:pPr>
-      <w:r>
-        <w:rPr>
-          <w:rFonts w:ascii="Times New Roman" w:hAnsi="Times New Roman"/>
-          <w:sz w:val="28"/>
-          <w:szCs w:val="28"/>
-          <w:u w:val="single"/>
+          <w:lang w:val="en-US"/>
+        </w:rPr>
+      </w:pPr>
+      <w:r>
+        <w:rPr>
+          <w:rFonts w:ascii="Times New Roman" w:hAnsi="Times New Roman"/>
+          <w:sz w:val="28"/>
+          <w:szCs w:val="28"/>
           <w:lang w:val="en-US"/>
         </w:rPr>
         <w:t>{{</w:t>
@@ -1046,17 +1032,15 @@
           <w:rFonts w:ascii="Times New Roman" w:hAnsi="Times New Roman"/>
           <w:sz w:val="28"/>
           <w:szCs w:val="28"/>
-          <w:u w:val="single"/>
-          <w:lang w:val="en-US"/>
-        </w:rPr>
-        <w:t>Form1MyAddy</w:t>
-      </w:r>
-      <w:r>
-        <w:rPr>
-          <w:rFonts w:ascii="Times New Roman" w:hAnsi="Times New Roman"/>
-          <w:sz w:val="28"/>
-          <w:szCs w:val="28"/>
-          <w:u w:val="single"/>
+          <w:lang w:val="en-US"/>
+        </w:rPr>
+        <w:t>F1OStreet</w:t>
+      </w:r>
+      <w:r>
+        <w:rPr>
+          <w:rFonts w:ascii="Times New Roman" w:hAnsi="Times New Roman"/>
+          <w:sz w:val="28"/>
+          <w:szCs w:val="28"/>
           <w:lang w:val="en-US"/>
         </w:rPr>
         <w:t>}</w:t>
@@ -1066,10 +1050,18 @@
           <w:rFonts w:ascii="Times New Roman" w:hAnsi="Times New Roman"/>
           <w:sz w:val="28"/>
           <w:szCs w:val="28"/>
-          <w:u w:val="single"/>
           <w:lang w:val="en-US"/>
         </w:rPr>
         <w:t>}</w:t>
+      </w:r>
+      <w:r>
+        <w:rPr>
+          <w:rFonts w:ascii="Times New Roman" w:hAnsi="Times New Roman"/>
+          <w:sz w:val="28"/>
+          <w:szCs w:val="28"/>
+          <w:lang w:val="en-US"/>
+        </w:rPr>
+        <w:t xml:space="preserve"> {{F1OSuburb}} {{F1OCity}} {{F1OState}}</w:t>
       </w:r>
     </w:p>
     <w:p>
@@ -1082,7 +1074,7 @@
       </w:pPr>
     </w:p>
     <w:sectPr>
-      <w:headerReference w:type="default" r:id="rId7"/>
+      <w:headerReference w:type="default" r:id="rId10"/>
       <w:pgSz w:w="11907" w:h="16840" w:code="9"/>
       <w:pgMar w:top="1440" w:right="1134" w:bottom="1134" w:left="1701" w:header="709" w:footer="709" w:gutter="0"/>
       <w:cols w:space="708"/>
@@ -1093,7 +1085,7 @@
 </file>
 
 <file path=word/endnotes.xml><?xml version="1.0" encoding="utf-8"?>
-<w:endnotes xmlns:wpc="http://schemas.microsoft.com/office/word/2010/wordprocessingCanvas" xmlns:cx="http://schemas.microsoft.com/office/drawing/2014/chartex" xmlns:cx1="http://schemas.microsoft.com/office/drawing/2015/9/8/chartex" xmlns:cx2="http://schemas.microsoft.com/office/drawing/2015/10/21/chartex" xmlns:cx3="http://schemas.microsoft.com/office/drawing/2016/5/9/chartex" xmlns:cx4="http://schemas.microsoft.com/office/drawing/2016/5/10/chartex" xmlns:cx5="http://schemas.microsoft.com/office/drawing/2016/5/11/chartex" xmlns:cx6="http://schemas.microsoft.com/office/drawing/2016/5/12/chartex" xmlns:cx7="http://schemas.microsoft.com/office/drawing/2016/5/13/chartex" xmlns:cx8="http://schemas.microsoft.com/office/drawing/2016/5/14/chartex" xmlns:mc="http://schemas.openxmlformats.org/markup-compatibility/2006" xmlns:aink="http://schemas.microsoft.com/office/drawing/2016/ink" xmlns:am3d="http://schemas.microsoft.com/office/drawing/2017/model3d" xmlns:o="urn:schemas-microsoft-com:office:office" xmlns:r="http://schemas.openxmlformats.org/officeDocument/2006/relationships" xmlns:m="http://schemas.openxmlformats.org/officeDocument/2006/math" xmlns:v="urn:schemas-microsoft-com:vml" xmlns:wp14="http://schemas.microsoft.com/office/word/2010/wordprocessingDrawing" xmlns:wp="http://schemas.openxmlformats.org/drawingml/2006/wordprocessingDrawing" xmlns:w10="urn:schemas-microsoft-com:office:word" xmlns:w="http://schemas.openxmlformats.org/wordprocessingml/2006/main" xmlns:w14="http://schemas.microsoft.com/office/word/2010/wordml" xmlns:w15="http://schemas.microsoft.com/office/word/2012/wordml" xmlns:w16cex="http://schemas.microsoft.com/office/word/2018/wordml/cex" xmlns:w16cid="http://schemas.microsoft.com/office/word/2016/wordml/cid" xmlns:w16="http://schemas.microsoft.com/office/word/2018/wordml" xmlns:w16sdtdh="http://schemas.microsoft.com/office/word/2020/wordml/sdtdatahash" xmlns:w16se="http://schemas.microsoft.com/office/word/2015/wordml/symex" xmlns:wpg="http://schemas.microsoft.com/office/word/2010/wordprocessingGroup" xmlns:wpi="http://schemas.microsoft.com/office/word/2010/wordprocessingInk" xmlns:wne="http://schemas.microsoft.com/office/word/2006/wordml" xmlns:wps="http://schemas.microsoft.com/office/word/2010/wordprocessingShape" mc:Ignorable="w14 w15 w16se w16cid w16 w16cex w16sdtdh wp14">
+<w:endnotes xmlns:wpc="http://schemas.microsoft.com/office/word/2010/wordprocessingCanvas" xmlns:cx="http://schemas.microsoft.com/office/drawing/2014/chartex" xmlns:cx1="http://schemas.microsoft.com/office/drawing/2015/9/8/chartex" xmlns:cx2="http://schemas.microsoft.com/office/drawing/2015/10/21/chartex" xmlns:cx3="http://schemas.microsoft.com/office/drawing/2016/5/9/chartex" xmlns:cx4="http://schemas.microsoft.com/office/drawing/2016/5/10/chartex" xmlns:cx5="http://schemas.microsoft.com/office/drawing/2016/5/11/chartex" xmlns:cx6="http://schemas.microsoft.com/office/drawing/2016/5/12/chartex" xmlns:cx7="http://schemas.microsoft.com/office/drawing/2016/5/13/chartex" xmlns:cx8="http://schemas.microsoft.com/office/drawing/2016/5/14/chartex" xmlns:mc="http://schemas.openxmlformats.org/markup-compatibility/2006" xmlns:aink="http://schemas.microsoft.com/office/drawing/2016/ink" xmlns:am3d="http://schemas.microsoft.com/office/drawing/2017/model3d" xmlns:o="urn:schemas-microsoft-com:office:office" xmlns:r="http://schemas.openxmlformats.org/officeDocument/2006/relationships" xmlns:m="http://schemas.openxmlformats.org/officeDocument/2006/math" xmlns:v="urn:schemas-microsoft-com:vml" xmlns:wp14="http://schemas.microsoft.com/office/word/2010/wordprocessingDrawing" xmlns:wp="http://schemas.openxmlformats.org/drawingml/2006/wordprocessingDrawing" xmlns:w10="urn:schemas-microsoft-com:office:word" xmlns:w="http://schemas.openxmlformats.org/wordprocessingml/2006/main" xmlns:w14="http://schemas.microsoft.com/office/word/2010/wordml" xmlns:w15="http://schemas.microsoft.com/office/word/2012/wordml" xmlns:w16cex="http://schemas.microsoft.com/office/word/2018/wordml/cex" xmlns:w16cid="http://schemas.microsoft.com/office/word/2016/wordml/cid" xmlns:w16="http://schemas.microsoft.com/office/word/2018/wordml" xmlns:w16se="http://schemas.microsoft.com/office/word/2015/wordml/symex" xmlns:wpg="http://schemas.microsoft.com/office/word/2010/wordprocessingGroup" xmlns:wpi="http://schemas.microsoft.com/office/word/2010/wordprocessingInk" xmlns:wne="http://schemas.microsoft.com/office/word/2006/wordml" xmlns:wps="http://schemas.microsoft.com/office/word/2010/wordprocessingShape" mc:Ignorable="w14 w15 w16se w16cid w16 w16cex wp14">
   <w:endnote w:type="separator" w:id="-1">
     <w:p>
       <w:r>
@@ -1112,7 +1104,7 @@
 </file>
 
 <file path=word/footnotes.xml><?xml version="1.0" encoding="utf-8"?>
-<w:footnotes xmlns:wpc="http://schemas.microsoft.com/office/word/2010/wordprocessingCanvas" xmlns:cx="http://schemas.microsoft.com/office/drawing/2014/chartex" xmlns:cx1="http://schemas.microsoft.com/office/drawing/2015/9/8/chartex" xmlns:cx2="http://schemas.microsoft.com/office/drawing/2015/10/21/chartex" xmlns:cx3="http://schemas.microsoft.com/office/drawing/2016/5/9/chartex" xmlns:cx4="http://schemas.microsoft.com/office/drawing/2016/5/10/chartex" xmlns:cx5="http://schemas.microsoft.com/office/drawing/2016/5/11/chartex" xmlns:cx6="http://schemas.microsoft.com/office/drawing/2016/5/12/chartex" xmlns:cx7="http://schemas.microsoft.com/office/drawing/2016/5/13/chartex" xmlns:cx8="http://schemas.microsoft.com/office/drawing/2016/5/14/chartex" xmlns:mc="http://schemas.openxmlformats.org/markup-compatibility/2006" xmlns:aink="http://schemas.microsoft.com/office/drawing/2016/ink" xmlns:am3d="http://schemas.microsoft.com/office/drawing/2017/model3d" xmlns:o="urn:schemas-microsoft-com:office:office" xmlns:r="http://schemas.openxmlformats.org/officeDocument/2006/relationships" xmlns:m="http://schemas.openxmlformats.org/officeDocument/2006/math" xmlns:v="urn:schemas-microsoft-com:vml" xmlns:wp14="http://schemas.microsoft.com/office/word/2010/wordprocessingDrawing" xmlns:wp="http://schemas.openxmlformats.org/drawingml/2006/wordprocessingDrawing" xmlns:w10="urn:schemas-microsoft-com:office:word" xmlns:w="http://schemas.openxmlformats.org/wordprocessingml/2006/main" xmlns:w14="http://schemas.microsoft.com/office/word/2010/wordml" xmlns:w15="http://schemas.microsoft.com/office/word/2012/wordml" xmlns:w16cex="http://schemas.microsoft.com/office/word/2018/wordml/cex" xmlns:w16cid="http://schemas.microsoft.com/office/word/2016/wordml/cid" xmlns:w16="http://schemas.microsoft.com/office/word/2018/wordml" xmlns:w16sdtdh="http://schemas.microsoft.com/office/word/2020/wordml/sdtdatahash" xmlns:w16se="http://schemas.microsoft.com/office/word/2015/wordml/symex" xmlns:wpg="http://schemas.microsoft.com/office/word/2010/wordprocessingGroup" xmlns:wpi="http://schemas.microsoft.com/office/word/2010/wordprocessingInk" xmlns:wne="http://schemas.microsoft.com/office/word/2006/wordml" xmlns:wps="http://schemas.microsoft.com/office/word/2010/wordprocessingShape" mc:Ignorable="w14 w15 w16se w16cid w16 w16cex w16sdtdh wp14">
+<w:footnotes xmlns:wpc="http://schemas.microsoft.com/office/word/2010/wordprocessingCanvas" xmlns:cx="http://schemas.microsoft.com/office/drawing/2014/chartex" xmlns:cx1="http://schemas.microsoft.com/office/drawing/2015/9/8/chartex" xmlns:cx2="http://schemas.microsoft.com/office/drawing/2015/10/21/chartex" xmlns:cx3="http://schemas.microsoft.com/office/drawing/2016/5/9/chartex" xmlns:cx4="http://schemas.microsoft.com/office/drawing/2016/5/10/chartex" xmlns:cx5="http://schemas.microsoft.com/office/drawing/2016/5/11/chartex" xmlns:cx6="http://schemas.microsoft.com/office/drawing/2016/5/12/chartex" xmlns:cx7="http://schemas.microsoft.com/office/drawing/2016/5/13/chartex" xmlns:cx8="http://schemas.microsoft.com/office/drawing/2016/5/14/chartex" xmlns:mc="http://schemas.openxmlformats.org/markup-compatibility/2006" xmlns:aink="http://schemas.microsoft.com/office/drawing/2016/ink" xmlns:am3d="http://schemas.microsoft.com/office/drawing/2017/model3d" xmlns:o="urn:schemas-microsoft-com:office:office" xmlns:r="http://schemas.openxmlformats.org/officeDocument/2006/relationships" xmlns:m="http://schemas.openxmlformats.org/officeDocument/2006/math" xmlns:v="urn:schemas-microsoft-com:vml" xmlns:wp14="http://schemas.microsoft.com/office/word/2010/wordprocessingDrawing" xmlns:wp="http://schemas.openxmlformats.org/drawingml/2006/wordprocessingDrawing" xmlns:w10="urn:schemas-microsoft-com:office:word" xmlns:w="http://schemas.openxmlformats.org/wordprocessingml/2006/main" xmlns:w14="http://schemas.microsoft.com/office/word/2010/wordml" xmlns:w15="http://schemas.microsoft.com/office/word/2012/wordml" xmlns:w16cex="http://schemas.microsoft.com/office/word/2018/wordml/cex" xmlns:w16cid="http://schemas.microsoft.com/office/word/2016/wordml/cid" xmlns:w16="http://schemas.microsoft.com/office/word/2018/wordml" xmlns:w16se="http://schemas.microsoft.com/office/word/2015/wordml/symex" xmlns:wpg="http://schemas.microsoft.com/office/word/2010/wordprocessingGroup" xmlns:wpi="http://schemas.microsoft.com/office/word/2010/wordprocessingInk" xmlns:wne="http://schemas.microsoft.com/office/word/2006/wordml" xmlns:wps="http://schemas.microsoft.com/office/word/2010/wordprocessingShape" mc:Ignorable="w14 w15 w16se w16cid w16 w16cex wp14">
   <w:footnote w:type="separator" w:id="-1">
     <w:p>
       <w:r>
@@ -1131,7 +1123,7 @@
 </file>
 
 <file path=word/header1.xml><?xml version="1.0" encoding="utf-8"?>
-<w:hdr xmlns:wpc="http://schemas.microsoft.com/office/word/2010/wordprocessingCanvas" xmlns:cx="http://schemas.microsoft.com/office/drawing/2014/chartex" xmlns:cx1="http://schemas.microsoft.com/office/drawing/2015/9/8/chartex" xmlns:cx2="http://schemas.microsoft.com/office/drawing/2015/10/21/chartex" xmlns:cx3="http://schemas.microsoft.com/office/drawing/2016/5/9/chartex" xmlns:cx4="http://schemas.microsoft.com/office/drawing/2016/5/10/chartex" xmlns:cx5="http://schemas.microsoft.com/office/drawing/2016/5/11/chartex" xmlns:cx6="http://schemas.microsoft.com/office/drawing/2016/5/12/chartex" xmlns:cx7="http://schemas.microsoft.com/office/drawing/2016/5/13/chartex" xmlns:cx8="http://schemas.microsoft.com/office/drawing/2016/5/14/chartex" xmlns:mc="http://schemas.openxmlformats.org/markup-compatibility/2006" xmlns:aink="http://schemas.microsoft.com/office/drawing/2016/ink" xmlns:am3d="http://schemas.microsoft.com/office/drawing/2017/model3d" xmlns:o="urn:schemas-microsoft-com:office:office" xmlns:r="http://schemas.openxmlformats.org/officeDocument/2006/relationships" xmlns:m="http://schemas.openxmlformats.org/officeDocument/2006/math" xmlns:v="urn:schemas-microsoft-com:vml" xmlns:wp14="http://schemas.microsoft.com/office/word/2010/wordprocessingDrawing" xmlns:wp="http://schemas.openxmlformats.org/drawingml/2006/wordprocessingDrawing" xmlns:w10="urn:schemas-microsoft-com:office:word" xmlns:w="http://schemas.openxmlformats.org/wordprocessingml/2006/main" xmlns:w14="http://schemas.microsoft.com/office/word/2010/wordml" xmlns:w15="http://schemas.microsoft.com/office/word/2012/wordml" xmlns:w16cex="http://schemas.microsoft.com/office/word/2018/wordml/cex" xmlns:w16cid="http://schemas.microsoft.com/office/word/2016/wordml/cid" xmlns:w16="http://schemas.microsoft.com/office/word/2018/wordml" xmlns:w16sdtdh="http://schemas.microsoft.com/office/word/2020/wordml/sdtdatahash" xmlns:w16se="http://schemas.microsoft.com/office/word/2015/wordml/symex" xmlns:wpg="http://schemas.microsoft.com/office/word/2010/wordprocessingGroup" xmlns:wpi="http://schemas.microsoft.com/office/word/2010/wordprocessingInk" xmlns:wne="http://schemas.microsoft.com/office/word/2006/wordml" xmlns:wps="http://schemas.microsoft.com/office/word/2010/wordprocessingShape" mc:Ignorable="w14 w15 w16se w16cid w16 w16cex w16sdtdh wp14">
+<w:hdr xmlns:wpc="http://schemas.microsoft.com/office/word/2010/wordprocessingCanvas" xmlns:cx="http://schemas.microsoft.com/office/drawing/2014/chartex" xmlns:cx1="http://schemas.microsoft.com/office/drawing/2015/9/8/chartex" xmlns:cx2="http://schemas.microsoft.com/office/drawing/2015/10/21/chartex" xmlns:cx3="http://schemas.microsoft.com/office/drawing/2016/5/9/chartex" xmlns:cx4="http://schemas.microsoft.com/office/drawing/2016/5/10/chartex" xmlns:cx5="http://schemas.microsoft.com/office/drawing/2016/5/11/chartex" xmlns:cx6="http://schemas.microsoft.com/office/drawing/2016/5/12/chartex" xmlns:cx7="http://schemas.microsoft.com/office/drawing/2016/5/13/chartex" xmlns:cx8="http://schemas.microsoft.com/office/drawing/2016/5/14/chartex" xmlns:mc="http://schemas.openxmlformats.org/markup-compatibility/2006" xmlns:aink="http://schemas.microsoft.com/office/drawing/2016/ink" xmlns:am3d="http://schemas.microsoft.com/office/drawing/2017/model3d" xmlns:o="urn:schemas-microsoft-com:office:office" xmlns:r="http://schemas.openxmlformats.org/officeDocument/2006/relationships" xmlns:m="http://schemas.openxmlformats.org/officeDocument/2006/math" xmlns:v="urn:schemas-microsoft-com:vml" xmlns:wp14="http://schemas.microsoft.com/office/word/2010/wordprocessingDrawing" xmlns:wp="http://schemas.openxmlformats.org/drawingml/2006/wordprocessingDrawing" xmlns:w10="urn:schemas-microsoft-com:office:word" xmlns:w="http://schemas.openxmlformats.org/wordprocessingml/2006/main" xmlns:w14="http://schemas.microsoft.com/office/word/2010/wordml" xmlns:w15="http://schemas.microsoft.com/office/word/2012/wordml" xmlns:w16cex="http://schemas.microsoft.com/office/word/2018/wordml/cex" xmlns:w16cid="http://schemas.microsoft.com/office/word/2016/wordml/cid" xmlns:w16="http://schemas.microsoft.com/office/word/2018/wordml" xmlns:w16se="http://schemas.microsoft.com/office/word/2015/wordml/symex" xmlns:wpg="http://schemas.microsoft.com/office/word/2010/wordprocessingGroup" xmlns:wpi="http://schemas.microsoft.com/office/word/2010/wordprocessingInk" xmlns:wne="http://schemas.microsoft.com/office/word/2006/wordml" xmlns:wps="http://schemas.microsoft.com/office/word/2010/wordprocessingShape" mc:Ignorable="w14 w15 w16se w16cid w16 w16cex wp14">
   <w:p>
     <w:pPr>
       <w:pStyle w:val="Header"/>
@@ -1147,7 +1139,7 @@
 </file>
 
 <file path=word/numbering.xml><?xml version="1.0" encoding="utf-8"?>
-<w:numbering xmlns:wpc="http://schemas.microsoft.com/office/word/2010/wordprocessingCanvas" xmlns:cx="http://schemas.microsoft.com/office/drawing/2014/chartex" xmlns:cx1="http://schemas.microsoft.com/office/drawing/2015/9/8/chartex" xmlns:cx2="http://schemas.microsoft.com/office/drawing/2015/10/21/chartex" xmlns:cx3="http://schemas.microsoft.com/office/drawing/2016/5/9/chartex" xmlns:cx4="http://schemas.microsoft.com/office/drawing/2016/5/10/chartex" xmlns:cx5="http://schemas.microsoft.com/office/drawing/2016/5/11/chartex" xmlns:cx6="http://schemas.microsoft.com/office/drawing/2016/5/12/chartex" xmlns:cx7="http://schemas.microsoft.com/office/drawing/2016/5/13/chartex" xmlns:cx8="http://schemas.microsoft.com/office/drawing/2016/5/14/chartex" xmlns:mc="http://schemas.openxmlformats.org/markup-compatibility/2006" xmlns:aink="http://schemas.microsoft.com/office/drawing/2016/ink" xmlns:am3d="http://schemas.microsoft.com/office/drawing/2017/model3d" xmlns:o="urn:schemas-microsoft-com:office:office" xmlns:r="http://schemas.openxmlformats.org/officeDocument/2006/relationships" xmlns:m="http://schemas.openxmlformats.org/officeDocument/2006/math" xmlns:v="urn:schemas-microsoft-com:vml" xmlns:wp14="http://schemas.microsoft.com/office/word/2010/wordprocessingDrawing" xmlns:wp="http://schemas.openxmlformats.org/drawingml/2006/wordprocessingDrawing" xmlns:w10="urn:schemas-microsoft-com:office:word" xmlns:w="http://schemas.openxmlformats.org/wordprocessingml/2006/main" xmlns:w14="http://schemas.microsoft.com/office/word/2010/wordml" xmlns:w15="http://schemas.microsoft.com/office/word/2012/wordml" xmlns:w16cex="http://schemas.microsoft.com/office/word/2018/wordml/cex" xmlns:w16cid="http://schemas.microsoft.com/office/word/2016/wordml/cid" xmlns:w16="http://schemas.microsoft.com/office/word/2018/wordml" xmlns:w16sdtdh="http://schemas.microsoft.com/office/word/2020/wordml/sdtdatahash" xmlns:w16se="http://schemas.microsoft.com/office/word/2015/wordml/symex" xmlns:wpg="http://schemas.microsoft.com/office/word/2010/wordprocessingGroup" xmlns:wpi="http://schemas.microsoft.com/office/word/2010/wordprocessingInk" xmlns:wne="http://schemas.microsoft.com/office/word/2006/wordml" xmlns:wps="http://schemas.microsoft.com/office/word/2010/wordprocessingShape" mc:Ignorable="w14 w15 w16se w16cid w16 w16cex w16sdtdh wp14">
+<w:numbering xmlns:wpc="http://schemas.microsoft.com/office/word/2010/wordprocessingCanvas" xmlns:cx="http://schemas.microsoft.com/office/drawing/2014/chartex" xmlns:cx1="http://schemas.microsoft.com/office/drawing/2015/9/8/chartex" xmlns:cx2="http://schemas.microsoft.com/office/drawing/2015/10/21/chartex" xmlns:cx3="http://schemas.microsoft.com/office/drawing/2016/5/9/chartex" xmlns:cx4="http://schemas.microsoft.com/office/drawing/2016/5/10/chartex" xmlns:cx5="http://schemas.microsoft.com/office/drawing/2016/5/11/chartex" xmlns:cx6="http://schemas.microsoft.com/office/drawing/2016/5/12/chartex" xmlns:cx7="http://schemas.microsoft.com/office/drawing/2016/5/13/chartex" xmlns:cx8="http://schemas.microsoft.com/office/drawing/2016/5/14/chartex" xmlns:mc="http://schemas.openxmlformats.org/markup-compatibility/2006" xmlns:aink="http://schemas.microsoft.com/office/drawing/2016/ink" xmlns:am3d="http://schemas.microsoft.com/office/drawing/2017/model3d" xmlns:o="urn:schemas-microsoft-com:office:office" xmlns:r="http://schemas.openxmlformats.org/officeDocument/2006/relationships" xmlns:m="http://schemas.openxmlformats.org/officeDocument/2006/math" xmlns:v="urn:schemas-microsoft-com:vml" xmlns:wp14="http://schemas.microsoft.com/office/word/2010/wordprocessingDrawing" xmlns:wp="http://schemas.openxmlformats.org/drawingml/2006/wordprocessingDrawing" xmlns:w10="urn:schemas-microsoft-com:office:word" xmlns:w="http://schemas.openxmlformats.org/wordprocessingml/2006/main" xmlns:w14="http://schemas.microsoft.com/office/word/2010/wordml" xmlns:w15="http://schemas.microsoft.com/office/word/2012/wordml" xmlns:w16cex="http://schemas.microsoft.com/office/word/2018/wordml/cex" xmlns:w16cid="http://schemas.microsoft.com/office/word/2016/wordml/cid" xmlns:w16="http://schemas.microsoft.com/office/word/2018/wordml" xmlns:w16se="http://schemas.microsoft.com/office/word/2015/wordml/symex" xmlns:wpg="http://schemas.microsoft.com/office/word/2010/wordprocessingGroup" xmlns:wpi="http://schemas.microsoft.com/office/word/2010/wordprocessingInk" xmlns:wne="http://schemas.microsoft.com/office/word/2006/wordml" xmlns:wps="http://schemas.microsoft.com/office/word/2010/wordprocessingShape" mc:Ignorable="w14 w15 w16se w16cid w16 w16cex wp14">
   <w:abstractNum w:abstractNumId="0" w15:restartNumberingAfterBreak="0">
     <w:nsid w:val="03061E39"/>
     <w:multiLevelType w:val="multilevel"/>
@@ -1542,12 +1534,12 @@
 </file>
 
 <file path=word/styles.xml><?xml version="1.0" encoding="utf-8"?>
-<w:styles xmlns:mc="http://schemas.openxmlformats.org/markup-compatibility/2006" xmlns:r="http://schemas.openxmlformats.org/officeDocument/2006/relationships" xmlns:w="http://schemas.openxmlformats.org/wordprocessingml/2006/main" xmlns:w14="http://schemas.microsoft.com/office/word/2010/wordml" xmlns:w15="http://schemas.microsoft.com/office/word/2012/wordml" xmlns:w16cex="http://schemas.microsoft.com/office/word/2018/wordml/cex" xmlns:w16cid="http://schemas.microsoft.com/office/word/2016/wordml/cid" xmlns:w16="http://schemas.microsoft.com/office/word/2018/wordml" xmlns:w16sdtdh="http://schemas.microsoft.com/office/word/2020/wordml/sdtdatahash" xmlns:w16se="http://schemas.microsoft.com/office/word/2015/wordml/symex" mc:Ignorable="w14 w15 w16se w16cid w16 w16cex w16sdtdh">
+<w:styles xmlns:mc="http://schemas.openxmlformats.org/markup-compatibility/2006" xmlns:r="http://schemas.openxmlformats.org/officeDocument/2006/relationships" xmlns:w="http://schemas.openxmlformats.org/wordprocessingml/2006/main" xmlns:w14="http://schemas.microsoft.com/office/word/2010/wordml" xmlns:w15="http://schemas.microsoft.com/office/word/2012/wordml" xmlns:w16cex="http://schemas.microsoft.com/office/word/2018/wordml/cex" xmlns:w16cid="http://schemas.microsoft.com/office/word/2016/wordml/cid" xmlns:w16="http://schemas.microsoft.com/office/word/2018/wordml" xmlns:w16se="http://schemas.microsoft.com/office/word/2015/wordml/symex" mc:Ignorable="w14 w15 w16se w16cid w16 w16cex">
   <w:docDefaults>
     <w:rPrDefault>
       <w:rPr>
         <w:rFonts w:ascii="Times New Roman" w:eastAsia="Times New Roman" w:hAnsi="Times New Roman" w:cs="Times New Roman"/>
-        <w:lang w:val="en-AU" w:eastAsia="en-AU" w:bidi="ar-SA"/>
+        <w:lang w:val="en-AU" w:eastAsia="en-GB" w:bidi="ar-SA"/>
       </w:rPr>
     </w:rPrDefault>
     <w:pPrDefault/>
@@ -2407,6 +2399,21 @@
 </file>
 
 <file path=customXml/item1.xml><?xml version="1.0" encoding="utf-8"?>
+<p:properties xmlns:p="http://schemas.microsoft.com/office/2006/metadata/properties" xmlns:xsi="http://www.w3.org/2001/XMLSchema-instance" xmlns:pc="http://schemas.microsoft.com/office/infopath/2007/PartnerControls">
+  <documentManagement/>
+</p:properties>
+</file>
+
+<file path=customXml/item2.xml><?xml version="1.0" encoding="utf-8"?>
+<?mso-contentType ?>
+<FormTemplates xmlns="http://schemas.microsoft.com/sharepoint/v3/contenttype/forms">
+  <Display>DocumentLibraryForm</Display>
+  <Edit>DocumentLibraryForm</Edit>
+  <New>DocumentLibraryForm</New>
+</FormTemplates>
+</file>
+
+<file path=customXml/item3.xml><?xml version="1.0" encoding="utf-8"?>
 <ct:contentTypeSchema xmlns:ct="http://schemas.microsoft.com/office/2006/metadata/contentType" xmlns:ma="http://schemas.microsoft.com/office/2006/metadata/properties/metaAttributes" ct:_="" ma:_="" ma:contentTypeName="Document" ma:contentTypeID="0x010100A75CB92040FF544A96B3C731EA010023" ma:contentTypeVersion="8" ma:contentTypeDescription="Create a new document." ma:contentTypeScope="" ma:versionID="e303ee25175b86be2621d7239d7bc880">
   <xsd:schema xmlns:xsd="http://www.w3.org/2001/XMLSchema" xmlns:xs="http://www.w3.org/2001/XMLSchema" xmlns:p="http://schemas.microsoft.com/office/2006/metadata/properties" xmlns:ns2="bc1daaa4-4f48-4a86-812b-e046c91a6a19" targetNamespace="http://schemas.microsoft.com/office/2006/metadata/properties" ma:root="true" ma:fieldsID="f1309adc41a648525c41a433bfc5912d" ns2:_="">
     <xsd:import namespace="bc1daaa4-4f48-4a86-812b-e046c91a6a19"/>
@@ -2578,29 +2585,37 @@
 </ct:contentTypeSchema>
 </file>
 
-<file path=customXml/item2.xml><?xml version="1.0" encoding="utf-8"?>
-<?mso-contentType ?>
-<FormTemplates xmlns="http://schemas.microsoft.com/sharepoint/v3/contenttype/forms">
-  <Display>DocumentLibraryForm</Display>
-  <Edit>DocumentLibraryForm</Edit>
-  <New>DocumentLibraryForm</New>
-</FormTemplates>
-</file>
-
-<file path=customXml/item3.xml><?xml version="1.0" encoding="utf-8"?>
-<p:properties xmlns:p="http://schemas.microsoft.com/office/2006/metadata/properties" xmlns:xsi="http://www.w3.org/2001/XMLSchema-instance" xmlns:pc="http://schemas.microsoft.com/office/infopath/2007/PartnerControls">
-  <documentManagement/>
-</p:properties>
-</file>
-
 <file path=customXml/itemProps1.xml><?xml version="1.0" encoding="utf-8"?>
-<ds:datastoreItem xmlns:ds="http://schemas.openxmlformats.org/officeDocument/2006/customXml" ds:itemID="{5B67F681-4BD8-4A1A-8866-AA0679E78187}"/>
+<ds:datastoreItem xmlns:ds="http://schemas.openxmlformats.org/officeDocument/2006/customXml" ds:itemID="{66241457-401E-4922-A6B3-7F9FA47E8760}">
+  <ds:schemaRefs>
+    <ds:schemaRef ds:uri="http://schemas.microsoft.com/office/2006/metadata/properties"/>
+    <ds:schemaRef ds:uri="http://schemas.microsoft.com/office/infopath/2007/PartnerControls"/>
+  </ds:schemaRefs>
+</ds:datastoreItem>
 </file>
 
 <file path=customXml/itemProps2.xml><?xml version="1.0" encoding="utf-8"?>
-<ds:datastoreItem xmlns:ds="http://schemas.openxmlformats.org/officeDocument/2006/customXml" ds:itemID="{5911C291-E94D-4AF1-8839-D41783878284}"/>
+<ds:datastoreItem xmlns:ds="http://schemas.openxmlformats.org/officeDocument/2006/customXml" ds:itemID="{5911C291-E94D-4AF1-8839-D41783878284}">
+  <ds:schemaRefs>
+    <ds:schemaRef ds:uri="http://schemas.microsoft.com/sharepoint/v3/contenttype/forms"/>
+  </ds:schemaRefs>
+</ds:datastoreItem>
 </file>
 
 <file path=customXml/itemProps3.xml><?xml version="1.0" encoding="utf-8"?>
-<ds:datastoreItem xmlns:ds="http://schemas.openxmlformats.org/officeDocument/2006/customXml" ds:itemID="{66241457-401E-4922-A6B3-7F9FA47E8760}"/>
+<ds:datastoreItem xmlns:ds="http://schemas.openxmlformats.org/officeDocument/2006/customXml" ds:itemID="{5B67F681-4BD8-4A1A-8866-AA0679E78187}">
+  <ds:schemaRefs>
+    <ds:schemaRef ds:uri="http://schemas.microsoft.com/office/2006/metadata/contentType"/>
+    <ds:schemaRef ds:uri="http://schemas.microsoft.com/office/2006/metadata/properties/metaAttributes"/>
+    <ds:schemaRef ds:uri="http://www.w3.org/2001/XMLSchema"/>
+    <ds:schemaRef ds:uri="http://schemas.microsoft.com/office/2006/metadata/properties"/>
+    <ds:schemaRef ds:uri="bc1daaa4-4f48-4a86-812b-e046c91a6a19"/>
+    <ds:schemaRef ds:uri="http://schemas.microsoft.com/office/2006/documentManagement/types"/>
+    <ds:schemaRef ds:uri="http://schemas.microsoft.com/office/infopath/2007/PartnerControls"/>
+    <ds:schemaRef ds:uri="http://schemas.openxmlformats.org/package/2006/metadata/core-properties"/>
+    <ds:schemaRef ds:uri="http://purl.org/dc/elements/1.1/"/>
+    <ds:schemaRef ds:uri="http://purl.org/dc/terms/"/>
+    <ds:schemaRef ds:uri="http://schemas.microsoft.com/internal/obd"/>
+  </ds:schemaRefs>
+</ds:datastoreItem>
 </file>
</xml_diff>

<commit_message>
Changed questions and refined types
</commit_message>
<xml_diff>
--- a/docassemble/LLAW33012021S1FLAC1/data/templates/Form1.docx
+++ b/docassemble/LLAW33012021S1FLAC1/data/templates/Form1.docx
@@ -1,6 +1,6 @@
 
 <file path=word/document.xml><?xml version="1.0" encoding="utf-8"?>
-<w:document xmlns:wpc="http://schemas.microsoft.com/office/word/2010/wordprocessingCanvas" xmlns:cx="http://schemas.microsoft.com/office/drawing/2014/chartex" xmlns:cx1="http://schemas.microsoft.com/office/drawing/2015/9/8/chartex" xmlns:cx2="http://schemas.microsoft.com/office/drawing/2015/10/21/chartex" xmlns:cx3="http://schemas.microsoft.com/office/drawing/2016/5/9/chartex" xmlns:cx4="http://schemas.microsoft.com/office/drawing/2016/5/10/chartex" xmlns:cx5="http://schemas.microsoft.com/office/drawing/2016/5/11/chartex" xmlns:cx6="http://schemas.microsoft.com/office/drawing/2016/5/12/chartex" xmlns:cx7="http://schemas.microsoft.com/office/drawing/2016/5/13/chartex" xmlns:cx8="http://schemas.microsoft.com/office/drawing/2016/5/14/chartex" xmlns:mc="http://schemas.openxmlformats.org/markup-compatibility/2006" xmlns:aink="http://schemas.microsoft.com/office/drawing/2016/ink" xmlns:am3d="http://schemas.microsoft.com/office/drawing/2017/model3d" xmlns:o="urn:schemas-microsoft-com:office:office" xmlns:r="http://schemas.openxmlformats.org/officeDocument/2006/relationships" xmlns:m="http://schemas.openxmlformats.org/officeDocument/2006/math" xmlns:v="urn:schemas-microsoft-com:vml" xmlns:wp14="http://schemas.microsoft.com/office/word/2010/wordprocessingDrawing" xmlns:wp="http://schemas.openxmlformats.org/drawingml/2006/wordprocessingDrawing" xmlns:w10="urn:schemas-microsoft-com:office:word" xmlns:w="http://schemas.openxmlformats.org/wordprocessingml/2006/main" xmlns:w14="http://schemas.microsoft.com/office/word/2010/wordml" xmlns:w15="http://schemas.microsoft.com/office/word/2012/wordml" xmlns:w16cex="http://schemas.microsoft.com/office/word/2018/wordml/cex" xmlns:w16cid="http://schemas.microsoft.com/office/word/2016/wordml/cid" xmlns:w16="http://schemas.microsoft.com/office/word/2018/wordml" xmlns:w16se="http://schemas.microsoft.com/office/word/2015/wordml/symex" xmlns:wpg="http://schemas.microsoft.com/office/word/2010/wordprocessingGroup" xmlns:wpi="http://schemas.microsoft.com/office/word/2010/wordprocessingInk" xmlns:wne="http://schemas.microsoft.com/office/word/2006/wordml" xmlns:wps="http://schemas.microsoft.com/office/word/2010/wordprocessingShape" mc:Ignorable="w14 w15 w16se w16cid w16 w16cex wp14">
+<w:document xmlns:wpc="http://schemas.microsoft.com/office/word/2010/wordprocessingCanvas" xmlns:cx="http://schemas.microsoft.com/office/drawing/2014/chartex" xmlns:cx1="http://schemas.microsoft.com/office/drawing/2015/9/8/chartex" xmlns:cx2="http://schemas.microsoft.com/office/drawing/2015/10/21/chartex" xmlns:cx3="http://schemas.microsoft.com/office/drawing/2016/5/9/chartex" xmlns:cx4="http://schemas.microsoft.com/office/drawing/2016/5/10/chartex" xmlns:cx5="http://schemas.microsoft.com/office/drawing/2016/5/11/chartex" xmlns:cx6="http://schemas.microsoft.com/office/drawing/2016/5/12/chartex" xmlns:cx7="http://schemas.microsoft.com/office/drawing/2016/5/13/chartex" xmlns:cx8="http://schemas.microsoft.com/office/drawing/2016/5/14/chartex" xmlns:mc="http://schemas.openxmlformats.org/markup-compatibility/2006" xmlns:aink="http://schemas.microsoft.com/office/drawing/2016/ink" xmlns:am3d="http://schemas.microsoft.com/office/drawing/2017/model3d" xmlns:o="urn:schemas-microsoft-com:office:office" xmlns:r="http://schemas.openxmlformats.org/officeDocument/2006/relationships" xmlns:m="http://schemas.openxmlformats.org/officeDocument/2006/math" xmlns:v="urn:schemas-microsoft-com:vml" xmlns:wp14="http://schemas.microsoft.com/office/word/2010/wordprocessingDrawing" xmlns:wp="http://schemas.openxmlformats.org/drawingml/2006/wordprocessingDrawing" xmlns:w10="urn:schemas-microsoft-com:office:word" xmlns:w="http://schemas.openxmlformats.org/wordprocessingml/2006/main" xmlns:w14="http://schemas.microsoft.com/office/word/2010/wordml" xmlns:w15="http://schemas.microsoft.com/office/word/2012/wordml" xmlns:w16cex="http://schemas.microsoft.com/office/word/2018/wordml/cex" xmlns:w16cid="http://schemas.microsoft.com/office/word/2016/wordml/cid" xmlns:w16="http://schemas.microsoft.com/office/word/2018/wordml" xmlns:w16sdtdh="http://schemas.microsoft.com/office/word/2020/wordml/sdtdatahash" xmlns:w16se="http://schemas.microsoft.com/office/word/2015/wordml/symex" xmlns:wpg="http://schemas.microsoft.com/office/word/2010/wordprocessingGroup" xmlns:wpi="http://schemas.microsoft.com/office/word/2010/wordprocessingInk" xmlns:wne="http://schemas.microsoft.com/office/word/2006/wordml" xmlns:wps="http://schemas.microsoft.com/office/word/2010/wordprocessingShape" mc:Ignorable="w14 w15 w16se w16cid w16 w16cex w16sdtdh wp14">
   <w:body>
     <w:p>
       <w:pPr>
@@ -541,7 +541,7 @@
           <w:szCs w:val="28"/>
           <w:lang w:val="en-US"/>
         </w:rPr>
-        <w:t xml:space="preserve">Amount claimed from you $ </w:t>
+        <w:t xml:space="preserve">Amount claimed from you </w:t>
       </w:r>
       <w:r>
         <w:rPr>
@@ -569,6 +569,15 @@
           <w:lang w:val="en-US"/>
         </w:rPr>
         <w:t>}</w:t>
+      </w:r>
+      <w:r>
+        <w:rPr>
+          <w:rFonts w:ascii="Times New Roman" w:hAnsi="Times New Roman"/>
+          <w:sz w:val="28"/>
+          <w:szCs w:val="28"/>
+          <w:lang w:val="en-US"/>
+        </w:rPr>
+        <w:t>%</w:t>
       </w:r>
     </w:p>
     <w:p>
@@ -842,14 +851,18 @@
         <w:spacing w:before="0" w:after="0"/>
         <w:rPr>
           <w:rFonts w:ascii="Times New Roman" w:hAnsi="Times New Roman"/>
-          <w:sz w:val="28"/>
-          <w:szCs w:val="28"/>
-          <w:lang w:val="en-US"/>
-        </w:rPr>
-      </w:pPr>
-      <w:r>
-        <w:rPr>
-          <w:rFonts w:ascii="Times New Roman" w:hAnsi="Times New Roman"/>
+          <w:b/>
+          <w:bCs/>
+          <w:sz w:val="28"/>
+          <w:szCs w:val="28"/>
+          <w:lang w:val="en-US"/>
+        </w:rPr>
+      </w:pPr>
+      <w:r>
+        <w:rPr>
+          <w:rFonts w:ascii="Times New Roman" w:hAnsi="Times New Roman"/>
+          <w:b/>
+          <w:bCs/>
           <w:sz w:val="28"/>
           <w:szCs w:val="28"/>
           <w:lang w:val="en-US"/>
@@ -859,6 +872,8 @@
       <w:r>
         <w:rPr>
           <w:rFonts w:ascii="Times New Roman" w:hAnsi="Times New Roman"/>
+          <w:b/>
+          <w:bCs/>
           <w:sz w:val="28"/>
           <w:szCs w:val="28"/>
           <w:lang w:val="en-US"/>
@@ -868,6 +883,8 @@
       <w:r>
         <w:rPr>
           <w:rFonts w:ascii="Times New Roman" w:hAnsi="Times New Roman"/>
+          <w:b/>
+          <w:bCs/>
           <w:sz w:val="28"/>
           <w:szCs w:val="28"/>
           <w:lang w:val="en-US"/>
@@ -877,6 +894,8 @@
       <w:r>
         <w:rPr>
           <w:rFonts w:ascii="Times New Roman" w:hAnsi="Times New Roman"/>
+          <w:b/>
+          <w:bCs/>
           <w:sz w:val="28"/>
           <w:szCs w:val="28"/>
           <w:lang w:val="en-US"/>
@@ -914,7 +933,46 @@
           <w:szCs w:val="28"/>
           <w:lang w:val="en-US"/>
         </w:rPr>
-        <w:t>___________________________________</w:t>
+        <w:t>_</w:t>
+      </w:r>
+      <w:r>
+        <w:rPr>
+          <w:rFonts w:ascii="Times New Roman" w:hAnsi="Times New Roman"/>
+          <w:sz w:val="28"/>
+          <w:szCs w:val="28"/>
+          <w:lang w:val="en-US"/>
+        </w:rPr>
+        <w:t>{{</w:t>
+      </w:r>
+      <w:r>
+        <w:t xml:space="preserve"> </w:t>
+      </w:r>
+      <w:r>
+        <w:rPr>
+          <w:rFonts w:ascii="Times New Roman" w:hAnsi="Times New Roman"/>
+          <w:sz w:val="28"/>
+          <w:szCs w:val="28"/>
+          <w:lang w:val="en-US"/>
+        </w:rPr>
+        <w:t>Form1MyName</w:t>
+      </w:r>
+      <w:r>
+        <w:rPr>
+          <w:rFonts w:ascii="Times New Roman" w:hAnsi="Times New Roman"/>
+          <w:sz w:val="28"/>
+          <w:szCs w:val="28"/>
+          <w:lang w:val="en-US"/>
+        </w:rPr>
+        <w:t>}}</w:t>
+      </w:r>
+      <w:r>
+        <w:rPr>
+          <w:rFonts w:ascii="Times New Roman" w:hAnsi="Times New Roman"/>
+          <w:sz w:val="28"/>
+          <w:szCs w:val="28"/>
+          <w:lang w:val="en-US"/>
+        </w:rPr>
+        <w:t>___________________________</w:t>
       </w:r>
     </w:p>
     <w:bookmarkEnd w:id="0"/>
@@ -1028,25 +1086,13 @@
         <w:t>{{</w:t>
       </w:r>
       <w:r>
-        <w:t xml:space="preserve"> </w:t>
-      </w:r>
-      <w:r>
-        <w:rPr>
-          <w:rFonts w:ascii="Times New Roman" w:hAnsi="Times New Roman"/>
-          <w:sz w:val="28"/>
-          <w:szCs w:val="28"/>
-          <w:lang w:val="en-US"/>
-        </w:rPr>
-        <w:t>F1PostalAddy</w:t>
-      </w:r>
-      <w:r>
-        <w:rPr>
-          <w:rFonts w:ascii="Times New Roman" w:hAnsi="Times New Roman"/>
-          <w:sz w:val="28"/>
-          <w:szCs w:val="28"/>
-          <w:lang w:val="en-US"/>
-        </w:rPr>
-        <w:t xml:space="preserve"> </w:t>
+        <w:rPr>
+          <w:rFonts w:ascii="Times New Roman" w:hAnsi="Times New Roman"/>
+          <w:sz w:val="28"/>
+          <w:szCs w:val="28"/>
+          <w:lang w:val="en-US"/>
+        </w:rPr>
+        <w:t>F1OStreet</w:t>
       </w:r>
       <w:r>
         <w:rPr>
@@ -1073,97 +1119,7 @@
           <w:szCs w:val="28"/>
           <w:lang w:val="en-US"/>
         </w:rPr>
-        <w:t xml:space="preserve"> {{</w:t>
-      </w:r>
-      <w:r>
-        <w:t xml:space="preserve"> </w:t>
-      </w:r>
-      <w:r>
-        <w:rPr>
-          <w:rFonts w:ascii="Times New Roman" w:hAnsi="Times New Roman"/>
-          <w:sz w:val="28"/>
-          <w:szCs w:val="28"/>
-          <w:lang w:val="en-US"/>
-        </w:rPr>
-        <w:t>F1PostalSuburb</w:t>
-      </w:r>
-      <w:r>
-        <w:rPr>
-          <w:rFonts w:ascii="Times New Roman" w:hAnsi="Times New Roman"/>
-          <w:sz w:val="28"/>
-          <w:szCs w:val="28"/>
-          <w:lang w:val="en-US"/>
-        </w:rPr>
-        <w:t xml:space="preserve"> </w:t>
-      </w:r>
-      <w:r>
-        <w:rPr>
-          <w:rFonts w:ascii="Times New Roman" w:hAnsi="Times New Roman"/>
-          <w:sz w:val="28"/>
-          <w:szCs w:val="28"/>
-          <w:lang w:val="en-US"/>
-        </w:rPr>
-        <w:t>}} {{</w:t>
-      </w:r>
-      <w:r>
-        <w:t xml:space="preserve"> </w:t>
-      </w:r>
-      <w:r>
-        <w:rPr>
-          <w:rFonts w:ascii="Times New Roman" w:hAnsi="Times New Roman"/>
-          <w:sz w:val="28"/>
-          <w:szCs w:val="28"/>
-          <w:lang w:val="en-US"/>
-        </w:rPr>
-        <w:t>F1PostalCity</w:t>
-      </w:r>
-      <w:r>
-        <w:rPr>
-          <w:rFonts w:ascii="Times New Roman" w:hAnsi="Times New Roman"/>
-          <w:sz w:val="28"/>
-          <w:szCs w:val="28"/>
-          <w:lang w:val="en-US"/>
-        </w:rPr>
-        <w:t xml:space="preserve"> </w:t>
-      </w:r>
-      <w:r>
-        <w:rPr>
-          <w:rFonts w:ascii="Times New Roman" w:hAnsi="Times New Roman"/>
-          <w:sz w:val="28"/>
-          <w:szCs w:val="28"/>
-          <w:lang w:val="en-US"/>
-        </w:rPr>
-        <w:t>}} {{</w:t>
-      </w:r>
-      <w:r>
-        <w:t xml:space="preserve"> </w:t>
-      </w:r>
-      <w:r>
-        <w:rPr>
-          <w:rFonts w:ascii="Times New Roman" w:hAnsi="Times New Roman"/>
-          <w:sz w:val="28"/>
-          <w:szCs w:val="28"/>
-          <w:lang w:val="en-US"/>
-        </w:rPr>
-        <w:t>F1PostalState</w:t>
-      </w:r>
-      <w:r>
-        <w:rPr>
-          <w:rFonts w:ascii="Times New Roman" w:hAnsi="Times New Roman"/>
-          <w:sz w:val="28"/>
-          <w:szCs w:val="28"/>
-          <w:lang w:val="en-US"/>
-        </w:rPr>
-        <w:t xml:space="preserve"> </w:t>
-      </w:r>
-      <w:r>
-        <w:rPr>
-          <w:rFonts w:ascii="Times New Roman" w:hAnsi="Times New Roman"/>
-          <w:sz w:val="28"/>
-          <w:szCs w:val="28"/>
-          <w:lang w:val="en-US"/>
-        </w:rPr>
-        <w:t>}}</w:t>
+        <w:t xml:space="preserve"> {{F1OSuburb}} {{F1OCity}} {{F1OState}}</w:t>
       </w:r>
     </w:p>
     <w:p>
@@ -1187,7 +1143,7 @@
 </file>
 
 <file path=word/endnotes.xml><?xml version="1.0" encoding="utf-8"?>
-<w:endnotes xmlns:wpc="http://schemas.microsoft.com/office/word/2010/wordprocessingCanvas" xmlns:cx="http://schemas.microsoft.com/office/drawing/2014/chartex" xmlns:cx1="http://schemas.microsoft.com/office/drawing/2015/9/8/chartex" xmlns:cx2="http://schemas.microsoft.com/office/drawing/2015/10/21/chartex" xmlns:cx3="http://schemas.microsoft.com/office/drawing/2016/5/9/chartex" xmlns:cx4="http://schemas.microsoft.com/office/drawing/2016/5/10/chartex" xmlns:cx5="http://schemas.microsoft.com/office/drawing/2016/5/11/chartex" xmlns:cx6="http://schemas.microsoft.com/office/drawing/2016/5/12/chartex" xmlns:cx7="http://schemas.microsoft.com/office/drawing/2016/5/13/chartex" xmlns:cx8="http://schemas.microsoft.com/office/drawing/2016/5/14/chartex" xmlns:mc="http://schemas.openxmlformats.org/markup-compatibility/2006" xmlns:aink="http://schemas.microsoft.com/office/drawing/2016/ink" xmlns:am3d="http://schemas.microsoft.com/office/drawing/2017/model3d" xmlns:o="urn:schemas-microsoft-com:office:office" xmlns:r="http://schemas.openxmlformats.org/officeDocument/2006/relationships" xmlns:m="http://schemas.openxmlformats.org/officeDocument/2006/math" xmlns:v="urn:schemas-microsoft-com:vml" xmlns:wp14="http://schemas.microsoft.com/office/word/2010/wordprocessingDrawing" xmlns:wp="http://schemas.openxmlformats.org/drawingml/2006/wordprocessingDrawing" xmlns:w10="urn:schemas-microsoft-com:office:word" xmlns:w="http://schemas.openxmlformats.org/wordprocessingml/2006/main" xmlns:w14="http://schemas.microsoft.com/office/word/2010/wordml" xmlns:w15="http://schemas.microsoft.com/office/word/2012/wordml" xmlns:w16cex="http://schemas.microsoft.com/office/word/2018/wordml/cex" xmlns:w16cid="http://schemas.microsoft.com/office/word/2016/wordml/cid" xmlns:w16="http://schemas.microsoft.com/office/word/2018/wordml" xmlns:w16se="http://schemas.microsoft.com/office/word/2015/wordml/symex" xmlns:wpg="http://schemas.microsoft.com/office/word/2010/wordprocessingGroup" xmlns:wpi="http://schemas.microsoft.com/office/word/2010/wordprocessingInk" xmlns:wne="http://schemas.microsoft.com/office/word/2006/wordml" xmlns:wps="http://schemas.microsoft.com/office/word/2010/wordprocessingShape" mc:Ignorable="w14 w15 w16se w16cid w16 w16cex wp14">
+<w:endnotes xmlns:wpc="http://schemas.microsoft.com/office/word/2010/wordprocessingCanvas" xmlns:cx="http://schemas.microsoft.com/office/drawing/2014/chartex" xmlns:cx1="http://schemas.microsoft.com/office/drawing/2015/9/8/chartex" xmlns:cx2="http://schemas.microsoft.com/office/drawing/2015/10/21/chartex" xmlns:cx3="http://schemas.microsoft.com/office/drawing/2016/5/9/chartex" xmlns:cx4="http://schemas.microsoft.com/office/drawing/2016/5/10/chartex" xmlns:cx5="http://schemas.microsoft.com/office/drawing/2016/5/11/chartex" xmlns:cx6="http://schemas.microsoft.com/office/drawing/2016/5/12/chartex" xmlns:cx7="http://schemas.microsoft.com/office/drawing/2016/5/13/chartex" xmlns:cx8="http://schemas.microsoft.com/office/drawing/2016/5/14/chartex" xmlns:mc="http://schemas.openxmlformats.org/markup-compatibility/2006" xmlns:aink="http://schemas.microsoft.com/office/drawing/2016/ink" xmlns:am3d="http://schemas.microsoft.com/office/drawing/2017/model3d" xmlns:o="urn:schemas-microsoft-com:office:office" xmlns:r="http://schemas.openxmlformats.org/officeDocument/2006/relationships" xmlns:m="http://schemas.openxmlformats.org/officeDocument/2006/math" xmlns:v="urn:schemas-microsoft-com:vml" xmlns:wp14="http://schemas.microsoft.com/office/word/2010/wordprocessingDrawing" xmlns:wp="http://schemas.openxmlformats.org/drawingml/2006/wordprocessingDrawing" xmlns:w10="urn:schemas-microsoft-com:office:word" xmlns:w="http://schemas.openxmlformats.org/wordprocessingml/2006/main" xmlns:w14="http://schemas.microsoft.com/office/word/2010/wordml" xmlns:w15="http://schemas.microsoft.com/office/word/2012/wordml" xmlns:w16cex="http://schemas.microsoft.com/office/word/2018/wordml/cex" xmlns:w16cid="http://schemas.microsoft.com/office/word/2016/wordml/cid" xmlns:w16="http://schemas.microsoft.com/office/word/2018/wordml" xmlns:w16sdtdh="http://schemas.microsoft.com/office/word/2020/wordml/sdtdatahash" xmlns:w16se="http://schemas.microsoft.com/office/word/2015/wordml/symex" xmlns:wpg="http://schemas.microsoft.com/office/word/2010/wordprocessingGroup" xmlns:wpi="http://schemas.microsoft.com/office/word/2010/wordprocessingInk" xmlns:wne="http://schemas.microsoft.com/office/word/2006/wordml" xmlns:wps="http://schemas.microsoft.com/office/word/2010/wordprocessingShape" mc:Ignorable="w14 w15 w16se w16cid w16 w16cex w16sdtdh wp14">
   <w:endnote w:type="separator" w:id="-1">
     <w:p>
       <w:r>
@@ -1206,7 +1162,7 @@
 </file>
 
 <file path=word/footnotes.xml><?xml version="1.0" encoding="utf-8"?>
-<w:footnotes xmlns:wpc="http://schemas.microsoft.com/office/word/2010/wordprocessingCanvas" xmlns:cx="http://schemas.microsoft.com/office/drawing/2014/chartex" xmlns:cx1="http://schemas.microsoft.com/office/drawing/2015/9/8/chartex" xmlns:cx2="http://schemas.microsoft.com/office/drawing/2015/10/21/chartex" xmlns:cx3="http://schemas.microsoft.com/office/drawing/2016/5/9/chartex" xmlns:cx4="http://schemas.microsoft.com/office/drawing/2016/5/10/chartex" xmlns:cx5="http://schemas.microsoft.com/office/drawing/2016/5/11/chartex" xmlns:cx6="http://schemas.microsoft.com/office/drawing/2016/5/12/chartex" xmlns:cx7="http://schemas.microsoft.com/office/drawing/2016/5/13/chartex" xmlns:cx8="http://schemas.microsoft.com/office/drawing/2016/5/14/chartex" xmlns:mc="http://schemas.openxmlformats.org/markup-compatibility/2006" xmlns:aink="http://schemas.microsoft.com/office/drawing/2016/ink" xmlns:am3d="http://schemas.microsoft.com/office/drawing/2017/model3d" xmlns:o="urn:schemas-microsoft-com:office:office" xmlns:r="http://schemas.openxmlformats.org/officeDocument/2006/relationships" xmlns:m="http://schemas.openxmlformats.org/officeDocument/2006/math" xmlns:v="urn:schemas-microsoft-com:vml" xmlns:wp14="http://schemas.microsoft.com/office/word/2010/wordprocessingDrawing" xmlns:wp="http://schemas.openxmlformats.org/drawingml/2006/wordprocessingDrawing" xmlns:w10="urn:schemas-microsoft-com:office:word" xmlns:w="http://schemas.openxmlformats.org/wordprocessingml/2006/main" xmlns:w14="http://schemas.microsoft.com/office/word/2010/wordml" xmlns:w15="http://schemas.microsoft.com/office/word/2012/wordml" xmlns:w16cex="http://schemas.microsoft.com/office/word/2018/wordml/cex" xmlns:w16cid="http://schemas.microsoft.com/office/word/2016/wordml/cid" xmlns:w16="http://schemas.microsoft.com/office/word/2018/wordml" xmlns:w16se="http://schemas.microsoft.com/office/word/2015/wordml/symex" xmlns:wpg="http://schemas.microsoft.com/office/word/2010/wordprocessingGroup" xmlns:wpi="http://schemas.microsoft.com/office/word/2010/wordprocessingInk" xmlns:wne="http://schemas.microsoft.com/office/word/2006/wordml" xmlns:wps="http://schemas.microsoft.com/office/word/2010/wordprocessingShape" mc:Ignorable="w14 w15 w16se w16cid w16 w16cex wp14">
+<w:footnotes xmlns:wpc="http://schemas.microsoft.com/office/word/2010/wordprocessingCanvas" xmlns:cx="http://schemas.microsoft.com/office/drawing/2014/chartex" xmlns:cx1="http://schemas.microsoft.com/office/drawing/2015/9/8/chartex" xmlns:cx2="http://schemas.microsoft.com/office/drawing/2015/10/21/chartex" xmlns:cx3="http://schemas.microsoft.com/office/drawing/2016/5/9/chartex" xmlns:cx4="http://schemas.microsoft.com/office/drawing/2016/5/10/chartex" xmlns:cx5="http://schemas.microsoft.com/office/drawing/2016/5/11/chartex" xmlns:cx6="http://schemas.microsoft.com/office/drawing/2016/5/12/chartex" xmlns:cx7="http://schemas.microsoft.com/office/drawing/2016/5/13/chartex" xmlns:cx8="http://schemas.microsoft.com/office/drawing/2016/5/14/chartex" xmlns:mc="http://schemas.openxmlformats.org/markup-compatibility/2006" xmlns:aink="http://schemas.microsoft.com/office/drawing/2016/ink" xmlns:am3d="http://schemas.microsoft.com/office/drawing/2017/model3d" xmlns:o="urn:schemas-microsoft-com:office:office" xmlns:r="http://schemas.openxmlformats.org/officeDocument/2006/relationships" xmlns:m="http://schemas.openxmlformats.org/officeDocument/2006/math" xmlns:v="urn:schemas-microsoft-com:vml" xmlns:wp14="http://schemas.microsoft.com/office/word/2010/wordprocessingDrawing" xmlns:wp="http://schemas.openxmlformats.org/drawingml/2006/wordprocessingDrawing" xmlns:w10="urn:schemas-microsoft-com:office:word" xmlns:w="http://schemas.openxmlformats.org/wordprocessingml/2006/main" xmlns:w14="http://schemas.microsoft.com/office/word/2010/wordml" xmlns:w15="http://schemas.microsoft.com/office/word/2012/wordml" xmlns:w16cex="http://schemas.microsoft.com/office/word/2018/wordml/cex" xmlns:w16cid="http://schemas.microsoft.com/office/word/2016/wordml/cid" xmlns:w16="http://schemas.microsoft.com/office/word/2018/wordml" xmlns:w16sdtdh="http://schemas.microsoft.com/office/word/2020/wordml/sdtdatahash" xmlns:w16se="http://schemas.microsoft.com/office/word/2015/wordml/symex" xmlns:wpg="http://schemas.microsoft.com/office/word/2010/wordprocessingGroup" xmlns:wpi="http://schemas.microsoft.com/office/word/2010/wordprocessingInk" xmlns:wne="http://schemas.microsoft.com/office/word/2006/wordml" xmlns:wps="http://schemas.microsoft.com/office/word/2010/wordprocessingShape" mc:Ignorable="w14 w15 w16se w16cid w16 w16cex w16sdtdh wp14">
   <w:footnote w:type="separator" w:id="-1">
     <w:p>
       <w:r>
@@ -1225,7 +1181,7 @@
 </file>
 
 <file path=word/header1.xml><?xml version="1.0" encoding="utf-8"?>
-<w:hdr xmlns:wpc="http://schemas.microsoft.com/office/word/2010/wordprocessingCanvas" xmlns:cx="http://schemas.microsoft.com/office/drawing/2014/chartex" xmlns:cx1="http://schemas.microsoft.com/office/drawing/2015/9/8/chartex" xmlns:cx2="http://schemas.microsoft.com/office/drawing/2015/10/21/chartex" xmlns:cx3="http://schemas.microsoft.com/office/drawing/2016/5/9/chartex" xmlns:cx4="http://schemas.microsoft.com/office/drawing/2016/5/10/chartex" xmlns:cx5="http://schemas.microsoft.com/office/drawing/2016/5/11/chartex" xmlns:cx6="http://schemas.microsoft.com/office/drawing/2016/5/12/chartex" xmlns:cx7="http://schemas.microsoft.com/office/drawing/2016/5/13/chartex" xmlns:cx8="http://schemas.microsoft.com/office/drawing/2016/5/14/chartex" xmlns:mc="http://schemas.openxmlformats.org/markup-compatibility/2006" xmlns:aink="http://schemas.microsoft.com/office/drawing/2016/ink" xmlns:am3d="http://schemas.microsoft.com/office/drawing/2017/model3d" xmlns:o="urn:schemas-microsoft-com:office:office" xmlns:r="http://schemas.openxmlformats.org/officeDocument/2006/relationships" xmlns:m="http://schemas.openxmlformats.org/officeDocument/2006/math" xmlns:v="urn:schemas-microsoft-com:vml" xmlns:wp14="http://schemas.microsoft.com/office/word/2010/wordprocessingDrawing" xmlns:wp="http://schemas.openxmlformats.org/drawingml/2006/wordprocessingDrawing" xmlns:w10="urn:schemas-microsoft-com:office:word" xmlns:w="http://schemas.openxmlformats.org/wordprocessingml/2006/main" xmlns:w14="http://schemas.microsoft.com/office/word/2010/wordml" xmlns:w15="http://schemas.microsoft.com/office/word/2012/wordml" xmlns:w16cex="http://schemas.microsoft.com/office/word/2018/wordml/cex" xmlns:w16cid="http://schemas.microsoft.com/office/word/2016/wordml/cid" xmlns:w16="http://schemas.microsoft.com/office/word/2018/wordml" xmlns:w16se="http://schemas.microsoft.com/office/word/2015/wordml/symex" xmlns:wpg="http://schemas.microsoft.com/office/word/2010/wordprocessingGroup" xmlns:wpi="http://schemas.microsoft.com/office/word/2010/wordprocessingInk" xmlns:wne="http://schemas.microsoft.com/office/word/2006/wordml" xmlns:wps="http://schemas.microsoft.com/office/word/2010/wordprocessingShape" mc:Ignorable="w14 w15 w16se w16cid w16 w16cex wp14">
+<w:hdr xmlns:wpc="http://schemas.microsoft.com/office/word/2010/wordprocessingCanvas" xmlns:cx="http://schemas.microsoft.com/office/drawing/2014/chartex" xmlns:cx1="http://schemas.microsoft.com/office/drawing/2015/9/8/chartex" xmlns:cx2="http://schemas.microsoft.com/office/drawing/2015/10/21/chartex" xmlns:cx3="http://schemas.microsoft.com/office/drawing/2016/5/9/chartex" xmlns:cx4="http://schemas.microsoft.com/office/drawing/2016/5/10/chartex" xmlns:cx5="http://schemas.microsoft.com/office/drawing/2016/5/11/chartex" xmlns:cx6="http://schemas.microsoft.com/office/drawing/2016/5/12/chartex" xmlns:cx7="http://schemas.microsoft.com/office/drawing/2016/5/13/chartex" xmlns:cx8="http://schemas.microsoft.com/office/drawing/2016/5/14/chartex" xmlns:mc="http://schemas.openxmlformats.org/markup-compatibility/2006" xmlns:aink="http://schemas.microsoft.com/office/drawing/2016/ink" xmlns:am3d="http://schemas.microsoft.com/office/drawing/2017/model3d" xmlns:o="urn:schemas-microsoft-com:office:office" xmlns:r="http://schemas.openxmlformats.org/officeDocument/2006/relationships" xmlns:m="http://schemas.openxmlformats.org/officeDocument/2006/math" xmlns:v="urn:schemas-microsoft-com:vml" xmlns:wp14="http://schemas.microsoft.com/office/word/2010/wordprocessingDrawing" xmlns:wp="http://schemas.openxmlformats.org/drawingml/2006/wordprocessingDrawing" xmlns:w10="urn:schemas-microsoft-com:office:word" xmlns:w="http://schemas.openxmlformats.org/wordprocessingml/2006/main" xmlns:w14="http://schemas.microsoft.com/office/word/2010/wordml" xmlns:w15="http://schemas.microsoft.com/office/word/2012/wordml" xmlns:w16cex="http://schemas.microsoft.com/office/word/2018/wordml/cex" xmlns:w16cid="http://schemas.microsoft.com/office/word/2016/wordml/cid" xmlns:w16="http://schemas.microsoft.com/office/word/2018/wordml" xmlns:w16sdtdh="http://schemas.microsoft.com/office/word/2020/wordml/sdtdatahash" xmlns:w16se="http://schemas.microsoft.com/office/word/2015/wordml/symex" xmlns:wpg="http://schemas.microsoft.com/office/word/2010/wordprocessingGroup" xmlns:wpi="http://schemas.microsoft.com/office/word/2010/wordprocessingInk" xmlns:wne="http://schemas.microsoft.com/office/word/2006/wordml" xmlns:wps="http://schemas.microsoft.com/office/word/2010/wordprocessingShape" mc:Ignorable="w14 w15 w16se w16cid w16 w16cex w16sdtdh wp14">
   <w:p>
     <w:pPr>
       <w:pStyle w:val="Header"/>
@@ -1241,7 +1197,7 @@
 </file>
 
 <file path=word/numbering.xml><?xml version="1.0" encoding="utf-8"?>
-<w:numbering xmlns:wpc="http://schemas.microsoft.com/office/word/2010/wordprocessingCanvas" xmlns:cx="http://schemas.microsoft.com/office/drawing/2014/chartex" xmlns:cx1="http://schemas.microsoft.com/office/drawing/2015/9/8/chartex" xmlns:cx2="http://schemas.microsoft.com/office/drawing/2015/10/21/chartex" xmlns:cx3="http://schemas.microsoft.com/office/drawing/2016/5/9/chartex" xmlns:cx4="http://schemas.microsoft.com/office/drawing/2016/5/10/chartex" xmlns:cx5="http://schemas.microsoft.com/office/drawing/2016/5/11/chartex" xmlns:cx6="http://schemas.microsoft.com/office/drawing/2016/5/12/chartex" xmlns:cx7="http://schemas.microsoft.com/office/drawing/2016/5/13/chartex" xmlns:cx8="http://schemas.microsoft.com/office/drawing/2016/5/14/chartex" xmlns:mc="http://schemas.openxmlformats.org/markup-compatibility/2006" xmlns:aink="http://schemas.microsoft.com/office/drawing/2016/ink" xmlns:am3d="http://schemas.microsoft.com/office/drawing/2017/model3d" xmlns:o="urn:schemas-microsoft-com:office:office" xmlns:r="http://schemas.openxmlformats.org/officeDocument/2006/relationships" xmlns:m="http://schemas.openxmlformats.org/officeDocument/2006/math" xmlns:v="urn:schemas-microsoft-com:vml" xmlns:wp14="http://schemas.microsoft.com/office/word/2010/wordprocessingDrawing" xmlns:wp="http://schemas.openxmlformats.org/drawingml/2006/wordprocessingDrawing" xmlns:w10="urn:schemas-microsoft-com:office:word" xmlns:w="http://schemas.openxmlformats.org/wordprocessingml/2006/main" xmlns:w14="http://schemas.microsoft.com/office/word/2010/wordml" xmlns:w15="http://schemas.microsoft.com/office/word/2012/wordml" xmlns:w16cex="http://schemas.microsoft.com/office/word/2018/wordml/cex" xmlns:w16cid="http://schemas.microsoft.com/office/word/2016/wordml/cid" xmlns:w16="http://schemas.microsoft.com/office/word/2018/wordml" xmlns:w16se="http://schemas.microsoft.com/office/word/2015/wordml/symex" xmlns:wpg="http://schemas.microsoft.com/office/word/2010/wordprocessingGroup" xmlns:wpi="http://schemas.microsoft.com/office/word/2010/wordprocessingInk" xmlns:wne="http://schemas.microsoft.com/office/word/2006/wordml" xmlns:wps="http://schemas.microsoft.com/office/word/2010/wordprocessingShape" mc:Ignorable="w14 w15 w16se w16cid w16 w16cex wp14">
+<w:numbering xmlns:wpc="http://schemas.microsoft.com/office/word/2010/wordprocessingCanvas" xmlns:cx="http://schemas.microsoft.com/office/drawing/2014/chartex" xmlns:cx1="http://schemas.microsoft.com/office/drawing/2015/9/8/chartex" xmlns:cx2="http://schemas.microsoft.com/office/drawing/2015/10/21/chartex" xmlns:cx3="http://schemas.microsoft.com/office/drawing/2016/5/9/chartex" xmlns:cx4="http://schemas.microsoft.com/office/drawing/2016/5/10/chartex" xmlns:cx5="http://schemas.microsoft.com/office/drawing/2016/5/11/chartex" xmlns:cx6="http://schemas.microsoft.com/office/drawing/2016/5/12/chartex" xmlns:cx7="http://schemas.microsoft.com/office/drawing/2016/5/13/chartex" xmlns:cx8="http://schemas.microsoft.com/office/drawing/2016/5/14/chartex" xmlns:mc="http://schemas.openxmlformats.org/markup-compatibility/2006" xmlns:aink="http://schemas.microsoft.com/office/drawing/2016/ink" xmlns:am3d="http://schemas.microsoft.com/office/drawing/2017/model3d" xmlns:o="urn:schemas-microsoft-com:office:office" xmlns:r="http://schemas.openxmlformats.org/officeDocument/2006/relationships" xmlns:m="http://schemas.openxmlformats.org/officeDocument/2006/math" xmlns:v="urn:schemas-microsoft-com:vml" xmlns:wp14="http://schemas.microsoft.com/office/word/2010/wordprocessingDrawing" xmlns:wp="http://schemas.openxmlformats.org/drawingml/2006/wordprocessingDrawing" xmlns:w10="urn:schemas-microsoft-com:office:word" xmlns:w="http://schemas.openxmlformats.org/wordprocessingml/2006/main" xmlns:w14="http://schemas.microsoft.com/office/word/2010/wordml" xmlns:w15="http://schemas.microsoft.com/office/word/2012/wordml" xmlns:w16cex="http://schemas.microsoft.com/office/word/2018/wordml/cex" xmlns:w16cid="http://schemas.microsoft.com/office/word/2016/wordml/cid" xmlns:w16="http://schemas.microsoft.com/office/word/2018/wordml" xmlns:w16sdtdh="http://schemas.microsoft.com/office/word/2020/wordml/sdtdatahash" xmlns:w16se="http://schemas.microsoft.com/office/word/2015/wordml/symex" xmlns:wpg="http://schemas.microsoft.com/office/word/2010/wordprocessingGroup" xmlns:wpi="http://schemas.microsoft.com/office/word/2010/wordprocessingInk" xmlns:wne="http://schemas.microsoft.com/office/word/2006/wordml" xmlns:wps="http://schemas.microsoft.com/office/word/2010/wordprocessingShape" mc:Ignorable="w14 w15 w16se w16cid w16 w16cex w16sdtdh wp14">
   <w:abstractNum w:abstractNumId="0" w15:restartNumberingAfterBreak="0">
     <w:nsid w:val="03061E39"/>
     <w:multiLevelType w:val="multilevel"/>
@@ -1636,12 +1592,12 @@
 </file>
 
 <file path=word/styles.xml><?xml version="1.0" encoding="utf-8"?>
-<w:styles xmlns:mc="http://schemas.openxmlformats.org/markup-compatibility/2006" xmlns:r="http://schemas.openxmlformats.org/officeDocument/2006/relationships" xmlns:w="http://schemas.openxmlformats.org/wordprocessingml/2006/main" xmlns:w14="http://schemas.microsoft.com/office/word/2010/wordml" xmlns:w15="http://schemas.microsoft.com/office/word/2012/wordml" xmlns:w16cex="http://schemas.microsoft.com/office/word/2018/wordml/cex" xmlns:w16cid="http://schemas.microsoft.com/office/word/2016/wordml/cid" xmlns:w16="http://schemas.microsoft.com/office/word/2018/wordml" xmlns:w16se="http://schemas.microsoft.com/office/word/2015/wordml/symex" mc:Ignorable="w14 w15 w16se w16cid w16 w16cex">
+<w:styles xmlns:mc="http://schemas.openxmlformats.org/markup-compatibility/2006" xmlns:r="http://schemas.openxmlformats.org/officeDocument/2006/relationships" xmlns:w="http://schemas.openxmlformats.org/wordprocessingml/2006/main" xmlns:w14="http://schemas.microsoft.com/office/word/2010/wordml" xmlns:w15="http://schemas.microsoft.com/office/word/2012/wordml" xmlns:w16cex="http://schemas.microsoft.com/office/word/2018/wordml/cex" xmlns:w16cid="http://schemas.microsoft.com/office/word/2016/wordml/cid" xmlns:w16="http://schemas.microsoft.com/office/word/2018/wordml" xmlns:w16sdtdh="http://schemas.microsoft.com/office/word/2020/wordml/sdtdatahash" xmlns:w16se="http://schemas.microsoft.com/office/word/2015/wordml/symex" mc:Ignorable="w14 w15 w16se w16cid w16 w16cex w16sdtdh">
   <w:docDefaults>
     <w:rPrDefault>
       <w:rPr>
         <w:rFonts w:ascii="Times New Roman" w:eastAsia="Times New Roman" w:hAnsi="Times New Roman" w:cs="Times New Roman"/>
-        <w:lang w:val="en-AU" w:eastAsia="en-GB" w:bidi="ar-SA"/>
+        <w:lang w:val="en-AU" w:eastAsia="en-AU" w:bidi="ar-SA"/>
       </w:rPr>
     </w:rPrDefault>
     <w:pPrDefault/>

</xml_diff>

<commit_message>
Removed digital signing, modified endpoints to match, fixed a few questions, removed states.
</commit_message>
<xml_diff>
--- a/docassemble/LLAW33012021S1FLAC1/data/templates/Form1.docx
+++ b/docassemble/LLAW33012021S1FLAC1/data/templates/Form1.docx
@@ -861,13 +861,22 @@
       <w:r>
         <w:rPr>
           <w:rFonts w:ascii="Times New Roman" w:hAnsi="Times New Roman"/>
+          <w:sz w:val="28"/>
+          <w:szCs w:val="28"/>
+          <w:lang w:val="en-US"/>
+        </w:rPr>
+        <w:t>Date:</w:t>
+      </w:r>
+      <w:r>
+        <w:rPr>
+          <w:rFonts w:ascii="Times New Roman" w:hAnsi="Times New Roman"/>
           <w:b/>
           <w:bCs/>
           <w:sz w:val="28"/>
           <w:szCs w:val="28"/>
           <w:lang w:val="en-US"/>
         </w:rPr>
-        <w:t>{{</w:t>
+        <w:t xml:space="preserve"> </w:t>
       </w:r>
       <w:r>
         <w:rPr>
@@ -878,7 +887,7 @@
           <w:szCs w:val="28"/>
           <w:lang w:val="en-US"/>
         </w:rPr>
-        <w:t>Form1Date</w:t>
+        <w:t>{{</w:t>
       </w:r>
       <w:r>
         <w:rPr>
@@ -889,7 +898,7 @@
           <w:szCs w:val="28"/>
           <w:lang w:val="en-US"/>
         </w:rPr>
-        <w:t>}</w:t>
+        <w:t>Form1Date</w:t>
       </w:r>
       <w:r>
         <w:rPr>
@@ -902,6 +911,17 @@
         </w:rPr>
         <w:t>}</w:t>
       </w:r>
+      <w:r>
+        <w:rPr>
+          <w:rFonts w:ascii="Times New Roman" w:hAnsi="Times New Roman"/>
+          <w:b/>
+          <w:bCs/>
+          <w:sz w:val="28"/>
+          <w:szCs w:val="28"/>
+          <w:lang w:val="en-US"/>
+        </w:rPr>
+        <w:t>}</w:t>
+      </w:r>
     </w:p>
     <w:p>
       <w:pPr>
@@ -924,46 +944,16 @@
           <w:szCs w:val="28"/>
           <w:lang w:val="en-US"/>
         </w:rPr>
-        <w:t>Signed:</w:t>
-      </w:r>
-      <w:r>
-        <w:rPr>
-          <w:rFonts w:ascii="Times New Roman" w:hAnsi="Times New Roman"/>
-          <w:sz w:val="28"/>
-          <w:szCs w:val="28"/>
-          <w:lang w:val="en-US"/>
-        </w:rPr>
-        <w:t>_</w:t>
-      </w:r>
-      <w:r>
-        <w:rPr>
-          <w:rFonts w:ascii="Times New Roman" w:hAnsi="Times New Roman"/>
-          <w:sz w:val="28"/>
-          <w:szCs w:val="28"/>
-          <w:lang w:val="en-US"/>
-        </w:rPr>
-        <w:t>{{</w:t>
-      </w:r>
-      <w:r>
-        <w:t xml:space="preserve"> </w:t>
-      </w:r>
-      <w:r>
-        <w:rPr>
-          <w:rFonts w:ascii="Times New Roman" w:hAnsi="Times New Roman"/>
-          <w:sz w:val="28"/>
-          <w:szCs w:val="28"/>
-          <w:lang w:val="en-US"/>
-        </w:rPr>
-        <w:t>Form1MyName</w:t>
-      </w:r>
-      <w:r>
-        <w:rPr>
-          <w:rFonts w:ascii="Times New Roman" w:hAnsi="Times New Roman"/>
-          <w:sz w:val="28"/>
-          <w:szCs w:val="28"/>
-          <w:lang w:val="en-US"/>
-        </w:rPr>
-        <w:t>}}</w:t>
+        <w:t>Signed</w:t>
+      </w:r>
+      <w:r>
+        <w:rPr>
+          <w:rFonts w:ascii="Times New Roman" w:hAnsi="Times New Roman"/>
+          <w:sz w:val="28"/>
+          <w:szCs w:val="28"/>
+          <w:lang w:val="en-US"/>
+        </w:rPr>
+        <w:t>:</w:t>
       </w:r>
       <w:r>
         <w:rPr>

</xml_diff>

<commit_message>
Changed Templates and Questions file to change City to Post Code. Changed wording in some areas.
</commit_message>
<xml_diff>
--- a/docassemble/LLAW33012021S1FLAC1/data/templates/Form1.docx
+++ b/docassemble/LLAW33012021S1FLAC1/data/templates/Form1.docx
@@ -185,45 +185,74 @@
           <w:szCs w:val="28"/>
           <w:lang w:val="en-US"/>
         </w:rPr>
-        <w:t xml:space="preserve"> {{F1RSuburb}} {{F1RCity}} {{F1RState}} {{F1RLand}}</w:t>
-      </w:r>
-    </w:p>
-    <w:p>
-      <w:pPr>
-        <w:autoSpaceDE w:val="0"/>
-        <w:autoSpaceDN w:val="0"/>
-        <w:adjustRightInd w:val="0"/>
-        <w:spacing w:before="0" w:after="0"/>
-        <w:rPr>
-          <w:rFonts w:ascii="Times New Roman" w:hAnsi="Times New Roman"/>
-          <w:sz w:val="28"/>
-          <w:szCs w:val="28"/>
-          <w:lang w:val="en-US"/>
-        </w:rPr>
-      </w:pPr>
-    </w:p>
-    <w:p>
-      <w:pPr>
-        <w:autoSpaceDE w:val="0"/>
-        <w:autoSpaceDN w:val="0"/>
-        <w:adjustRightInd w:val="0"/>
-        <w:spacing w:before="0" w:after="0"/>
-        <w:rPr>
-          <w:rFonts w:ascii="Times New Roman" w:hAnsi="Times New Roman"/>
-          <w:sz w:val="28"/>
-          <w:szCs w:val="28"/>
-          <w:lang w:val="en-US"/>
-        </w:rPr>
-      </w:pPr>
-      <w:r>
-        <w:rPr>
-          <w:rFonts w:ascii="Times New Roman" w:hAnsi="Times New Roman"/>
-          <w:sz w:val="28"/>
-          <w:szCs w:val="28"/>
-          <w:lang w:val="en-US"/>
-        </w:rPr>
-        <w:t>TAKE NOTICE that I propose that a fence be erected between your land</w:t>
-      </w:r>
+        <w:t xml:space="preserve"> {{F1RSuburb}}</w:t>
+      </w:r>
+      <w:r>
+        <w:rPr>
+          <w:rFonts w:ascii="Times New Roman" w:hAnsi="Times New Roman"/>
+          <w:sz w:val="28"/>
+          <w:szCs w:val="28"/>
+          <w:lang w:val="en-US"/>
+        </w:rPr>
+        <w:t xml:space="preserve"> SA</w:t>
+      </w:r>
+      <w:r>
+        <w:rPr>
+          <w:rFonts w:ascii="Times New Roman" w:hAnsi="Times New Roman"/>
+          <w:sz w:val="28"/>
+          <w:szCs w:val="28"/>
+          <w:lang w:val="en-US"/>
+        </w:rPr>
+        <w:t xml:space="preserve"> {{F1RCity}} {{F1RLand}}</w:t>
+      </w:r>
+    </w:p>
+    <w:p>
+      <w:pPr>
+        <w:autoSpaceDE w:val="0"/>
+        <w:autoSpaceDN w:val="0"/>
+        <w:adjustRightInd w:val="0"/>
+        <w:spacing w:before="0" w:after="0"/>
+        <w:rPr>
+          <w:rFonts w:ascii="Times New Roman" w:hAnsi="Times New Roman"/>
+          <w:sz w:val="28"/>
+          <w:szCs w:val="28"/>
+          <w:lang w:val="en-US"/>
+        </w:rPr>
+      </w:pPr>
+    </w:p>
+    <w:p>
+      <w:pPr>
+        <w:autoSpaceDE w:val="0"/>
+        <w:autoSpaceDN w:val="0"/>
+        <w:adjustRightInd w:val="0"/>
+        <w:spacing w:before="0" w:after="0"/>
+        <w:rPr>
+          <w:rFonts w:ascii="Times New Roman" w:hAnsi="Times New Roman"/>
+          <w:sz w:val="28"/>
+          <w:szCs w:val="28"/>
+          <w:lang w:val="en-US"/>
+        </w:rPr>
+      </w:pPr>
+      <w:r>
+        <w:rPr>
+          <w:rFonts w:ascii="Times New Roman" w:hAnsi="Times New Roman"/>
+          <w:sz w:val="28"/>
+          <w:szCs w:val="28"/>
+          <w:lang w:val="en-US"/>
+        </w:rPr>
+        <w:t xml:space="preserve">TAKE NOTICE that I propose that a fence be erected between your </w:t>
+      </w:r>
+      <w:proofErr w:type="gramStart"/>
+      <w:r>
+        <w:rPr>
+          <w:rFonts w:ascii="Times New Roman" w:hAnsi="Times New Roman"/>
+          <w:sz w:val="28"/>
+          <w:szCs w:val="28"/>
+          <w:lang w:val="en-US"/>
+        </w:rPr>
+        <w:t>land</w:t>
+      </w:r>
+      <w:proofErr w:type="gramEnd"/>
     </w:p>
     <w:p>
       <w:pPr>
@@ -295,7 +324,25 @@
           <w:szCs w:val="28"/>
           <w:lang w:val="en-US"/>
         </w:rPr>
-        <w:t xml:space="preserve"> {{F1OSuburb}} {{F1OCity}} {{F1OState}}</w:t>
+        <w:t xml:space="preserve"> {{F1OSuburb}} </w:t>
+      </w:r>
+      <w:r>
+        <w:rPr>
+          <w:rFonts w:ascii="Times New Roman" w:hAnsi="Times New Roman"/>
+          <w:sz w:val="28"/>
+          <w:szCs w:val="28"/>
+          <w:lang w:val="en-US"/>
+        </w:rPr>
+        <w:t xml:space="preserve">SA </w:t>
+      </w:r>
+      <w:r>
+        <w:rPr>
+          <w:rFonts w:ascii="Times New Roman" w:hAnsi="Times New Roman"/>
+          <w:sz w:val="28"/>
+          <w:szCs w:val="28"/>
+          <w:lang w:val="en-US"/>
+        </w:rPr>
+        <w:t>{{F1OCity}}</w:t>
       </w:r>
     </w:p>
     <w:p>
@@ -732,7 +779,25 @@
           <w:szCs w:val="28"/>
           <w:lang w:val="en-US"/>
         </w:rPr>
-        <w:t xml:space="preserve"> {{F1FenceCoSuburb}} {{F1FenceCoCity}} {{F1FenceCoState}}</w:t>
+        <w:t xml:space="preserve"> {{F1FenceCoSuburb}} </w:t>
+      </w:r>
+      <w:r>
+        <w:rPr>
+          <w:rFonts w:ascii="Times New Roman" w:hAnsi="Times New Roman"/>
+          <w:sz w:val="28"/>
+          <w:szCs w:val="28"/>
+          <w:lang w:val="en-US"/>
+        </w:rPr>
+        <w:t xml:space="preserve">SA </w:t>
+      </w:r>
+      <w:r>
+        <w:rPr>
+          <w:rFonts w:ascii="Times New Roman" w:hAnsi="Times New Roman"/>
+          <w:sz w:val="28"/>
+          <w:szCs w:val="28"/>
+          <w:lang w:val="en-US"/>
+        </w:rPr>
+        <w:t xml:space="preserve">{{F1FenceCoCity}} </w:t>
       </w:r>
     </w:p>
     <w:p>
@@ -1109,7 +1174,25 @@
           <w:szCs w:val="28"/>
           <w:lang w:val="en-US"/>
         </w:rPr>
-        <w:t xml:space="preserve"> {{F1OSuburb}} {{F1OCity}} {{F1OState}}</w:t>
+        <w:t xml:space="preserve"> {{F1OSuburb}} </w:t>
+      </w:r>
+      <w:r>
+        <w:rPr>
+          <w:rFonts w:ascii="Times New Roman" w:hAnsi="Times New Roman"/>
+          <w:sz w:val="28"/>
+          <w:szCs w:val="28"/>
+          <w:lang w:val="en-US"/>
+        </w:rPr>
+        <w:t xml:space="preserve">SA </w:t>
+      </w:r>
+      <w:r>
+        <w:rPr>
+          <w:rFonts w:ascii="Times New Roman" w:hAnsi="Times New Roman"/>
+          <w:sz w:val="28"/>
+          <w:szCs w:val="28"/>
+          <w:lang w:val="en-US"/>
+        </w:rPr>
+        <w:t>{{F1OCity}}</w:t>
       </w:r>
     </w:p>
     <w:p>
@@ -2447,6 +2530,21 @@
 </file>
 
 <file path=customXml/item1.xml><?xml version="1.0" encoding="utf-8"?>
+<p:properties xmlns:p="http://schemas.microsoft.com/office/2006/metadata/properties" xmlns:xsi="http://www.w3.org/2001/XMLSchema-instance" xmlns:pc="http://schemas.microsoft.com/office/infopath/2007/PartnerControls">
+  <documentManagement/>
+</p:properties>
+</file>
+
+<file path=customXml/item2.xml><?xml version="1.0" encoding="utf-8"?>
+<?mso-contentType ?>
+<FormTemplates xmlns="http://schemas.microsoft.com/sharepoint/v3/contenttype/forms">
+  <Display>DocumentLibraryForm</Display>
+  <Edit>DocumentLibraryForm</Edit>
+  <New>DocumentLibraryForm</New>
+</FormTemplates>
+</file>
+
+<file path=customXml/item3.xml><?xml version="1.0" encoding="utf-8"?>
 <ct:contentTypeSchema xmlns:ct="http://schemas.microsoft.com/office/2006/metadata/contentType" xmlns:ma="http://schemas.microsoft.com/office/2006/metadata/properties/metaAttributes" ct:_="" ma:_="" ma:contentTypeName="Document" ma:contentTypeID="0x010100A75CB92040FF544A96B3C731EA010023" ma:contentTypeVersion="8" ma:contentTypeDescription="Create a new document." ma:contentTypeScope="" ma:versionID="e303ee25175b86be2621d7239d7bc880">
   <xsd:schema xmlns:xsd="http://www.w3.org/2001/XMLSchema" xmlns:xs="http://www.w3.org/2001/XMLSchema" xmlns:p="http://schemas.microsoft.com/office/2006/metadata/properties" xmlns:ns2="bc1daaa4-4f48-4a86-812b-e046c91a6a19" targetNamespace="http://schemas.microsoft.com/office/2006/metadata/properties" ma:root="true" ma:fieldsID="f1309adc41a648525c41a433bfc5912d" ns2:_="">
     <xsd:import namespace="bc1daaa4-4f48-4a86-812b-e046c91a6a19"/>
@@ -2618,22 +2716,24 @@
 </ct:contentTypeSchema>
 </file>
 
-<file path=customXml/item2.xml><?xml version="1.0" encoding="utf-8"?>
-<?mso-contentType ?>
-<FormTemplates xmlns="http://schemas.microsoft.com/sharepoint/v3/contenttype/forms">
-  <Display>DocumentLibraryForm</Display>
-  <Edit>DocumentLibraryForm</Edit>
-  <New>DocumentLibraryForm</New>
-</FormTemplates>
+<file path=customXml/itemProps1.xml><?xml version="1.0" encoding="utf-8"?>
+<ds:datastoreItem xmlns:ds="http://schemas.openxmlformats.org/officeDocument/2006/customXml" ds:itemID="{66241457-401E-4922-A6B3-7F9FA47E8760}">
+  <ds:schemaRefs>
+    <ds:schemaRef ds:uri="http://schemas.microsoft.com/office/2006/metadata/properties"/>
+    <ds:schemaRef ds:uri="http://schemas.microsoft.com/office/infopath/2007/PartnerControls"/>
+  </ds:schemaRefs>
+</ds:datastoreItem>
 </file>
 
-<file path=customXml/item3.xml><?xml version="1.0" encoding="utf-8"?>
-<p:properties xmlns:p="http://schemas.microsoft.com/office/2006/metadata/properties" xmlns:xsi="http://www.w3.org/2001/XMLSchema-instance" xmlns:pc="http://schemas.microsoft.com/office/infopath/2007/PartnerControls">
-  <documentManagement/>
-</p:properties>
+<file path=customXml/itemProps2.xml><?xml version="1.0" encoding="utf-8"?>
+<ds:datastoreItem xmlns:ds="http://schemas.openxmlformats.org/officeDocument/2006/customXml" ds:itemID="{5911C291-E94D-4AF1-8839-D41783878284}">
+  <ds:schemaRefs>
+    <ds:schemaRef ds:uri="http://schemas.microsoft.com/sharepoint/v3/contenttype/forms"/>
+  </ds:schemaRefs>
+</ds:datastoreItem>
 </file>
 
-<file path=customXml/itemProps1.xml><?xml version="1.0" encoding="utf-8"?>
+<file path=customXml/itemProps3.xml><?xml version="1.0" encoding="utf-8"?>
 <ds:datastoreItem xmlns:ds="http://schemas.openxmlformats.org/officeDocument/2006/customXml" ds:itemID="{5B67F681-4BD8-4A1A-8866-AA0679E78187}">
   <ds:schemaRefs>
     <ds:schemaRef ds:uri="http://schemas.microsoft.com/office/2006/metadata/contentType"/>
@@ -2649,21 +2749,4 @@
     <ds:schemaRef ds:uri="http://schemas.microsoft.com/internal/obd"/>
   </ds:schemaRefs>
 </ds:datastoreItem>
-</file>
-
-<file path=customXml/itemProps2.xml><?xml version="1.0" encoding="utf-8"?>
-<ds:datastoreItem xmlns:ds="http://schemas.openxmlformats.org/officeDocument/2006/customXml" ds:itemID="{5911C291-E94D-4AF1-8839-D41783878284}">
-  <ds:schemaRefs>
-    <ds:schemaRef ds:uri="http://schemas.microsoft.com/sharepoint/v3/contenttype/forms"/>
-  </ds:schemaRefs>
-</ds:datastoreItem>
-</file>
-
-<file path=customXml/itemProps3.xml><?xml version="1.0" encoding="utf-8"?>
-<ds:datastoreItem xmlns:ds="http://schemas.openxmlformats.org/officeDocument/2006/customXml" ds:itemID="{66241457-401E-4922-A6B3-7F9FA47E8760}">
-  <ds:schemaRefs>
-    <ds:schemaRef ds:uri="http://schemas.microsoft.com/office/2006/metadata/properties"/>
-    <ds:schemaRef ds:uri="http://schemas.microsoft.com/office/infopath/2007/PartnerControls"/>
-  </ds:schemaRefs>
-</ds:datastoreItem>
 </file>
</xml_diff>

<commit_message>
Functioning Final Version. Making final changes
</commit_message>
<xml_diff>
--- a/docassemble/LLAW33012021S1FLAC1/data/templates/Form1.docx
+++ b/docassemble/LLAW33012021S1FLAC1/data/templates/Form1.docx
@@ -203,56 +203,45 @@
           <w:szCs w:val="28"/>
           <w:lang w:val="en-US"/>
         </w:rPr>
-        <w:t xml:space="preserve"> {{F1RCity}} {{F1RLand}}</w:t>
-      </w:r>
-    </w:p>
-    <w:p>
-      <w:pPr>
-        <w:autoSpaceDE w:val="0"/>
-        <w:autoSpaceDN w:val="0"/>
-        <w:adjustRightInd w:val="0"/>
-        <w:spacing w:before="0" w:after="0"/>
-        <w:rPr>
-          <w:rFonts w:ascii="Times New Roman" w:hAnsi="Times New Roman"/>
-          <w:sz w:val="28"/>
-          <w:szCs w:val="28"/>
-          <w:lang w:val="en-US"/>
-        </w:rPr>
-      </w:pPr>
-    </w:p>
-    <w:p>
-      <w:pPr>
-        <w:autoSpaceDE w:val="0"/>
-        <w:autoSpaceDN w:val="0"/>
-        <w:adjustRightInd w:val="0"/>
-        <w:spacing w:before="0" w:after="0"/>
-        <w:rPr>
-          <w:rFonts w:ascii="Times New Roman" w:hAnsi="Times New Roman"/>
-          <w:sz w:val="28"/>
-          <w:szCs w:val="28"/>
-          <w:lang w:val="en-US"/>
-        </w:rPr>
-      </w:pPr>
-      <w:r>
-        <w:rPr>
-          <w:rFonts w:ascii="Times New Roman" w:hAnsi="Times New Roman"/>
-          <w:sz w:val="28"/>
-          <w:szCs w:val="28"/>
-          <w:lang w:val="en-US"/>
-        </w:rPr>
-        <w:t xml:space="preserve">TAKE NOTICE that I propose that a fence be erected between your </w:t>
-      </w:r>
-      <w:proofErr w:type="gramStart"/>
-      <w:r>
-        <w:rPr>
-          <w:rFonts w:ascii="Times New Roman" w:hAnsi="Times New Roman"/>
-          <w:sz w:val="28"/>
-          <w:szCs w:val="28"/>
-          <w:lang w:val="en-US"/>
-        </w:rPr>
-        <w:t>land</w:t>
-      </w:r>
-      <w:proofErr w:type="gramEnd"/>
+        <w:t xml:space="preserve"> {{F1RCity}} </w:t>
+      </w:r>
+    </w:p>
+    <w:p>
+      <w:pPr>
+        <w:autoSpaceDE w:val="0"/>
+        <w:autoSpaceDN w:val="0"/>
+        <w:adjustRightInd w:val="0"/>
+        <w:spacing w:before="0" w:after="0"/>
+        <w:rPr>
+          <w:rFonts w:ascii="Times New Roman" w:hAnsi="Times New Roman"/>
+          <w:sz w:val="28"/>
+          <w:szCs w:val="28"/>
+          <w:lang w:val="en-US"/>
+        </w:rPr>
+      </w:pPr>
+    </w:p>
+    <w:p>
+      <w:pPr>
+        <w:autoSpaceDE w:val="0"/>
+        <w:autoSpaceDN w:val="0"/>
+        <w:adjustRightInd w:val="0"/>
+        <w:spacing w:before="0" w:after="0"/>
+        <w:rPr>
+          <w:rFonts w:ascii="Times New Roman" w:hAnsi="Times New Roman"/>
+          <w:sz w:val="28"/>
+          <w:szCs w:val="28"/>
+          <w:lang w:val="en-US"/>
+        </w:rPr>
+      </w:pPr>
+      <w:r>
+        <w:rPr>
+          <w:rFonts w:ascii="Times New Roman" w:hAnsi="Times New Roman"/>
+          <w:sz w:val="28"/>
+          <w:szCs w:val="28"/>
+          <w:lang w:val="en-US"/>
+        </w:rPr>
+        <w:t>TAKE NOTICE that I propose that a fence be erected between your land</w:t>
+      </w:r>
     </w:p>
     <w:p>
       <w:pPr>
@@ -2530,21 +2519,6 @@
 </file>
 
 <file path=customXml/item1.xml><?xml version="1.0" encoding="utf-8"?>
-<p:properties xmlns:p="http://schemas.microsoft.com/office/2006/metadata/properties" xmlns:xsi="http://www.w3.org/2001/XMLSchema-instance" xmlns:pc="http://schemas.microsoft.com/office/infopath/2007/PartnerControls">
-  <documentManagement/>
-</p:properties>
-</file>
-
-<file path=customXml/item2.xml><?xml version="1.0" encoding="utf-8"?>
-<?mso-contentType ?>
-<FormTemplates xmlns="http://schemas.microsoft.com/sharepoint/v3/contenttype/forms">
-  <Display>DocumentLibraryForm</Display>
-  <Edit>DocumentLibraryForm</Edit>
-  <New>DocumentLibraryForm</New>
-</FormTemplates>
-</file>
-
-<file path=customXml/item3.xml><?xml version="1.0" encoding="utf-8"?>
 <ct:contentTypeSchema xmlns:ct="http://schemas.microsoft.com/office/2006/metadata/contentType" xmlns:ma="http://schemas.microsoft.com/office/2006/metadata/properties/metaAttributes" ct:_="" ma:_="" ma:contentTypeName="Document" ma:contentTypeID="0x010100A75CB92040FF544A96B3C731EA010023" ma:contentTypeVersion="8" ma:contentTypeDescription="Create a new document." ma:contentTypeScope="" ma:versionID="e303ee25175b86be2621d7239d7bc880">
   <xsd:schema xmlns:xsd="http://www.w3.org/2001/XMLSchema" xmlns:xs="http://www.w3.org/2001/XMLSchema" xmlns:p="http://schemas.microsoft.com/office/2006/metadata/properties" xmlns:ns2="bc1daaa4-4f48-4a86-812b-e046c91a6a19" targetNamespace="http://schemas.microsoft.com/office/2006/metadata/properties" ma:root="true" ma:fieldsID="f1309adc41a648525c41a433bfc5912d" ns2:_="">
     <xsd:import namespace="bc1daaa4-4f48-4a86-812b-e046c91a6a19"/>
@@ -2716,24 +2690,22 @@
 </ct:contentTypeSchema>
 </file>
 
-<file path=customXml/itemProps1.xml><?xml version="1.0" encoding="utf-8"?>
-<ds:datastoreItem xmlns:ds="http://schemas.openxmlformats.org/officeDocument/2006/customXml" ds:itemID="{66241457-401E-4922-A6B3-7F9FA47E8760}">
-  <ds:schemaRefs>
-    <ds:schemaRef ds:uri="http://schemas.microsoft.com/office/2006/metadata/properties"/>
-    <ds:schemaRef ds:uri="http://schemas.microsoft.com/office/infopath/2007/PartnerControls"/>
-  </ds:schemaRefs>
-</ds:datastoreItem>
+<file path=customXml/item2.xml><?xml version="1.0" encoding="utf-8"?>
+<?mso-contentType ?>
+<FormTemplates xmlns="http://schemas.microsoft.com/sharepoint/v3/contenttype/forms">
+  <Display>DocumentLibraryForm</Display>
+  <Edit>DocumentLibraryForm</Edit>
+  <New>DocumentLibraryForm</New>
+</FormTemplates>
 </file>
 
-<file path=customXml/itemProps2.xml><?xml version="1.0" encoding="utf-8"?>
-<ds:datastoreItem xmlns:ds="http://schemas.openxmlformats.org/officeDocument/2006/customXml" ds:itemID="{5911C291-E94D-4AF1-8839-D41783878284}">
-  <ds:schemaRefs>
-    <ds:schemaRef ds:uri="http://schemas.microsoft.com/sharepoint/v3/contenttype/forms"/>
-  </ds:schemaRefs>
-</ds:datastoreItem>
+<file path=customXml/item3.xml><?xml version="1.0" encoding="utf-8"?>
+<p:properties xmlns:p="http://schemas.microsoft.com/office/2006/metadata/properties" xmlns:xsi="http://www.w3.org/2001/XMLSchema-instance" xmlns:pc="http://schemas.microsoft.com/office/infopath/2007/PartnerControls">
+  <documentManagement/>
+</p:properties>
 </file>
 
-<file path=customXml/itemProps3.xml><?xml version="1.0" encoding="utf-8"?>
+<file path=customXml/itemProps1.xml><?xml version="1.0" encoding="utf-8"?>
 <ds:datastoreItem xmlns:ds="http://schemas.openxmlformats.org/officeDocument/2006/customXml" ds:itemID="{5B67F681-4BD8-4A1A-8866-AA0679E78187}">
   <ds:schemaRefs>
     <ds:schemaRef ds:uri="http://schemas.microsoft.com/office/2006/metadata/contentType"/>
@@ -2749,4 +2721,21 @@
     <ds:schemaRef ds:uri="http://schemas.microsoft.com/internal/obd"/>
   </ds:schemaRefs>
 </ds:datastoreItem>
+</file>
+
+<file path=customXml/itemProps2.xml><?xml version="1.0" encoding="utf-8"?>
+<ds:datastoreItem xmlns:ds="http://schemas.openxmlformats.org/officeDocument/2006/customXml" ds:itemID="{5911C291-E94D-4AF1-8839-D41783878284}">
+  <ds:schemaRefs>
+    <ds:schemaRef ds:uri="http://schemas.microsoft.com/sharepoint/v3/contenttype/forms"/>
+  </ds:schemaRefs>
+</ds:datastoreItem>
+</file>
+
+<file path=customXml/itemProps3.xml><?xml version="1.0" encoding="utf-8"?>
+<ds:datastoreItem xmlns:ds="http://schemas.openxmlformats.org/officeDocument/2006/customXml" ds:itemID="{66241457-401E-4922-A6B3-7F9FA47E8760}">
+  <ds:schemaRefs>
+    <ds:schemaRef ds:uri="http://schemas.microsoft.com/office/2006/metadata/properties"/>
+    <ds:schemaRef ds:uri="http://schemas.microsoft.com/office/infopath/2007/PartnerControls"/>
+  </ds:schemaRefs>
+</ds:datastoreItem>
 </file>
</xml_diff>

<commit_message>
Fixed template issues, fixed defaults that were failing.
</commit_message>
<xml_diff>
--- a/docassemble/LLAW33012021S1FLAC1/data/templates/Form1.docx
+++ b/docassemble/LLAW33012021S1FLAC1/data/templates/Form1.docx
@@ -194,6 +194,15 @@
           <w:szCs w:val="28"/>
           <w:lang w:val="en-US"/>
         </w:rPr>
+        <w:t>,</w:t>
+      </w:r>
+      <w:r>
+        <w:rPr>
+          <w:rFonts w:ascii="Times New Roman" w:hAnsi="Times New Roman"/>
+          <w:sz w:val="28"/>
+          <w:szCs w:val="28"/>
+          <w:lang w:val="en-US"/>
+        </w:rPr>
         <w:t xml:space="preserve"> SA</w:t>
       </w:r>
       <w:r>
@@ -313,7 +322,25 @@
           <w:szCs w:val="28"/>
           <w:lang w:val="en-US"/>
         </w:rPr>
-        <w:t xml:space="preserve"> {{F1OSuburb}} </w:t>
+        <w:t xml:space="preserve"> {{F1OSuburb}}</w:t>
+      </w:r>
+      <w:r>
+        <w:rPr>
+          <w:rFonts w:ascii="Times New Roman" w:hAnsi="Times New Roman"/>
+          <w:sz w:val="28"/>
+          <w:szCs w:val="28"/>
+          <w:lang w:val="en-US"/>
+        </w:rPr>
+        <w:t>,</w:t>
+      </w:r>
+      <w:r>
+        <w:rPr>
+          <w:rFonts w:ascii="Times New Roman" w:hAnsi="Times New Roman"/>
+          <w:sz w:val="28"/>
+          <w:szCs w:val="28"/>
+          <w:lang w:val="en-US"/>
+        </w:rPr>
+        <w:t xml:space="preserve"> </w:t>
       </w:r>
       <w:r>
         <w:rPr>
@@ -768,7 +795,25 @@
           <w:szCs w:val="28"/>
           <w:lang w:val="en-US"/>
         </w:rPr>
-        <w:t xml:space="preserve"> {{F1FenceCoSuburb}} </w:t>
+        <w:t xml:space="preserve"> {{F1FenceCoSuburb}}</w:t>
+      </w:r>
+      <w:r>
+        <w:rPr>
+          <w:rFonts w:ascii="Times New Roman" w:hAnsi="Times New Roman"/>
+          <w:sz w:val="28"/>
+          <w:szCs w:val="28"/>
+          <w:lang w:val="en-US"/>
+        </w:rPr>
+        <w:t>,</w:t>
+      </w:r>
+      <w:r>
+        <w:rPr>
+          <w:rFonts w:ascii="Times New Roman" w:hAnsi="Times New Roman"/>
+          <w:sz w:val="28"/>
+          <w:szCs w:val="28"/>
+          <w:lang w:val="en-US"/>
+        </w:rPr>
+        <w:t xml:space="preserve"> </w:t>
       </w:r>
       <w:r>
         <w:rPr>
@@ -1054,7 +1099,16 @@
           <w:szCs w:val="28"/>
           <w:lang w:val="en-US"/>
         </w:rPr>
-        <w:t>(11) Name and address for service of a cross-notice</w:t>
+        <w:t>Name and address for service of a cross-notice</w:t>
+      </w:r>
+      <w:r>
+        <w:rPr>
+          <w:rFonts w:ascii="Times New Roman" w:hAnsi="Times New Roman"/>
+          <w:sz w:val="28"/>
+          <w:szCs w:val="28"/>
+          <w:lang w:val="en-US"/>
+        </w:rPr>
+        <w:t>:</w:t>
       </w:r>
     </w:p>
     <w:p>
@@ -1163,7 +1217,25 @@
           <w:szCs w:val="28"/>
           <w:lang w:val="en-US"/>
         </w:rPr>
-        <w:t xml:space="preserve"> {{F1OSuburb}} </w:t>
+        <w:t xml:space="preserve"> {{F1OSuburb}}</w:t>
+      </w:r>
+      <w:r>
+        <w:rPr>
+          <w:rFonts w:ascii="Times New Roman" w:hAnsi="Times New Roman"/>
+          <w:sz w:val="28"/>
+          <w:szCs w:val="28"/>
+          <w:lang w:val="en-US"/>
+        </w:rPr>
+        <w:t>,</w:t>
+      </w:r>
+      <w:r>
+        <w:rPr>
+          <w:rFonts w:ascii="Times New Roman" w:hAnsi="Times New Roman"/>
+          <w:sz w:val="28"/>
+          <w:szCs w:val="28"/>
+          <w:lang w:val="en-US"/>
+        </w:rPr>
+        <w:t xml:space="preserve"> </w:t>
       </w:r>
       <w:r>
         <w:rPr>
@@ -2519,6 +2591,15 @@
 </file>
 
 <file path=customXml/item1.xml><?xml version="1.0" encoding="utf-8"?>
+<?mso-contentType ?>
+<FormTemplates xmlns="http://schemas.microsoft.com/sharepoint/v3/contenttype/forms">
+  <Display>DocumentLibraryForm</Display>
+  <Edit>DocumentLibraryForm</Edit>
+  <New>DocumentLibraryForm</New>
+</FormTemplates>
+</file>
+
+<file path=customXml/item2.xml><?xml version="1.0" encoding="utf-8"?>
 <ct:contentTypeSchema xmlns:ct="http://schemas.microsoft.com/office/2006/metadata/contentType" xmlns:ma="http://schemas.microsoft.com/office/2006/metadata/properties/metaAttributes" ct:_="" ma:_="" ma:contentTypeName="Document" ma:contentTypeID="0x010100A75CB92040FF544A96B3C731EA010023" ma:contentTypeVersion="8" ma:contentTypeDescription="Create a new document." ma:contentTypeScope="" ma:versionID="e303ee25175b86be2621d7239d7bc880">
   <xsd:schema xmlns:xsd="http://www.w3.org/2001/XMLSchema" xmlns:xs="http://www.w3.org/2001/XMLSchema" xmlns:p="http://schemas.microsoft.com/office/2006/metadata/properties" xmlns:ns2="bc1daaa4-4f48-4a86-812b-e046c91a6a19" targetNamespace="http://schemas.microsoft.com/office/2006/metadata/properties" ma:root="true" ma:fieldsID="f1309adc41a648525c41a433bfc5912d" ns2:_="">
     <xsd:import namespace="bc1daaa4-4f48-4a86-812b-e046c91a6a19"/>
@@ -2690,15 +2771,6 @@
 </ct:contentTypeSchema>
 </file>
 
-<file path=customXml/item2.xml><?xml version="1.0" encoding="utf-8"?>
-<?mso-contentType ?>
-<FormTemplates xmlns="http://schemas.microsoft.com/sharepoint/v3/contenttype/forms">
-  <Display>DocumentLibraryForm</Display>
-  <Edit>DocumentLibraryForm</Edit>
-  <New>DocumentLibraryForm</New>
-</FormTemplates>
-</file>
-
 <file path=customXml/item3.xml><?xml version="1.0" encoding="utf-8"?>
 <p:properties xmlns:p="http://schemas.microsoft.com/office/2006/metadata/properties" xmlns:xsi="http://www.w3.org/2001/XMLSchema-instance" xmlns:pc="http://schemas.microsoft.com/office/infopath/2007/PartnerControls">
   <documentManagement/>
@@ -2706,6 +2778,14 @@
 </file>
 
 <file path=customXml/itemProps1.xml><?xml version="1.0" encoding="utf-8"?>
+<ds:datastoreItem xmlns:ds="http://schemas.openxmlformats.org/officeDocument/2006/customXml" ds:itemID="{5911C291-E94D-4AF1-8839-D41783878284}">
+  <ds:schemaRefs>
+    <ds:schemaRef ds:uri="http://schemas.microsoft.com/sharepoint/v3/contenttype/forms"/>
+  </ds:schemaRefs>
+</ds:datastoreItem>
+</file>
+
+<file path=customXml/itemProps2.xml><?xml version="1.0" encoding="utf-8"?>
 <ds:datastoreItem xmlns:ds="http://schemas.openxmlformats.org/officeDocument/2006/customXml" ds:itemID="{5B67F681-4BD8-4A1A-8866-AA0679E78187}">
   <ds:schemaRefs>
     <ds:schemaRef ds:uri="http://schemas.microsoft.com/office/2006/metadata/contentType"/>
@@ -2723,14 +2803,6 @@
 </ds:datastoreItem>
 </file>
 
-<file path=customXml/itemProps2.xml><?xml version="1.0" encoding="utf-8"?>
-<ds:datastoreItem xmlns:ds="http://schemas.openxmlformats.org/officeDocument/2006/customXml" ds:itemID="{5911C291-E94D-4AF1-8839-D41783878284}">
-  <ds:schemaRefs>
-    <ds:schemaRef ds:uri="http://schemas.microsoft.com/sharepoint/v3/contenttype/forms"/>
-  </ds:schemaRefs>
-</ds:datastoreItem>
-</file>
-
 <file path=customXml/itemProps3.xml><?xml version="1.0" encoding="utf-8"?>
 <ds:datastoreItem xmlns:ds="http://schemas.openxmlformats.org/officeDocument/2006/customXml" ds:itemID="{66241457-401E-4922-A6B3-7F9FA47E8760}">
   <ds:schemaRefs>

</xml_diff>